<commit_message>
Added pfas group and removed them from pesticider. Started on the "final" analysis based on previous meeting.
</commit_message>
<xml_diff>
--- a/Todo.docx
+++ b/Todo.docx
@@ -27,35 +27,1701 @@
         <w:rPr>
           <w:lang w:val="da-DK"/>
         </w:rPr>
-        <w:t>Uge: 16-09-2025 → [NEXT_MEETING_DATE]</w:t>
+        <w:t>Uge: 16-09-2025 → [</w:t>
+      </w:r>
+      <w:r>
+        <w:rPr>
+          <w:lang w:val="da-DK"/>
+        </w:rPr>
+        <w:t>26-09-2025</w:t>
+      </w:r>
+      <w:r>
+        <w:rPr>
+          <w:lang w:val="da-DK"/>
+        </w:rPr>
+        <w:t>]</w:t>
+      </w:r>
+    </w:p>
+    <w:p>
+      <w:pPr>
+        <w:pStyle w:val="Heading3"/>
+        <w:rPr>
+          <w:lang w:val="da-DK"/>
+        </w:rPr>
+      </w:pPr>
+      <w:r>
+        <w:rPr>
+          <w:lang w:val="da-DK"/>
+        </w:rPr>
+        <w:t>1. Opfølgning fra sidst</w:t>
+      </w:r>
+    </w:p>
+    <w:p>
+      <w:pPr>
+        <w:rPr>
+          <w:rFonts w:eastAsiaTheme="majorEastAsia"/>
+          <w:lang w:val="da-DK"/>
+        </w:rPr>
+      </w:pPr>
+      <w:r>
+        <w:rPr>
+          <w:rFonts w:eastAsiaTheme="majorEastAsia"/>
+          <w:lang w:val="da-DK"/>
+        </w:rPr>
+        <w:t xml:space="preserve">Ikke </w:t>
+      </w:r>
+      <w:proofErr w:type="gramStart"/>
+      <w:r>
+        <w:rPr>
+          <w:rFonts w:eastAsiaTheme="majorEastAsia"/>
+          <w:lang w:val="da-DK"/>
+        </w:rPr>
+        <w:t>droppe</w:t>
+      </w:r>
+      <w:proofErr w:type="gramEnd"/>
+      <w:r>
+        <w:rPr>
+          <w:rFonts w:eastAsiaTheme="majorEastAsia"/>
+          <w:lang w:val="da-DK"/>
+        </w:rPr>
+        <w:t xml:space="preserve"> rækker med </w:t>
+      </w:r>
+      <w:r>
+        <w:rPr>
+          <w:rFonts w:eastAsiaTheme="majorEastAsia"/>
+          <w:i/>
+          <w:iCs/>
+          <w:lang w:val="da-DK"/>
+        </w:rPr>
+        <w:t>“ingen stoffer”</w:t>
+      </w:r>
+      <w:r>
+        <w:rPr>
+          <w:rFonts w:eastAsiaTheme="majorEastAsia"/>
+          <w:lang w:val="da-DK"/>
+        </w:rPr>
+        <w:t xml:space="preserve"> → tjek resultater (~16.500 → ~35.000 lokaliteter)</w:t>
+      </w:r>
+    </w:p>
+    <w:p>
+      <w:pPr>
+        <w:rPr>
+          <w:rFonts w:eastAsiaTheme="majorEastAsia"/>
+          <w:lang w:val="da-DK"/>
+        </w:rPr>
+      </w:pPr>
+      <w:r>
+        <w:rPr>
+          <w:rFonts w:eastAsiaTheme="majorEastAsia"/>
+          <w:lang w:val="da-DK"/>
+        </w:rPr>
+        <w:t>Gruppe for losseplads-stoffer og aktiviteter → tjek distancer, tilføj COD, læs 2014-rapport (Poul)</w:t>
+      </w:r>
+    </w:p>
+    <w:p>
+      <w:pPr>
+        <w:pStyle w:val="ListParagraph"/>
+        <w:numPr>
+          <w:ilvl w:val="0"/>
+          <w:numId w:val="14"/>
+        </w:numPr>
+        <w:rPr>
+          <w:rFonts w:eastAsiaTheme="majorEastAsia"/>
+          <w:lang w:val="da-DK"/>
+        </w:rPr>
+      </w:pPr>
+      <w:r>
+        <w:rPr>
+          <w:rFonts w:eastAsiaTheme="majorEastAsia"/>
+          <w:lang w:val="da-DK"/>
+        </w:rPr>
+        <w:t>Specifikke distancer:</w:t>
+      </w:r>
+    </w:p>
+    <w:p>
+      <w:pPr>
+        <w:pStyle w:val="ListParagraph"/>
+        <w:numPr>
+          <w:ilvl w:val="1"/>
+          <w:numId w:val="14"/>
+        </w:numPr>
+        <w:rPr>
+          <w:rFonts w:eastAsiaTheme="majorEastAsia"/>
+          <w:lang w:val="da-DK"/>
+        </w:rPr>
+      </w:pPr>
+      <w:r>
+        <w:rPr>
+          <w:rFonts w:eastAsiaTheme="majorEastAsia"/>
+          <w:lang w:val="da-DK"/>
+        </w:rPr>
+        <w:t>Benzen = 200 m</w:t>
+      </w:r>
+    </w:p>
+    <w:p>
+      <w:pPr>
+        <w:pStyle w:val="ListParagraph"/>
+        <w:numPr>
+          <w:ilvl w:val="1"/>
+          <w:numId w:val="14"/>
+        </w:numPr>
+        <w:rPr>
+          <w:rFonts w:eastAsiaTheme="majorEastAsia"/>
+          <w:lang w:val="da-DK"/>
+        </w:rPr>
+      </w:pPr>
+      <w:r>
+        <w:rPr>
+          <w:rFonts w:eastAsiaTheme="majorEastAsia"/>
+          <w:lang w:val="da-DK"/>
+        </w:rPr>
+        <w:t>Øvrige = 50 m</w:t>
+      </w:r>
+    </w:p>
+    <w:p>
+      <w:pPr>
+        <w:pStyle w:val="ListParagraph"/>
+        <w:numPr>
+          <w:ilvl w:val="1"/>
+          <w:numId w:val="14"/>
+        </w:numPr>
+        <w:rPr>
+          <w:rFonts w:eastAsiaTheme="majorEastAsia"/>
+          <w:lang w:val="da-DK"/>
+        </w:rPr>
+      </w:pPr>
+      <w:r>
+        <w:rPr>
+          <w:rFonts w:ascii="Segoe UI Emoji" w:eastAsiaTheme="majorEastAsia" w:hAnsi="Segoe UI Emoji" w:cs="Segoe UI Emoji"/>
+          <w:lang w:val="da-DK"/>
+        </w:rPr>
+        <w:t>✅</w:t>
+      </w:r>
+      <w:r>
+        <w:rPr>
+          <w:rFonts w:eastAsiaTheme="majorEastAsia"/>
+          <w:lang w:val="da-DK"/>
+        </w:rPr>
+        <w:t xml:space="preserve"> Klaret!</w:t>
+      </w:r>
+    </w:p>
+    <w:p>
+      <w:pPr>
+        <w:rPr>
+          <w:rFonts w:eastAsiaTheme="majorEastAsia"/>
+          <w:lang w:val="da-DK"/>
+        </w:rPr>
+      </w:pPr>
+      <w:r>
+        <w:rPr>
+          <w:rFonts w:eastAsiaTheme="majorEastAsia"/>
+          <w:lang w:val="da-DK"/>
+        </w:rPr>
+        <w:t>Overfladevands-risikovurdering → find screeningsværktøj</w:t>
+      </w:r>
+    </w:p>
+    <w:p>
+      <w:pPr>
+        <w:rPr>
+          <w:rFonts w:eastAsiaTheme="majorEastAsia"/>
+          <w:lang w:val="da-DK"/>
+        </w:rPr>
+      </w:pPr>
+      <w:r>
+        <w:rPr>
+          <w:rFonts w:eastAsiaTheme="majorEastAsia"/>
+          <w:lang w:val="da-DK"/>
+        </w:rPr>
+        <w:t>Standardkoncentrationer → afklares via Delrapport 3</w:t>
+      </w:r>
+    </w:p>
+    <w:p>
+      <w:pPr>
+        <w:rPr>
+          <w:rFonts w:eastAsiaTheme="majorEastAsia"/>
+          <w:lang w:val="da-DK"/>
+        </w:rPr>
+      </w:pPr>
+      <w:r>
+        <w:rPr>
+          <w:rFonts w:eastAsiaTheme="majorEastAsia"/>
+          <w:lang w:val="da-DK"/>
+        </w:rPr>
+        <w:pict w14:anchorId="35F8B70F">
+          <v:rect id="_x0000_i1025" style="width:0;height:1.5pt" o:hralign="center" o:hrstd="t" o:hr="t" fillcolor="#a0a0a0" stroked="f"/>
+        </w:pict>
       </w:r>
     </w:p>
     <w:p>
       <w:pPr>
         <w:pStyle w:val="Heading2"/>
-      </w:pPr>
-      <w:r>
-        <w:t xml:space="preserve">1. Fra </w:t>
+        <w:rPr>
+          <w:lang w:val="da-DK"/>
+        </w:rPr>
+      </w:pPr>
+      <w:r>
+        <w:rPr>
+          <w:lang w:val="da-DK"/>
+        </w:rPr>
+        <w:t>2. Nye opgaver denne uge</w:t>
+      </w:r>
+    </w:p>
+    <w:p>
+      <w:pPr>
+        <w:pStyle w:val="ListParagraph"/>
+        <w:numPr>
+          <w:ilvl w:val="0"/>
+          <w:numId w:val="13"/>
+        </w:numPr>
+        <w:rPr>
+          <w:rFonts w:eastAsiaTheme="majorEastAsia"/>
+          <w:lang w:val="da-DK"/>
+        </w:rPr>
+      </w:pPr>
+      <w:r>
+        <w:rPr>
+          <w:rFonts w:eastAsiaTheme="majorEastAsia"/>
+          <w:lang w:val="da-DK"/>
+        </w:rPr>
+        <w:t>Lossepladsrapport (distancer &amp; koncentrationer)</w:t>
+      </w:r>
+    </w:p>
+    <w:p>
+      <w:pPr>
+        <w:pStyle w:val="ListParagraph"/>
+        <w:numPr>
+          <w:ilvl w:val="1"/>
+          <w:numId w:val="13"/>
+        </w:numPr>
+        <w:rPr>
+          <w:rFonts w:eastAsiaTheme="majorEastAsia"/>
+          <w:lang w:val="da-DK"/>
+        </w:rPr>
+      </w:pPr>
+      <w:r>
+        <w:rPr>
+          <w:rFonts w:eastAsiaTheme="majorEastAsia"/>
+          <w:lang w:val="da-DK"/>
+        </w:rPr>
+        <w:t xml:space="preserve">Overvej også </w:t>
       </w:r>
       <w:proofErr w:type="spellStart"/>
       <w:r>
-        <w:t>sidst</w:t>
+        <w:rPr>
+          <w:rFonts w:eastAsiaTheme="majorEastAsia"/>
+          <w:lang w:val="da-DK"/>
+        </w:rPr>
+        <w:t>keywords</w:t>
       </w:r>
       <w:proofErr w:type="spellEnd"/>
       <w:r>
-        <w:t xml:space="preserve"> (</w:t>
+        <w:rPr>
+          <w:rFonts w:eastAsiaTheme="majorEastAsia"/>
+          <w:lang w:val="da-DK"/>
+        </w:rPr>
+        <w:t xml:space="preserve"> som </w:t>
+      </w:r>
+      <w:r>
+        <w:rPr>
+          <w:rFonts w:eastAsiaTheme="majorEastAsia"/>
+          <w:i/>
+          <w:iCs/>
+          <w:lang w:val="da-DK"/>
+        </w:rPr>
+        <w:t>“deponering”</w:t>
+      </w:r>
+      <w:r>
+        <w:rPr>
+          <w:rFonts w:eastAsiaTheme="majorEastAsia"/>
+          <w:lang w:val="da-DK"/>
+        </w:rPr>
+        <w:t xml:space="preserve"> og </w:t>
+      </w:r>
+      <w:r>
+        <w:rPr>
+          <w:rFonts w:eastAsiaTheme="majorEastAsia"/>
+          <w:i/>
+          <w:iCs/>
+          <w:lang w:val="da-DK"/>
+        </w:rPr>
+        <w:t>“specialdepot”</w:t>
+      </w:r>
+      <w:r>
+        <w:rPr>
+          <w:rFonts w:eastAsiaTheme="majorEastAsia"/>
+          <w:lang w:val="da-DK"/>
+        </w:rPr>
+        <w:t xml:space="preserve"> til identifikation af lossepladser</w:t>
+      </w:r>
+    </w:p>
+    <w:p>
+      <w:pPr>
+        <w:pStyle w:val="ListParagraph"/>
+        <w:numPr>
+          <w:ilvl w:val="1"/>
+          <w:numId w:val="13"/>
+        </w:numPr>
+        <w:rPr>
+          <w:rFonts w:eastAsiaTheme="majorEastAsia"/>
+          <w:lang w:val="da-DK"/>
+        </w:rPr>
+      </w:pPr>
+      <w:r>
+        <w:rPr>
+          <w:rFonts w:eastAsiaTheme="majorEastAsia"/>
+          <w:lang w:val="da-DK"/>
+        </w:rPr>
+        <w:t xml:space="preserve">Tjek hvilke </w:t>
       </w:r>
       <w:proofErr w:type="spellStart"/>
       <w:r>
-        <w:t>opfølgning</w:t>
+        <w:rPr>
+          <w:rFonts w:eastAsiaTheme="majorEastAsia"/>
+          <w:lang w:val="da-DK"/>
+        </w:rPr>
+        <w:t>keywords</w:t>
       </w:r>
       <w:proofErr w:type="spellEnd"/>
       <w:r>
+        <w:rPr>
+          <w:rFonts w:eastAsiaTheme="majorEastAsia"/>
+          <w:lang w:val="da-DK"/>
+        </w:rPr>
+        <w:t xml:space="preserve"> der anvendes nu</w:t>
+      </w:r>
+    </w:p>
+    <w:p>
+      <w:pPr>
+        <w:pStyle w:val="ListParagraph"/>
+        <w:numPr>
+          <w:ilvl w:val="1"/>
+          <w:numId w:val="13"/>
+        </w:numPr>
+        <w:rPr>
+          <w:rFonts w:eastAsiaTheme="majorEastAsia"/>
+          <w:lang w:val="da-DK"/>
+        </w:rPr>
+      </w:pPr>
+      <w:r>
+        <w:rPr>
+          <w:rFonts w:eastAsiaTheme="majorEastAsia"/>
+          <w:lang w:val="da-DK"/>
+        </w:rPr>
+        <w:t xml:space="preserve">Hvilke </w:t>
+      </w:r>
+      <w:proofErr w:type="spellStart"/>
+      <w:r>
+        <w:rPr>
+          <w:rFonts w:eastAsiaTheme="majorEastAsia"/>
+          <w:lang w:val="da-DK"/>
+        </w:rPr>
+        <w:t>keywords</w:t>
+      </w:r>
+      <w:proofErr w:type="spellEnd"/>
+      <w:r>
+        <w:rPr>
+          <w:rFonts w:eastAsiaTheme="majorEastAsia"/>
+          <w:lang w:val="da-DK"/>
+        </w:rPr>
+        <w:t xml:space="preserve"> giver matches?</w:t>
+      </w:r>
+    </w:p>
+    <w:p>
+      <w:pPr>
+        <w:pStyle w:val="ListParagraph"/>
+        <w:numPr>
+          <w:ilvl w:val="1"/>
+          <w:numId w:val="13"/>
+        </w:numPr>
+        <w:rPr>
+          <w:rFonts w:eastAsiaTheme="majorEastAsia"/>
+          <w:lang w:val="da-DK"/>
+        </w:rPr>
+      </w:pPr>
+      <w:r>
+        <w:rPr>
+          <w:rFonts w:eastAsiaTheme="majorEastAsia"/>
+          <w:lang w:val="da-DK"/>
+        </w:rPr>
+        <w:t>Er nogle af dem forkerte?</w:t>
+      </w:r>
+    </w:p>
+    <w:p>
+      <w:pPr>
+        <w:pStyle w:val="ListParagraph"/>
+        <w:numPr>
+          <w:ilvl w:val="0"/>
+          <w:numId w:val="13"/>
+        </w:numPr>
+        <w:rPr>
+          <w:rFonts w:eastAsiaTheme="majorEastAsia"/>
+          <w:lang w:val="da-DK"/>
+        </w:rPr>
+      </w:pPr>
+      <w:r>
+        <w:rPr>
+          <w:rFonts w:eastAsiaTheme="majorEastAsia"/>
+          <w:lang w:val="da-DK"/>
+        </w:rPr>
+        <w:t xml:space="preserve">Opdatering af </w:t>
+      </w:r>
+      <w:proofErr w:type="gramStart"/>
+      <w:r>
+        <w:rPr>
+          <w:rFonts w:eastAsiaTheme="majorEastAsia"/>
+          <w:lang w:val="da-DK"/>
+        </w:rPr>
+        <w:t>losseplads gruppen</w:t>
+      </w:r>
+      <w:proofErr w:type="gramEnd"/>
+      <w:r>
+        <w:rPr>
+          <w:rFonts w:eastAsiaTheme="majorEastAsia"/>
+          <w:lang w:val="da-DK"/>
+        </w:rPr>
+        <w:t xml:space="preserve">. </w:t>
+      </w:r>
+    </w:p>
+    <w:p>
+      <w:pPr>
+        <w:rPr>
+          <w:rFonts w:eastAsiaTheme="majorEastAsia"/>
+          <w:b/>
+          <w:bCs/>
+          <w:sz w:val="18"/>
+          <w:szCs w:val="18"/>
+          <w:lang w:val="da-DK"/>
+        </w:rPr>
+      </w:pPr>
+      <w:r>
+        <w:rPr>
+          <w:rFonts w:eastAsiaTheme="majorEastAsia"/>
+          <w:b/>
+          <w:bCs/>
+          <w:sz w:val="18"/>
+          <w:szCs w:val="18"/>
+          <w:lang w:val="da-DK"/>
+        </w:rPr>
+        <w:t>**Fase 1 - Normal kategorisering**:</w:t>
+      </w:r>
+    </w:p>
+    <w:p>
+      <w:pPr>
+        <w:rPr>
+          <w:rFonts w:eastAsiaTheme="majorEastAsia"/>
+          <w:sz w:val="18"/>
+          <w:szCs w:val="18"/>
+          <w:lang w:val="da-DK"/>
+        </w:rPr>
+      </w:pPr>
+      <w:r>
+        <w:rPr>
+          <w:rFonts w:eastAsiaTheme="majorEastAsia"/>
+          <w:sz w:val="18"/>
+          <w:szCs w:val="18"/>
+          <w:lang w:val="da-DK"/>
+        </w:rPr>
+        <w:t>- Parse semikolon-separerede stoffer per lokalitet</w:t>
+      </w:r>
+    </w:p>
+    <w:p>
+      <w:pPr>
+        <w:rPr>
+          <w:rFonts w:eastAsiaTheme="majorEastAsia"/>
+          <w:sz w:val="18"/>
+          <w:szCs w:val="18"/>
+          <w:lang w:val="da-DK"/>
+        </w:rPr>
+      </w:pPr>
+      <w:r>
+        <w:rPr>
+          <w:rFonts w:eastAsiaTheme="majorEastAsia"/>
+          <w:sz w:val="18"/>
+          <w:szCs w:val="18"/>
+          <w:lang w:val="da-DK"/>
+        </w:rPr>
+        <w:t>- Kategoriser hvert stof via Excel-</w:t>
+      </w:r>
+      <w:proofErr w:type="spellStart"/>
+      <w:r>
+        <w:rPr>
+          <w:rFonts w:eastAsiaTheme="majorEastAsia"/>
+          <w:sz w:val="18"/>
+          <w:szCs w:val="18"/>
+          <w:lang w:val="da-DK"/>
+        </w:rPr>
+        <w:t>mapping</w:t>
+      </w:r>
+      <w:proofErr w:type="spellEnd"/>
+      <w:r>
+        <w:rPr>
+          <w:rFonts w:eastAsiaTheme="majorEastAsia"/>
+          <w:sz w:val="18"/>
+          <w:szCs w:val="18"/>
+          <w:lang w:val="da-DK"/>
+        </w:rPr>
+        <w:t xml:space="preserve"> til 9 aktive mobilitetsklasser:</w:t>
+      </w:r>
+    </w:p>
+    <w:p>
+      <w:pPr>
+        <w:rPr>
+          <w:rFonts w:eastAsiaTheme="majorEastAsia"/>
+          <w:sz w:val="18"/>
+          <w:szCs w:val="18"/>
+          <w:lang w:val="da-DK"/>
+        </w:rPr>
+      </w:pPr>
+      <w:r>
+        <w:rPr>
+          <w:rFonts w:eastAsiaTheme="majorEastAsia"/>
+          <w:sz w:val="18"/>
+          <w:szCs w:val="18"/>
+          <w:lang w:val="da-DK"/>
+        </w:rPr>
+        <w:t xml:space="preserve">  - **PAH_FORBINDELSER** (PAH): 30 m tærskel</w:t>
+      </w:r>
+    </w:p>
+    <w:p>
+      <w:pPr>
+        <w:rPr>
+          <w:rFonts w:eastAsiaTheme="majorEastAsia"/>
+          <w:sz w:val="18"/>
+          <w:szCs w:val="18"/>
+          <w:lang w:val="da-DK"/>
+        </w:rPr>
+      </w:pPr>
+      <w:r>
+        <w:rPr>
+          <w:rFonts w:eastAsiaTheme="majorEastAsia"/>
+          <w:sz w:val="18"/>
+          <w:szCs w:val="18"/>
+          <w:lang w:val="da-DK"/>
+        </w:rPr>
+        <w:t xml:space="preserve">  - **BTXER** (BTEX): 50 m tærskel (undtagen Benzen: 200 m via </w:t>
+      </w:r>
+      <w:proofErr w:type="gramStart"/>
+      <w:r>
+        <w:rPr>
+          <w:rFonts w:eastAsiaTheme="majorEastAsia"/>
+          <w:sz w:val="18"/>
+          <w:szCs w:val="18"/>
+          <w:lang w:val="da-DK"/>
+        </w:rPr>
+        <w:t>stofspecifikt override</w:t>
+      </w:r>
+      <w:proofErr w:type="gramEnd"/>
+      <w:r>
+        <w:rPr>
+          <w:rFonts w:eastAsiaTheme="majorEastAsia"/>
+          <w:sz w:val="18"/>
+          <w:szCs w:val="18"/>
+          <w:lang w:val="da-DK"/>
+        </w:rPr>
         <w:t>)</w:t>
       </w:r>
     </w:p>
     <w:p>
       <w:pPr>
+        <w:rPr>
+          <w:rFonts w:eastAsiaTheme="majorEastAsia"/>
+          <w:sz w:val="18"/>
+          <w:szCs w:val="18"/>
+          <w:lang w:val="da-DK"/>
+        </w:rPr>
+      </w:pPr>
+      <w:r>
+        <w:rPr>
+          <w:rFonts w:eastAsiaTheme="majorEastAsia"/>
+          <w:sz w:val="18"/>
+          <w:szCs w:val="18"/>
+          <w:lang w:val="da-DK"/>
+        </w:rPr>
+        <w:t xml:space="preserve">  - **PHENOLER**: 100 m tærskel</w:t>
+      </w:r>
+    </w:p>
+    <w:p>
+      <w:pPr>
+        <w:rPr>
+          <w:rFonts w:eastAsiaTheme="majorEastAsia"/>
+          <w:sz w:val="18"/>
+          <w:szCs w:val="18"/>
+          <w:lang w:val="da-DK"/>
+        </w:rPr>
+      </w:pPr>
+      <w:r>
+        <w:rPr>
+          <w:rFonts w:eastAsiaTheme="majorEastAsia"/>
+          <w:sz w:val="18"/>
+          <w:szCs w:val="18"/>
+          <w:lang w:val="da-DK"/>
+        </w:rPr>
+        <w:t xml:space="preserve">  - **UORGANISKE_FORBINDELSER**: 150 m tærskel</w:t>
+      </w:r>
+    </w:p>
+    <w:p>
+      <w:pPr>
+        <w:rPr>
+          <w:rFonts w:eastAsiaTheme="majorEastAsia"/>
+          <w:sz w:val="18"/>
+          <w:szCs w:val="18"/>
+          <w:lang w:val="da-DK"/>
+        </w:rPr>
+      </w:pPr>
+      <w:r>
+        <w:rPr>
+          <w:rFonts w:eastAsiaTheme="majorEastAsia"/>
+          <w:sz w:val="18"/>
+          <w:szCs w:val="18"/>
+          <w:lang w:val="da-DK"/>
+        </w:rPr>
+        <w:t xml:space="preserve">  - **POLARE_FORBINDELSER**: 300 m tærskel</w:t>
+      </w:r>
+    </w:p>
+    <w:p>
+      <w:pPr>
+        <w:rPr>
+          <w:rFonts w:eastAsiaTheme="majorEastAsia"/>
+          <w:sz w:val="18"/>
+          <w:szCs w:val="18"/>
+          <w:lang w:val="da-DK"/>
+        </w:rPr>
+      </w:pPr>
+      <w:r>
+        <w:rPr>
+          <w:rFonts w:eastAsiaTheme="majorEastAsia"/>
+          <w:sz w:val="18"/>
+          <w:szCs w:val="18"/>
+          <w:lang w:val="da-DK"/>
+        </w:rPr>
+        <w:lastRenderedPageBreak/>
+        <w:t xml:space="preserve">  - **KLOREREDE_OPLØSNINGSMIDLER**: 500 m tærskel</w:t>
+      </w:r>
+    </w:p>
+    <w:p>
+      <w:pPr>
+        <w:rPr>
+          <w:rFonts w:eastAsiaTheme="majorEastAsia"/>
+          <w:sz w:val="18"/>
+          <w:szCs w:val="18"/>
+          <w:lang w:val="da-DK"/>
+        </w:rPr>
+      </w:pPr>
+      <w:r>
+        <w:rPr>
+          <w:rFonts w:eastAsiaTheme="majorEastAsia"/>
+          <w:sz w:val="18"/>
+          <w:szCs w:val="18"/>
+          <w:lang w:val="da-DK"/>
+        </w:rPr>
+        <w:t xml:space="preserve">  - **PESTICIDER**: 500 m tærskel</w:t>
+      </w:r>
+    </w:p>
+    <w:p>
+      <w:pPr>
+        <w:rPr>
+          <w:rFonts w:eastAsiaTheme="majorEastAsia"/>
+          <w:sz w:val="18"/>
+          <w:szCs w:val="18"/>
+          <w:lang w:val="da-DK"/>
+        </w:rPr>
+      </w:pPr>
+      <w:r>
+        <w:rPr>
+          <w:rFonts w:eastAsiaTheme="majorEastAsia"/>
+          <w:sz w:val="18"/>
+          <w:szCs w:val="18"/>
+          <w:lang w:val="da-DK"/>
+        </w:rPr>
+        <w:t xml:space="preserve">  - **LOSSEPLADS**: 500 m tærskel (ny kategori for lossepladser)</w:t>
+      </w:r>
+    </w:p>
+    <w:p>
+      <w:pPr>
+        <w:rPr>
+          <w:rFonts w:eastAsiaTheme="majorEastAsia"/>
+          <w:sz w:val="18"/>
+          <w:szCs w:val="18"/>
+          <w:lang w:val="da-DK"/>
+        </w:rPr>
+      </w:pPr>
+      <w:r>
+        <w:rPr>
+          <w:rFonts w:eastAsiaTheme="majorEastAsia"/>
+          <w:sz w:val="18"/>
+          <w:szCs w:val="18"/>
+          <w:lang w:val="da-DK"/>
+        </w:rPr>
+        <w:t xml:space="preserve">  - **ANDRE**: 500 m tærskel (default)</w:t>
+      </w:r>
+    </w:p>
+    <w:p>
+      <w:pPr>
+        <w:rPr>
+          <w:rFonts w:eastAsiaTheme="majorEastAsia"/>
+          <w:sz w:val="18"/>
+          <w:szCs w:val="18"/>
+          <w:lang w:val="da-DK"/>
+        </w:rPr>
+      </w:pPr>
+      <w:r>
+        <w:rPr>
+          <w:rFonts w:eastAsiaTheme="majorEastAsia"/>
+          <w:sz w:val="18"/>
+          <w:szCs w:val="18"/>
+          <w:lang w:val="da-DK"/>
+        </w:rPr>
+        <w:t>- Registrér allerede i denne fase om lokaliteten har losseplads-karakteristika (`</w:t>
+      </w:r>
+      <w:proofErr w:type="spellStart"/>
+      <w:r>
+        <w:rPr>
+          <w:rFonts w:eastAsiaTheme="majorEastAsia"/>
+          <w:sz w:val="18"/>
+          <w:szCs w:val="18"/>
+          <w:lang w:val="da-DK"/>
+        </w:rPr>
+        <w:t>Lokalitetensbranche</w:t>
+      </w:r>
+      <w:proofErr w:type="spellEnd"/>
+      <w:r>
+        <w:rPr>
+          <w:rFonts w:eastAsiaTheme="majorEastAsia"/>
+          <w:sz w:val="18"/>
+          <w:szCs w:val="18"/>
+          <w:lang w:val="da-DK"/>
+        </w:rPr>
+        <w:t>` / `</w:t>
+      </w:r>
+      <w:proofErr w:type="spellStart"/>
+      <w:r>
+        <w:rPr>
+          <w:rFonts w:eastAsiaTheme="majorEastAsia"/>
+          <w:sz w:val="18"/>
+          <w:szCs w:val="18"/>
+          <w:lang w:val="da-DK"/>
+        </w:rPr>
+        <w:t>Lokalitetensaktivitet</w:t>
+      </w:r>
+      <w:proofErr w:type="spellEnd"/>
+      <w:r>
+        <w:rPr>
+          <w:rFonts w:eastAsiaTheme="majorEastAsia"/>
+          <w:sz w:val="18"/>
+          <w:szCs w:val="18"/>
+          <w:lang w:val="da-DK"/>
+        </w:rPr>
+        <w:t>`)</w:t>
+      </w:r>
+    </w:p>
+    <w:p>
+      <w:pPr>
+        <w:rPr>
+          <w:rFonts w:eastAsiaTheme="majorEastAsia"/>
+          <w:sz w:val="18"/>
+          <w:szCs w:val="18"/>
+          <w:lang w:val="da-DK"/>
+        </w:rPr>
+      </w:pPr>
+      <w:r>
+        <w:rPr>
+          <w:rFonts w:eastAsiaTheme="majorEastAsia"/>
+          <w:sz w:val="18"/>
+          <w:szCs w:val="18"/>
+          <w:lang w:val="da-DK"/>
+        </w:rPr>
+        <w:t>- Vælg aktiv tærskel pr. kombination: normalt kategori-niveau, men brug losseplads-specifik værdi hvis lokaliteten matcher tabellen nedenfor</w:t>
+      </w:r>
+    </w:p>
+    <w:p>
+      <w:pPr>
+        <w:rPr>
+          <w:rFonts w:eastAsiaTheme="majorEastAsia"/>
+          <w:sz w:val="18"/>
+          <w:szCs w:val="18"/>
+          <w:lang w:val="da-DK"/>
+        </w:rPr>
+      </w:pPr>
+      <w:r>
+        <w:rPr>
+          <w:rFonts w:eastAsiaTheme="majorEastAsia"/>
+          <w:sz w:val="18"/>
+          <w:szCs w:val="18"/>
+          <w:lang w:val="da-DK"/>
+        </w:rPr>
+        <w:t>- Evaluér hver stof-lokalitet kombination mod den aktive tærskel</w:t>
+      </w:r>
+    </w:p>
+    <w:p>
+      <w:pPr>
+        <w:rPr>
+          <w:rFonts w:eastAsiaTheme="majorEastAsia"/>
+          <w:b/>
+          <w:bCs/>
+          <w:sz w:val="18"/>
+          <w:szCs w:val="18"/>
+          <w:lang w:val="da-DK"/>
+        </w:rPr>
+      </w:pPr>
+      <w:r>
+        <w:rPr>
+          <w:rFonts w:eastAsiaTheme="majorEastAsia"/>
+          <w:b/>
+          <w:bCs/>
+          <w:sz w:val="18"/>
+          <w:szCs w:val="18"/>
+          <w:lang w:val="da-DK"/>
+        </w:rPr>
+        <w:t>**Fase 2 - Losseplads-override (post-</w:t>
+      </w:r>
+      <w:proofErr w:type="gramStart"/>
+      <w:r>
+        <w:rPr>
+          <w:rFonts w:eastAsiaTheme="majorEastAsia"/>
+          <w:b/>
+          <w:bCs/>
+          <w:sz w:val="18"/>
+          <w:szCs w:val="18"/>
+          <w:lang w:val="da-DK"/>
+        </w:rPr>
+        <w:t>processering)*</w:t>
+      </w:r>
+      <w:proofErr w:type="gramEnd"/>
+      <w:r>
+        <w:rPr>
+          <w:rFonts w:eastAsiaTheme="majorEastAsia"/>
+          <w:b/>
+          <w:bCs/>
+          <w:sz w:val="18"/>
+          <w:szCs w:val="18"/>
+          <w:lang w:val="da-DK"/>
+        </w:rPr>
+        <w:t>*:</w:t>
+      </w:r>
+    </w:p>
+    <w:p>
+      <w:pPr>
+        <w:rPr>
+          <w:rFonts w:eastAsiaTheme="majorEastAsia"/>
+          <w:sz w:val="18"/>
+          <w:szCs w:val="18"/>
+          <w:lang w:val="da-DK"/>
+        </w:rPr>
+      </w:pPr>
+      <w:r>
+        <w:rPr>
+          <w:rFonts w:eastAsiaTheme="majorEastAsia"/>
+          <w:sz w:val="18"/>
+          <w:szCs w:val="18"/>
+          <w:lang w:val="da-DK"/>
+        </w:rPr>
+        <w:t>- Omhandler kun kombinationer der klarede Fase 1 (efter eventuelle losseplads-justeringer)</w:t>
+      </w:r>
+    </w:p>
+    <w:p>
+      <w:pPr>
+        <w:rPr>
+          <w:rFonts w:eastAsiaTheme="majorEastAsia"/>
+          <w:sz w:val="18"/>
+          <w:szCs w:val="18"/>
+          <w:lang w:val="da-DK"/>
+        </w:rPr>
+      </w:pPr>
+      <w:r>
+        <w:rPr>
+          <w:rFonts w:eastAsiaTheme="majorEastAsia"/>
+          <w:sz w:val="18"/>
+          <w:szCs w:val="18"/>
+          <w:lang w:val="da-DK"/>
+        </w:rPr>
+        <w:t>- Identificer lokaliteter med losseplads-karakteristika (`</w:t>
+      </w:r>
+      <w:proofErr w:type="spellStart"/>
+      <w:r>
+        <w:rPr>
+          <w:rFonts w:eastAsiaTheme="majorEastAsia"/>
+          <w:sz w:val="18"/>
+          <w:szCs w:val="18"/>
+          <w:lang w:val="da-DK"/>
+        </w:rPr>
+        <w:t>Lokalitetensbranche</w:t>
+      </w:r>
+      <w:proofErr w:type="spellEnd"/>
+      <w:r>
+        <w:rPr>
+          <w:rFonts w:eastAsiaTheme="majorEastAsia"/>
+          <w:sz w:val="18"/>
+          <w:szCs w:val="18"/>
+          <w:lang w:val="da-DK"/>
+        </w:rPr>
+        <w:t>` eller `</w:t>
+      </w:r>
+      <w:proofErr w:type="spellStart"/>
+      <w:r>
+        <w:rPr>
+          <w:rFonts w:eastAsiaTheme="majorEastAsia"/>
+          <w:sz w:val="18"/>
+          <w:szCs w:val="18"/>
+          <w:lang w:val="da-DK"/>
+        </w:rPr>
+        <w:t>Lokalitetensaktivitet</w:t>
+      </w:r>
+      <w:proofErr w:type="spellEnd"/>
+      <w:r>
+        <w:rPr>
+          <w:rFonts w:eastAsiaTheme="majorEastAsia"/>
+          <w:sz w:val="18"/>
+          <w:szCs w:val="18"/>
+          <w:lang w:val="da-DK"/>
+        </w:rPr>
+        <w:t>`) og log anvendelsen af særlige tærskler</w:t>
+      </w:r>
+    </w:p>
+    <w:p>
+      <w:pPr>
+        <w:rPr>
+          <w:rFonts w:eastAsiaTheme="majorEastAsia"/>
+          <w:sz w:val="18"/>
+          <w:szCs w:val="18"/>
+          <w:lang w:val="da-DK"/>
+        </w:rPr>
+      </w:pPr>
+      <w:r>
+        <w:rPr>
+          <w:rFonts w:eastAsiaTheme="majorEastAsia"/>
+          <w:sz w:val="18"/>
+          <w:szCs w:val="18"/>
+          <w:lang w:val="da-DK"/>
+        </w:rPr>
+        <w:t xml:space="preserve">- </w:t>
+      </w:r>
+      <w:proofErr w:type="spellStart"/>
+      <w:r>
+        <w:rPr>
+          <w:rFonts w:eastAsiaTheme="majorEastAsia"/>
+          <w:sz w:val="18"/>
+          <w:szCs w:val="18"/>
+          <w:lang w:val="da-DK"/>
+        </w:rPr>
+        <w:t>Reklassificer</w:t>
+      </w:r>
+      <w:proofErr w:type="spellEnd"/>
+      <w:r>
+        <w:rPr>
+          <w:rFonts w:eastAsiaTheme="majorEastAsia"/>
+          <w:sz w:val="18"/>
+          <w:szCs w:val="18"/>
+          <w:lang w:val="da-DK"/>
+        </w:rPr>
+        <w:t xml:space="preserve"> til hovedkategorien **LOSSEPLADS** og angiv kilden som **LOSSEPLADS_[ORIGINAL]**</w:t>
+      </w:r>
+    </w:p>
+    <w:p>
+      <w:pPr>
+        <w:rPr>
+          <w:rFonts w:eastAsiaTheme="majorEastAsia"/>
+          <w:sz w:val="18"/>
+          <w:szCs w:val="18"/>
+          <w:lang w:val="da-DK"/>
+        </w:rPr>
+      </w:pPr>
+      <w:r>
+        <w:rPr>
+          <w:rFonts w:eastAsiaTheme="majorEastAsia"/>
+          <w:sz w:val="18"/>
+          <w:szCs w:val="18"/>
+          <w:lang w:val="da-DK"/>
+        </w:rPr>
+        <w:t>- Fjern kombinationer der ikke opfylder den valgte losseplads-tærskel</w:t>
+      </w:r>
+    </w:p>
+    <w:p>
+      <w:pPr>
+        <w:pStyle w:val="ListParagraph"/>
+        <w:numPr>
+          <w:ilvl w:val="0"/>
+          <w:numId w:val="13"/>
+        </w:numPr>
+        <w:rPr>
+          <w:rFonts w:eastAsiaTheme="majorEastAsia"/>
+          <w:lang w:val="da-DK"/>
+        </w:rPr>
+      </w:pPr>
+      <w:r>
+        <w:rPr>
+          <w:rFonts w:eastAsiaTheme="majorEastAsia"/>
+          <w:lang w:val="da-DK"/>
+        </w:rPr>
+        <w:t>Tabel 7.1 i rapporten → afstandsværdier for modelstoffer (3 grupper)</w:t>
+      </w:r>
+    </w:p>
+    <w:p>
+      <w:pPr>
+        <w:pStyle w:val="ListParagraph"/>
+        <w:numPr>
+          <w:ilvl w:val="1"/>
+          <w:numId w:val="13"/>
+        </w:numPr>
+        <w:rPr>
+          <w:rFonts w:eastAsiaTheme="majorEastAsia"/>
+          <w:lang w:val="da-DK"/>
+        </w:rPr>
+      </w:pPr>
+      <w:r>
+        <w:rPr>
+          <w:rFonts w:eastAsiaTheme="majorEastAsia"/>
+          <w:lang w:val="da-DK"/>
+        </w:rPr>
+        <w:t>Fx Atrazin (nu i pesticid-gruppen) – skal grupperne ændres?</w:t>
+      </w:r>
+    </w:p>
+    <w:p>
+      <w:pPr>
+        <w:pStyle w:val="ListParagraph"/>
+        <w:numPr>
+          <w:ilvl w:val="1"/>
+          <w:numId w:val="13"/>
+        </w:numPr>
+        <w:rPr>
+          <w:rFonts w:eastAsiaTheme="majorEastAsia"/>
+          <w:lang w:val="da-DK"/>
+        </w:rPr>
+      </w:pPr>
+      <w:r>
+        <w:rPr>
+          <w:rFonts w:eastAsiaTheme="majorEastAsia"/>
+          <w:lang w:val="da-DK"/>
+        </w:rPr>
+        <w:t>Pt. anvendt 180 m for lossepladsgruppen (længste afstand = MCPP)</w:t>
+      </w:r>
+    </w:p>
+    <w:p>
+      <w:pPr>
+        <w:pStyle w:val="ListParagraph"/>
+        <w:numPr>
+          <w:ilvl w:val="1"/>
+          <w:numId w:val="13"/>
+        </w:numPr>
+        <w:rPr>
+          <w:rFonts w:eastAsiaTheme="majorEastAsia"/>
+          <w:lang w:val="da-DK"/>
+        </w:rPr>
+      </w:pPr>
+      <w:r>
+        <w:rPr>
+          <w:rFonts w:eastAsiaTheme="majorEastAsia"/>
+          <w:lang w:val="da-DK"/>
+        </w:rPr>
+        <w:t>Dokumentér ændringer (beskrevet i md-notatet).</w:t>
+      </w:r>
+    </w:p>
+    <w:p>
+      <w:pPr>
+        <w:pStyle w:val="ListParagraph"/>
+        <w:numPr>
+          <w:ilvl w:val="0"/>
+          <w:numId w:val="13"/>
+        </w:numPr>
+        <w:rPr>
+          <w:rFonts w:eastAsiaTheme="majorEastAsia"/>
+          <w:lang w:val="da-DK"/>
+        </w:rPr>
+      </w:pPr>
+      <w:r>
+        <w:rPr>
+          <w:rFonts w:eastAsiaTheme="majorEastAsia"/>
+          <w:lang w:val="da-DK"/>
+        </w:rPr>
+        <w:t xml:space="preserve">Læs afsnit 2.3.2: </w:t>
+      </w:r>
+      <w:r>
+        <w:rPr>
+          <w:rFonts w:eastAsiaTheme="majorEastAsia"/>
+          <w:i/>
+          <w:iCs/>
+          <w:lang w:val="da-DK"/>
+        </w:rPr>
+        <w:t>Metodik for fastlæggelse af afstandskriterier</w:t>
+      </w:r>
+    </w:p>
+    <w:p>
+      <w:pPr>
+        <w:pStyle w:val="ListParagraph"/>
+        <w:numPr>
+          <w:ilvl w:val="1"/>
+          <w:numId w:val="13"/>
+        </w:numPr>
+        <w:rPr>
+          <w:rFonts w:eastAsiaTheme="majorEastAsia"/>
+          <w:lang w:val="da-DK"/>
+        </w:rPr>
+      </w:pPr>
+      <w:r>
+        <w:rPr>
+          <w:rFonts w:eastAsiaTheme="majorEastAsia"/>
+          <w:lang w:val="da-DK"/>
+        </w:rPr>
+        <w:t>Tjek hvordan afstandskriterier er anvendt nu</w:t>
+      </w:r>
+    </w:p>
+    <w:p>
+      <w:pPr>
+        <w:pStyle w:val="ListParagraph"/>
+        <w:numPr>
+          <w:ilvl w:val="1"/>
+          <w:numId w:val="13"/>
+        </w:numPr>
+        <w:rPr>
+          <w:rFonts w:eastAsiaTheme="majorEastAsia"/>
+          <w:lang w:val="da-DK"/>
+        </w:rPr>
+      </w:pPr>
+      <w:r>
+        <w:rPr>
+          <w:rFonts w:eastAsiaTheme="majorEastAsia"/>
+          <w:lang w:val="da-DK"/>
+        </w:rPr>
+        <w:t>Bruges maksimal fanelængde korrekt?</w:t>
+      </w:r>
+    </w:p>
+    <w:p>
+      <w:pPr>
+        <w:pStyle w:val="ListParagraph"/>
+        <w:numPr>
+          <w:ilvl w:val="1"/>
+          <w:numId w:val="13"/>
+        </w:numPr>
+        <w:rPr>
+          <w:rFonts w:eastAsiaTheme="majorEastAsia"/>
+          <w:lang w:val="da-DK"/>
+        </w:rPr>
+      </w:pPr>
+      <w:r>
+        <w:rPr>
+          <w:rFonts w:eastAsiaTheme="majorEastAsia"/>
+          <w:lang w:val="da-DK"/>
+        </w:rPr>
+        <w:t>”</w:t>
+      </w:r>
+      <w:r>
+        <w:rPr>
+          <w:rFonts w:ascii="Georgia" w:eastAsiaTheme="minorHAnsi" w:hAnsi="Georgia" w:cs="Georgia"/>
+          <w:color w:val="000000"/>
+          <w:sz w:val="18"/>
+          <w:szCs w:val="18"/>
+          <w:lang w:val="da-DK"/>
+          <w14:ligatures w14:val="standardContextual"/>
+        </w:rPr>
+        <w:t xml:space="preserve"> </w:t>
+      </w:r>
+      <w:r>
+        <w:rPr>
+          <w:rFonts w:eastAsiaTheme="majorEastAsia"/>
+          <w:b/>
+          <w:bCs/>
+          <w:lang w:val="da-DK"/>
+        </w:rPr>
+        <w:t>Ud fra et forsigtighedsprincip vil 90% fraktilen ofte blive lagt til grund for udarbejdelsen af generelle risikovurderingsværktøjer og kriterier</w:t>
+      </w:r>
+      <w:r>
+        <w:rPr>
+          <w:rFonts w:eastAsiaTheme="majorEastAsia"/>
+          <w:lang w:val="da-DK"/>
+        </w:rPr>
+        <w:t xml:space="preserve">. Som beskrevet i kapitel 3.2.1 om fanelængder, og i afsnittet om påvisningsgrænsen, så vil en fastlæggelse af afstandskriterium ud fra 90% fraktilen af fanelængden sandsynligvis bevirke, at der i screeningen medtages for mange forureninger, som ikke vil udgøre en potentiel trussel i forhold til vandområdet. I samråd med Miljøstyrelsen og efter følgegruppens anbefalinger er det valgt, at gennemføre en følsomhedsanalyse med afstandskriterier fastsat ud fra </w:t>
+      </w:r>
+      <w:r>
+        <w:rPr>
+          <w:rFonts w:eastAsiaTheme="majorEastAsia"/>
+          <w:b/>
+          <w:bCs/>
+          <w:lang w:val="da-DK"/>
+        </w:rPr>
+        <w:t>henholdsvis 90% fraktilen, 75% fraktilen og 60% fraktilen.</w:t>
+      </w:r>
+      <w:r>
+        <w:rPr>
+          <w:rFonts w:eastAsiaTheme="majorEastAsia"/>
+          <w:lang w:val="da-DK"/>
+        </w:rPr>
+        <w:t xml:space="preserve"> Følsomhedsanalysen foretages i delprojekt 6.</w:t>
+      </w:r>
+      <w:r>
+        <w:rPr>
+          <w:rFonts w:eastAsiaTheme="majorEastAsia"/>
+          <w:lang w:val="da-DK"/>
+        </w:rPr>
+        <w:t>”</w:t>
+      </w:r>
+    </w:p>
+    <w:p>
+      <w:pPr>
+        <w:pStyle w:val="ListParagraph"/>
+        <w:numPr>
+          <w:ilvl w:val="1"/>
+          <w:numId w:val="13"/>
+        </w:numPr>
+        <w:rPr>
+          <w:rFonts w:eastAsiaTheme="majorEastAsia"/>
+          <w:lang w:val="da-DK"/>
+        </w:rPr>
+      </w:pPr>
+      <w:r>
+        <w:rPr>
+          <w:rFonts w:eastAsiaTheme="majorEastAsia"/>
+          <w:color w:val="C00000"/>
+          <w:lang w:val="da-DK"/>
+        </w:rPr>
+        <w:t xml:space="preserve">Bruge tabel 6 i stedet? </w:t>
+      </w:r>
+      <w:r>
+        <w:rPr>
+          <w:rFonts w:eastAsiaTheme="majorEastAsia"/>
+          <w:color w:val="C00000"/>
+          <w:lang w:val="da-DK"/>
+        </w:rPr>
+        <w:t xml:space="preserve"> Lidt andre grupper?</w:t>
+      </w:r>
+      <w:r>
+        <w:rPr>
+          <w:rFonts w:eastAsiaTheme="majorEastAsia"/>
+          <w:color w:val="C00000"/>
+          <w:lang w:val="da-DK"/>
+        </w:rPr>
+        <w:t xml:space="preserve"> BTX hedder nu kulbrinter for eksempel?</w:t>
+      </w:r>
+    </w:p>
+    <w:p>
+      <w:pPr>
+        <w:rPr>
+          <w:rFonts w:eastAsiaTheme="majorEastAsia"/>
+          <w:lang w:val="da-DK"/>
+        </w:rPr>
+      </w:pPr>
+      <w:r>
+        <w:rPr>
+          <w:rFonts w:eastAsiaTheme="majorEastAsia"/>
+          <w:noProof/>
+          <w:lang w:val="da-DK"/>
+        </w:rPr>
+        <w:lastRenderedPageBreak/>
+        <w:drawing>
+          <wp:inline distT="0" distB="0" distL="0" distR="0" wp14:anchorId="2F92B7CD" wp14:editId="0B825B87">
+            <wp:extent cx="5486400" cy="2156460"/>
+            <wp:effectExtent l="0" t="0" r="0" b="0"/>
+            <wp:docPr id="870660787" name="Picture 1" descr="A table with numbers and text&#10;&#10;AI-generated content may be incorrect."/>
+            <wp:cNvGraphicFramePr>
+              <a:graphicFrameLocks xmlns:a="http://schemas.openxmlformats.org/drawingml/2006/main" noChangeAspect="1"/>
+            </wp:cNvGraphicFramePr>
+            <a:graphic xmlns:a="http://schemas.openxmlformats.org/drawingml/2006/main">
+              <a:graphicData uri="http://schemas.openxmlformats.org/drawingml/2006/picture">
+                <pic:pic xmlns:pic="http://schemas.openxmlformats.org/drawingml/2006/picture">
+                  <pic:nvPicPr>
+                    <pic:cNvPr id="870660787" name="Picture 1" descr="A table with numbers and text&#10;&#10;AI-generated content may be incorrect."/>
+                    <pic:cNvPicPr/>
+                  </pic:nvPicPr>
+                  <pic:blipFill>
+                    <a:blip r:embed="rId5"/>
+                    <a:stretch>
+                      <a:fillRect/>
+                    </a:stretch>
+                  </pic:blipFill>
+                  <pic:spPr>
+                    <a:xfrm>
+                      <a:off x="0" y="0"/>
+                      <a:ext cx="5486400" cy="2156460"/>
+                    </a:xfrm>
+                    <a:prstGeom prst="rect">
+                      <a:avLst/>
+                    </a:prstGeom>
+                  </pic:spPr>
+                </pic:pic>
+              </a:graphicData>
+            </a:graphic>
+          </wp:inline>
+        </w:drawing>
+      </w:r>
+    </w:p>
+    <w:p>
+      <w:pPr>
+        <w:rPr>
+          <w:rFonts w:eastAsiaTheme="majorEastAsia"/>
+          <w:lang w:val="da-DK"/>
+        </w:rPr>
+      </w:pPr>
+      <w:r>
+        <w:rPr>
+          <w:rFonts w:eastAsiaTheme="majorEastAsia"/>
+          <w:lang w:val="da-DK"/>
+        </w:rPr>
+        <w:pict w14:anchorId="21937F63">
+          <v:rect id="_x0000_i1026" style="width:0;height:1.5pt" o:hralign="center" o:hrstd="t" o:hr="t" fillcolor="#a0a0a0" stroked="f"/>
+        </w:pict>
+      </w:r>
+    </w:p>
+    <w:p>
+      <w:pPr>
+        <w:pStyle w:val="Heading2"/>
+        <w:rPr>
+          <w:lang w:val="da-DK"/>
+        </w:rPr>
+      </w:pPr>
+      <w:r>
+        <w:rPr>
+          <w:lang w:val="da-DK"/>
+        </w:rPr>
+        <w:t>B. Rapportskrivning</w:t>
+      </w:r>
+    </w:p>
+    <w:p>
+      <w:pPr>
+        <w:rPr>
+          <w:rFonts w:eastAsiaTheme="majorEastAsia"/>
+          <w:lang w:val="da-DK"/>
+        </w:rPr>
+      </w:pPr>
+      <w:r>
+        <w:rPr>
+          <w:rFonts w:eastAsiaTheme="majorEastAsia"/>
+          <w:lang w:val="da-DK"/>
+        </w:rPr>
+        <w:t>Struktur + plots fra forrige rapport</w:t>
+      </w:r>
+    </w:p>
+    <w:p>
+      <w:pPr>
+        <w:rPr>
+          <w:rFonts w:eastAsiaTheme="majorEastAsia"/>
+          <w:b/>
+          <w:bCs/>
+          <w:lang w:val="da-DK"/>
+        </w:rPr>
+      </w:pPr>
+      <w:r>
+        <w:rPr>
+          <w:rFonts w:eastAsiaTheme="majorEastAsia"/>
+          <w:b/>
+          <w:bCs/>
+          <w:lang w:val="da-DK"/>
+        </w:rPr>
+        <w:t>Status: Ikke påbegyndt</w:t>
+      </w:r>
+    </w:p>
+    <w:p>
+      <w:pPr>
+        <w:rPr>
+          <w:rFonts w:eastAsiaTheme="majorEastAsia"/>
+          <w:lang w:val="da-DK"/>
+        </w:rPr>
+      </w:pPr>
+      <w:r>
+        <w:rPr>
+          <w:rFonts w:eastAsiaTheme="majorEastAsia"/>
+          <w:lang w:val="da-DK"/>
+        </w:rPr>
+        <w:pict w14:anchorId="328AB0A3">
+          <v:rect id="_x0000_i1027" style="width:0;height:1.5pt" o:hralign="center" o:hrstd="t" o:hr="t" fillcolor="#a0a0a0" stroked="f"/>
+        </w:pict>
+      </w:r>
+    </w:p>
+    <w:p>
+      <w:pPr>
+        <w:pStyle w:val="Heading2"/>
+        <w:rPr>
+          <w:lang w:val="da-DK"/>
+        </w:rPr>
+      </w:pPr>
+      <w:r>
+        <w:rPr>
+          <w:lang w:val="da-DK"/>
+        </w:rPr>
+        <w:t>C. Screeningsprincip</w:t>
+      </w:r>
+    </w:p>
+    <w:p>
+      <w:pPr>
+        <w:rPr>
+          <w:rFonts w:eastAsiaTheme="majorEastAsia"/>
+          <w:lang w:val="da-DK"/>
+        </w:rPr>
+      </w:pPr>
+      <w:r>
+        <w:rPr>
+          <w:rFonts w:eastAsiaTheme="majorEastAsia"/>
+          <w:lang w:val="da-DK"/>
+        </w:rPr>
+        <w:t>Tjek screeningsprincip (jordforureninger, lossepladsværdier, standardkoncentrationer)</w:t>
+      </w:r>
+    </w:p>
+    <w:p>
+      <w:pPr>
+        <w:rPr>
+          <w:rFonts w:eastAsiaTheme="majorEastAsia"/>
+          <w:b/>
+          <w:bCs/>
+          <w:lang w:val="da-DK"/>
+        </w:rPr>
+      </w:pPr>
+      <w:r>
+        <w:rPr>
+          <w:rFonts w:eastAsiaTheme="majorEastAsia"/>
+          <w:b/>
+          <w:bCs/>
+          <w:lang w:val="da-DK"/>
+        </w:rPr>
+        <w:t>Status: Ikke udført</w:t>
+      </w:r>
+    </w:p>
+    <w:p>
+      <w:pPr>
+        <w:rPr>
+          <w:rFonts w:eastAsiaTheme="majorEastAsia"/>
+          <w:lang w:val="da-DK"/>
+        </w:rPr>
+      </w:pPr>
+      <w:r>
+        <w:rPr>
+          <w:rFonts w:eastAsiaTheme="majorEastAsia"/>
+          <w:lang w:val="da-DK"/>
+        </w:rPr>
+        <w:pict w14:anchorId="0DA7357C">
+          <v:rect id="_x0000_i1028" style="width:0;height:1.5pt" o:hralign="center" o:hrstd="t" o:hr="t" fillcolor="#a0a0a0" stroked="f"/>
+        </w:pict>
+      </w:r>
+    </w:p>
+    <w:p>
+      <w:pPr>
+        <w:pStyle w:val="Heading2"/>
+        <w:rPr>
+          <w:lang w:val="da-DK"/>
+        </w:rPr>
+      </w:pPr>
+      <w:r>
+        <w:rPr>
+          <w:lang w:val="da-DK"/>
+        </w:rPr>
+        <w:t>D. Delrapport 3</w:t>
+      </w:r>
+    </w:p>
+    <w:p>
+      <w:pPr>
+        <w:rPr>
+          <w:rFonts w:eastAsiaTheme="majorEastAsia"/>
+          <w:lang w:val="da-DK"/>
+        </w:rPr>
+      </w:pPr>
+      <w:r>
+        <w:rPr>
+          <w:rFonts w:eastAsiaTheme="majorEastAsia"/>
+          <w:lang w:val="da-DK"/>
+        </w:rPr>
+        <w:t>Læs Delrapport 3 (standardkoncentrationer)</w:t>
+      </w:r>
+    </w:p>
+    <w:p>
+      <w:pPr>
+        <w:rPr>
+          <w:rFonts w:eastAsiaTheme="majorEastAsia"/>
+          <w:b/>
+          <w:bCs/>
+          <w:lang w:val="da-DK"/>
+        </w:rPr>
+      </w:pPr>
+      <w:r>
+        <w:rPr>
+          <w:rFonts w:eastAsiaTheme="majorEastAsia"/>
+          <w:b/>
+          <w:bCs/>
+          <w:lang w:val="da-DK"/>
+        </w:rPr>
+        <w:t>Status: Lidt læst</w:t>
+      </w:r>
+    </w:p>
+    <w:p>
+      <w:pPr>
+        <w:rPr>
+          <w:rFonts w:eastAsiaTheme="majorEastAsia"/>
+          <w:lang w:val="da-DK"/>
+        </w:rPr>
+      </w:pPr>
+      <w:r>
+        <w:rPr>
+          <w:rFonts w:eastAsiaTheme="majorEastAsia"/>
+          <w:lang w:val="da-DK"/>
+        </w:rPr>
+        <w:pict w14:anchorId="62BB8879">
+          <v:rect id="_x0000_i1029" style="width:0;height:1.5pt" o:hralign="center" o:hrstd="t" o:hr="t" fillcolor="#a0a0a0" stroked="f"/>
+        </w:pict>
+      </w:r>
+    </w:p>
+    <w:p>
+      <w:pPr>
+        <w:pStyle w:val="Heading2"/>
+        <w:rPr>
+          <w:lang w:val="da-DK"/>
+        </w:rPr>
+      </w:pPr>
+      <w:r>
+        <w:rPr>
+          <w:lang w:val="da-DK"/>
+        </w:rPr>
+        <w:t>3. Læsemateriale</w:t>
+      </w:r>
+    </w:p>
+    <w:p>
+      <w:pPr>
+        <w:rPr>
+          <w:rFonts w:eastAsiaTheme="majorEastAsia"/>
+          <w:lang w:val="da-DK"/>
+        </w:rPr>
+      </w:pPr>
+      <w:r>
+        <w:rPr>
+          <w:rFonts w:eastAsiaTheme="majorEastAsia"/>
+          <w:b/>
+          <w:bCs/>
+          <w:lang w:val="da-DK"/>
+        </w:rPr>
+        <w:t>Rapport:</w:t>
+      </w:r>
+      <w:r>
+        <w:rPr>
+          <w:rFonts w:eastAsiaTheme="majorEastAsia"/>
+          <w:lang w:val="da-DK"/>
+        </w:rPr>
+        <w:t xml:space="preserve"> </w:t>
+      </w:r>
+      <w:r>
+        <w:rPr>
+          <w:rFonts w:eastAsiaTheme="majorEastAsia"/>
+          <w:i/>
+          <w:iCs/>
+          <w:lang w:val="da-DK"/>
+        </w:rPr>
+        <w:t>Risikovurdering af lossepladsers påvirkning af overfladevand</w:t>
+      </w:r>
+    </w:p>
+    <w:p>
+      <w:pPr>
+        <w:ind w:firstLine="1304"/>
+        <w:rPr>
+          <w:rFonts w:eastAsiaTheme="majorEastAsia"/>
+          <w:lang w:val="da-DK"/>
+        </w:rPr>
+      </w:pPr>
+      <w:r>
+        <w:rPr>
+          <w:rFonts w:eastAsiaTheme="majorEastAsia"/>
+          <w:lang w:val="da-DK"/>
+        </w:rPr>
+        <w:t>Formål: Vurdere distancer og koncentrationer</w:t>
+      </w:r>
+    </w:p>
+    <w:p>
+      <w:pPr>
+        <w:rPr>
+          <w:rFonts w:eastAsiaTheme="majorEastAsia"/>
+          <w:b/>
+          <w:bCs/>
+          <w:lang w:val="da-DK"/>
+        </w:rPr>
+      </w:pPr>
+      <w:r>
+        <w:rPr>
+          <w:rFonts w:eastAsiaTheme="majorEastAsia"/>
+          <w:b/>
+          <w:bCs/>
+          <w:lang w:val="da-DK"/>
+        </w:rPr>
+        <w:t>Delrapport 3</w:t>
+      </w:r>
+    </w:p>
+    <w:p>
+      <w:pPr>
+        <w:ind w:firstLine="1304"/>
+        <w:rPr>
+          <w:rFonts w:eastAsiaTheme="majorEastAsia"/>
+          <w:lang w:val="da-DK"/>
+        </w:rPr>
+      </w:pPr>
+      <w:r>
+        <w:rPr>
+          <w:rFonts w:eastAsiaTheme="majorEastAsia"/>
+          <w:lang w:val="da-DK"/>
+        </w:rPr>
+        <w:t>Formål: Afklare standardkoncentrationer</w:t>
+      </w:r>
+    </w:p>
+    <w:p>
+      <w:pPr>
+        <w:rPr>
+          <w:rFonts w:eastAsiaTheme="majorEastAsia"/>
+          <w:b/>
+          <w:bCs/>
+          <w:lang w:val="da-DK"/>
+        </w:rPr>
+      </w:pPr>
+      <w:r>
+        <w:rPr>
+          <w:rFonts w:eastAsiaTheme="majorEastAsia"/>
+          <w:b/>
+          <w:bCs/>
+          <w:lang w:val="da-DK"/>
+        </w:rPr>
+        <w:lastRenderedPageBreak/>
+        <w:t xml:space="preserve">Website: </w:t>
+      </w:r>
+      <w:r>
+        <w:rPr>
+          <w:rFonts w:eastAsiaTheme="majorEastAsia"/>
+          <w:b/>
+          <w:bCs/>
+          <w:i/>
+          <w:iCs/>
+          <w:lang w:val="da-DK"/>
+        </w:rPr>
+        <w:t>Screeningsprincip</w:t>
+      </w:r>
+    </w:p>
+    <w:p>
+      <w:pPr>
+        <w:ind w:left="1304"/>
+        <w:rPr>
+          <w:rFonts w:eastAsiaTheme="majorEastAsia"/>
+          <w:lang w:val="da-DK"/>
+        </w:rPr>
+      </w:pPr>
+      <w:r>
+        <w:rPr>
+          <w:rFonts w:eastAsiaTheme="majorEastAsia"/>
+          <w:lang w:val="da-DK"/>
+        </w:rPr>
+        <w:t>Formål: Forstå screeningsprincip for jordforureninger, lossepladsværdier og standardkoncentrationer</w:t>
+      </w:r>
+    </w:p>
+    <w:p>
+      <w:pPr>
+        <w:pStyle w:val="Heading2"/>
+      </w:pPr>
+      <w:r>
+        <w:t xml:space="preserve">4. </w:t>
+      </w:r>
+      <w:proofErr w:type="spellStart"/>
+      <w:r>
+        <w:t>Rapportskrivning</w:t>
+      </w:r>
+      <w:proofErr w:type="spellEnd"/>
+      <w:r>
+        <w:t xml:space="preserve"> / </w:t>
+      </w:r>
+      <w:proofErr w:type="spellStart"/>
+      <w:r>
+        <w:t>dokumentation</w:t>
+      </w:r>
+      <w:proofErr w:type="spellEnd"/>
+    </w:p>
+    <w:p>
+      <w:pPr>
         <w:pStyle w:val="ListBullet"/>
         <w:tabs>
           <w:tab w:val="num" w:pos="360"/>
@@ -69,21 +1735,23 @@
         <w:rPr>
           <w:lang w:val="da-DK"/>
         </w:rPr>
-        <w:t xml:space="preserve">Ikke </w:t>
-      </w:r>
-      <w:proofErr w:type="gramStart"/>
-      <w:r>
-        <w:rPr>
-          <w:lang w:val="da-DK"/>
-        </w:rPr>
-        <w:t>droppe</w:t>
-      </w:r>
-      <w:proofErr w:type="gramEnd"/>
-      <w:r>
-        <w:rPr>
-          <w:lang w:val="da-DK"/>
-        </w:rPr>
-        <w:t xml:space="preserve"> rækker med 'ingen stoffer' → tjek resultater (~16.500 → ~35.000 lokaliteter)</w:t>
+        <w:t>Indsæt efter kapitel 4, hvad der er gjort (kortere end metode_beskrivelse.md).</w:t>
+      </w:r>
+    </w:p>
+    <w:p>
+      <w:pPr>
+        <w:pStyle w:val="Heading2"/>
+      </w:pPr>
+      <w:r>
+        <w:t xml:space="preserve">5. </w:t>
+      </w:r>
+      <w:proofErr w:type="spellStart"/>
+      <w:r>
+        <w:t>Tilstandsvurdering</w:t>
+      </w:r>
+      <w:proofErr w:type="spellEnd"/>
+      <w:r>
+        <w:t xml:space="preserve"> (STEP 6)</w:t>
       </w:r>
     </w:p>
     <w:p>
@@ -95,433 +1763,293 @@
         <w:ind w:left="360" w:hanging="360"/>
         <w:rPr>
           <w:color w:val="C00000"/>
-          <w:lang w:val="da-DK"/>
         </w:rPr>
       </w:pPr>
       <w:r>
         <w:rPr>
           <w:color w:val="C00000"/>
-          <w:lang w:val="da-DK"/>
-        </w:rPr>
-        <w:t>Gruppe for losseplads-stoffer og aktiviteter → tjek distancer, tilføj COD, læs 2014-rapport (Poul)</w:t>
-      </w:r>
-    </w:p>
-    <w:p>
-      <w:pPr>
-        <w:pStyle w:val="ListBullet"/>
-        <w:tabs>
-          <w:tab w:val="num" w:pos="360"/>
-        </w:tabs>
-        <w:ind w:left="360" w:hanging="360"/>
-        <w:rPr>
-          <w:color w:val="196B24" w:themeColor="accent3"/>
-          <w:lang w:val="da-DK"/>
-        </w:rPr>
-      </w:pPr>
-      <w:r>
-        <w:rPr>
-          <w:color w:val="196B24" w:themeColor="accent3"/>
-          <w:lang w:val="da-DK"/>
-        </w:rPr>
-        <w:t xml:space="preserve">Specifikke distancer → </w:t>
-      </w:r>
-      <w:proofErr w:type="spellStart"/>
-      <w:r>
-        <w:rPr>
-          <w:color w:val="196B24" w:themeColor="accent3"/>
-          <w:lang w:val="da-DK"/>
-        </w:rPr>
-        <w:t>benzene</w:t>
-      </w:r>
-      <w:proofErr w:type="spellEnd"/>
-      <w:r>
-        <w:rPr>
-          <w:color w:val="196B24" w:themeColor="accent3"/>
-          <w:lang w:val="da-DK"/>
-        </w:rPr>
-        <w:t xml:space="preserve"> = 200 m, øvrige = 50 m</w:t>
-      </w:r>
-    </w:p>
-    <w:p>
-      <w:pPr>
-        <w:pStyle w:val="ListBullet"/>
-        <w:tabs>
-          <w:tab w:val="num" w:pos="720"/>
-        </w:tabs>
-        <w:ind w:left="720" w:hanging="360"/>
-        <w:rPr>
-          <w:color w:val="196B24" w:themeColor="accent3"/>
-          <w:lang w:val="da-DK"/>
-        </w:rPr>
-      </w:pPr>
-      <w:r>
-        <w:rPr>
-          <w:color w:val="196B24" w:themeColor="accent3"/>
-          <w:lang w:val="da-DK"/>
-        </w:rPr>
-        <w:t>Klaret!!!</w:t>
-      </w:r>
-    </w:p>
-    <w:p>
-      <w:pPr>
-        <w:pStyle w:val="ListBullet"/>
-        <w:tabs>
-          <w:tab w:val="num" w:pos="360"/>
-        </w:tabs>
-        <w:ind w:left="360" w:hanging="360"/>
-      </w:pPr>
-      <w:proofErr w:type="spellStart"/>
-      <w:r>
-        <w:t>Overfladevands</w:t>
-      </w:r>
-      <w:proofErr w:type="spellEnd"/>
-      <w:r>
-        <w:t xml:space="preserve"> </w:t>
-      </w:r>
-      <w:proofErr w:type="spellStart"/>
-      <w:r>
-        <w:t>risikovurdering</w:t>
-      </w:r>
-      <w:proofErr w:type="spellEnd"/>
-      <w:r>
-        <w:t xml:space="preserve"> → find </w:t>
-      </w:r>
-      <w:proofErr w:type="spellStart"/>
-      <w:r>
-        <w:t>screeningsværktøj</w:t>
-      </w:r>
-      <w:proofErr w:type="spellEnd"/>
-    </w:p>
-    <w:p>
-      <w:pPr>
-        <w:pStyle w:val="ListBullet"/>
-        <w:tabs>
-          <w:tab w:val="num" w:pos="360"/>
-        </w:tabs>
-        <w:ind w:left="360" w:hanging="360"/>
-      </w:pPr>
-      <w:proofErr w:type="spellStart"/>
-      <w:r>
-        <w:t>Standardkoncentrationer</w:t>
-      </w:r>
-      <w:proofErr w:type="spellEnd"/>
-      <w:r>
-        <w:t xml:space="preserve"> → </w:t>
-      </w:r>
-      <w:proofErr w:type="spellStart"/>
-      <w:r>
-        <w:t>afklare</w:t>
-      </w:r>
-      <w:proofErr w:type="spellEnd"/>
-      <w:r>
-        <w:t xml:space="preserve"> via </w:t>
-      </w:r>
-      <w:proofErr w:type="spellStart"/>
-      <w:r>
-        <w:t>Delrapport</w:t>
-      </w:r>
-      <w:proofErr w:type="spellEnd"/>
-      <w:r>
-        <w:t xml:space="preserve"> 3</w:t>
-      </w:r>
-    </w:p>
-    <w:p>
-      <w:pPr>
-        <w:pStyle w:val="Heading2"/>
-      </w:pPr>
-      <w:r>
-        <w:t xml:space="preserve">2. Nye </w:t>
-      </w:r>
-      <w:proofErr w:type="spellStart"/>
-      <w:r>
-        <w:t>opgaver</w:t>
-      </w:r>
-      <w:proofErr w:type="spellEnd"/>
-      <w:r>
-        <w:t xml:space="preserve"> </w:t>
-      </w:r>
-      <w:proofErr w:type="spellStart"/>
-      <w:r>
-        <w:t>denne</w:t>
-      </w:r>
-      <w:proofErr w:type="spellEnd"/>
-      <w:r>
-        <w:t xml:space="preserve"> </w:t>
-      </w:r>
-      <w:proofErr w:type="spellStart"/>
-      <w:r>
-        <w:t>uge</w:t>
-      </w:r>
-      <w:proofErr w:type="spellEnd"/>
+        </w:rPr>
+        <w:t>NÆSTE SKRIDT I PROCESSEN.</w:t>
+      </w:r>
     </w:p>
     <w:p>
       <w:pPr>
         <w:pStyle w:val="ListBullet"/>
         <w:numPr>
           <w:ilvl w:val="0"/>
-          <w:numId w:val="3"/>
+          <w:numId w:val="0"/>
         </w:numPr>
-      </w:pPr>
+        <w:rPr>
+          <w:lang w:val="da-DK"/>
+        </w:rPr>
+      </w:pPr>
+    </w:p>
+    <w:p>
+      <w:pPr>
+        <w:pStyle w:val="Heading2"/>
+      </w:pPr>
+      <w:r>
+        <w:t xml:space="preserve">6. </w:t>
+      </w:r>
       <w:proofErr w:type="spellStart"/>
       <w:r>
-        <w:t>Undersøg</w:t>
+        <w:t>Kornstørrelses</w:t>
       </w:r>
       <w:proofErr w:type="spellEnd"/>
       <w:r>
+        <w:t xml:space="preserve"> program</w:t>
+      </w:r>
+    </w:p>
+    <w:p>
+      <w:pPr>
+        <w:rPr>
+          <w:lang w:val="da-DK"/>
+        </w:rPr>
+      </w:pPr>
+      <w:r>
+        <w:rPr>
+          <w:lang w:val="da-DK"/>
+        </w:rPr>
+        <w:t>Arbejdet en halvanden dag p</w:t>
+      </w:r>
+      <w:r>
+        <w:rPr>
+          <w:lang w:val="da-DK"/>
+        </w:rPr>
+        <w:t>å følgende:</w:t>
+      </w:r>
+    </w:p>
+    <w:p>
+      <w:pPr>
+        <w:rPr>
+          <w:lang w:val="da-DK"/>
+        </w:rPr>
+      </w:pPr>
+      <w:r>
+        <w:rPr>
+          <w:lang w:val="da-DK"/>
+        </w:rPr>
+        <w:t xml:space="preserve">- Forbedret interface mellem data og program. Kan demonstrere eventuelt? Stadig nogle småting der skal </w:t>
+      </w:r>
+      <w:proofErr w:type="spellStart"/>
+      <w:r>
+        <w:rPr>
+          <w:lang w:val="da-DK"/>
+        </w:rPr>
+        <w:t>strømlinjes</w:t>
+      </w:r>
+      <w:proofErr w:type="spellEnd"/>
+      <w:r>
+        <w:rPr>
+          <w:lang w:val="da-DK"/>
+        </w:rPr>
+        <w:t xml:space="preserve"> og fikses </w:t>
+      </w:r>
+      <w:proofErr w:type="spellStart"/>
+      <w:r>
+        <w:rPr>
+          <w:lang w:val="da-DK"/>
+        </w:rPr>
+        <w:t>osv</w:t>
+      </w:r>
+      <w:proofErr w:type="spellEnd"/>
+      <w:r>
+        <w:rPr>
+          <w:lang w:val="da-DK"/>
+        </w:rPr>
+        <w:t>, men ideen er god tror jeg?</w:t>
+      </w:r>
+    </w:p>
+    <w:p>
+      <w:pPr>
+        <w:rPr>
+          <w:lang w:val="da-DK"/>
+        </w:rPr>
+      </w:pPr>
+      <w:r>
+        <w:rPr>
+          <w:lang w:val="da-DK"/>
+        </w:rPr>
+        <w:t xml:space="preserve">- Gået i gang med at få </w:t>
+      </w:r>
+      <w:proofErr w:type="spellStart"/>
+      <w:r>
+        <w:rPr>
+          <w:lang w:val="da-DK"/>
+        </w:rPr>
+        <w:t>implementreret</w:t>
+      </w:r>
+      <w:proofErr w:type="spellEnd"/>
+      <w:r>
+        <w:rPr>
+          <w:lang w:val="da-DK"/>
+        </w:rPr>
+        <w:t xml:space="preserve"> diverse ligninger for K udregninger korrekt. Større </w:t>
+      </w:r>
+      <w:proofErr w:type="spellStart"/>
+      <w:r>
+        <w:rPr>
+          <w:lang w:val="da-DK"/>
+        </w:rPr>
+        <w:t>project</w:t>
+      </w:r>
+      <w:proofErr w:type="spellEnd"/>
+      <w:r>
+        <w:rPr>
+          <w:lang w:val="da-DK"/>
+        </w:rPr>
+        <w:t xml:space="preserve"> at få værdierne fra </w:t>
+      </w:r>
+      <w:proofErr w:type="spellStart"/>
+      <w:r>
+        <w:rPr>
+          <w:lang w:val="da-DK"/>
+        </w:rPr>
+        <w:t>Devlins</w:t>
+      </w:r>
+      <w:proofErr w:type="spellEnd"/>
+      <w:r>
+        <w:rPr>
+          <w:lang w:val="da-DK"/>
+        </w:rPr>
+        <w:t xml:space="preserve"> program og mit til at passe grundet lidt komplicerede ligninger og </w:t>
+      </w:r>
+      <w:r>
+        <w:rPr>
+          <w:lang w:val="da-DK"/>
+        </w:rPr>
+        <w:t xml:space="preserve">udregninger af </w:t>
+      </w:r>
+      <w:proofErr w:type="spellStart"/>
+      <w:r>
+        <w:rPr>
+          <w:lang w:val="da-DK"/>
+        </w:rPr>
+        <w:t>porositet</w:t>
+      </w:r>
+      <w:proofErr w:type="spellEnd"/>
+      <w:r>
+        <w:rPr>
+          <w:lang w:val="da-DK"/>
+        </w:rPr>
+        <w:t xml:space="preserve"> baseret på uniform </w:t>
+      </w:r>
+      <w:proofErr w:type="spellStart"/>
+      <w:r>
+        <w:rPr>
+          <w:lang w:val="da-DK"/>
+        </w:rPr>
+        <w:t>coefficient</w:t>
+      </w:r>
+      <w:proofErr w:type="spellEnd"/>
+      <w:r>
+        <w:rPr>
+          <w:lang w:val="da-DK"/>
+        </w:rPr>
+        <w:t xml:space="preserve"> (tror jeg den hedder?) og temperatur afhængigheder.</w:t>
+      </w:r>
+    </w:p>
+    <w:p>
+      <w:pPr>
+        <w:pStyle w:val="Heading2"/>
+        <w:rPr>
+          <w:lang w:val="da-DK"/>
+        </w:rPr>
+      </w:pPr>
+      <w:r>
+        <w:rPr>
+          <w:lang w:val="da-DK"/>
+        </w:rPr>
+        <w:t>7</w:t>
+      </w:r>
+      <w:r>
+        <w:rPr>
+          <w:lang w:val="da-DK"/>
+        </w:rPr>
+        <w:t>. Kommunikation / mails</w:t>
+      </w:r>
+    </w:p>
+    <w:p>
+      <w:pPr>
+        <w:pStyle w:val="ListBullet"/>
+        <w:tabs>
+          <w:tab w:val="num" w:pos="360"/>
+        </w:tabs>
+        <w:ind w:left="360" w:hanging="360"/>
+      </w:pPr>
+      <w:r>
+        <w:t xml:space="preserve">Mail </w:t>
+      </w:r>
+      <w:proofErr w:type="spellStart"/>
+      <w:r>
+        <w:t>fra</w:t>
+      </w:r>
+      <w:proofErr w:type="spellEnd"/>
+      <w:r>
+        <w:t xml:space="preserve"> Tine </w:t>
+      </w:r>
+      <w:proofErr w:type="spellStart"/>
+      <w:r>
+        <w:t>angående</w:t>
+      </w:r>
+      <w:proofErr w:type="spellEnd"/>
+      <w:r>
         <w:t xml:space="preserve"> </w:t>
       </w:r>
       <w:proofErr w:type="spellStart"/>
       <w:r>
-        <w:t>lossepladsrapport</w:t>
+        <w:t>møde</w:t>
       </w:r>
       <w:proofErr w:type="spellEnd"/>
-      <w:r>
-        <w:t xml:space="preserve"> (distancer &amp; </w:t>
+    </w:p>
+    <w:p>
+      <w:pPr>
+        <w:pStyle w:val="ListBullet"/>
+        <w:tabs>
+          <w:tab w:val="num" w:pos="360"/>
+        </w:tabs>
+        <w:ind w:left="360" w:hanging="360"/>
+        <w:rPr>
+          <w:lang w:val="da-DK"/>
+        </w:rPr>
+      </w:pPr>
+      <w:r>
+        <w:rPr>
+          <w:lang w:val="da-DK"/>
+        </w:rPr>
+        <w:t>Rapport fra sidste udgave af projektet (Poul sender)</w:t>
+      </w:r>
+    </w:p>
+    <w:p>
+      <w:pPr>
+        <w:pStyle w:val="ListBullet"/>
+        <w:tabs>
+          <w:tab w:val="num" w:pos="360"/>
+        </w:tabs>
+        <w:ind w:left="360" w:hanging="360"/>
+        <w:rPr>
+          <w:lang w:val="da-DK"/>
+        </w:rPr>
+      </w:pPr>
+      <w:r>
+        <w:rPr>
+          <w:lang w:val="da-DK"/>
+        </w:rPr>
+        <w:t xml:space="preserve">Husk at </w:t>
       </w:r>
       <w:proofErr w:type="spellStart"/>
       <w:r>
-        <w:t>koncentrationer</w:t>
+        <w:rPr>
+          <w:lang w:val="da-DK"/>
+        </w:rPr>
+        <w:t>checke</w:t>
       </w:r>
       <w:proofErr w:type="spellEnd"/>
       <w:r>
-        <w:t>)</w:t>
-      </w:r>
-    </w:p>
-    <w:p>
-      <w:pPr>
-        <w:pStyle w:val="ListBullet"/>
-        <w:numPr>
-          <w:ilvl w:val="1"/>
-          <w:numId w:val="3"/>
-        </w:numPr>
-        <w:rPr>
-          <w:lang w:val="da-DK"/>
-        </w:rPr>
-      </w:pPr>
-      <w:r>
-        <w:rPr>
-          <w:color w:val="C00000"/>
-          <w:lang w:val="da-DK"/>
-        </w:rPr>
-        <w:t xml:space="preserve">EVT OGSÅ </w:t>
-      </w:r>
-      <w:proofErr w:type="gramStart"/>
-      <w:r>
-        <w:rPr>
-          <w:color w:val="C00000"/>
-          <w:lang w:val="da-DK"/>
-        </w:rPr>
-        <w:t>BRUGE</w:t>
-      </w:r>
-      <w:proofErr w:type="gramEnd"/>
-      <w:r>
-        <w:rPr>
-          <w:color w:val="C00000"/>
-          <w:lang w:val="da-DK"/>
-        </w:rPr>
-        <w:t xml:space="preserve"> ORD S</w:t>
-      </w:r>
-      <w:r>
-        <w:rPr>
-          <w:color w:val="C00000"/>
-          <w:lang w:val="da-DK"/>
-        </w:rPr>
-        <w:t xml:space="preserve">ÅSOM: DEPONERING OG SPECIALDEPOT til at identificere lossepladser? </w:t>
-      </w:r>
-    </w:p>
-    <w:p>
-      <w:pPr>
-        <w:pStyle w:val="ListBullet"/>
-        <w:numPr>
-          <w:ilvl w:val="2"/>
-          <w:numId w:val="3"/>
-        </w:numPr>
-        <w:rPr>
-          <w:lang w:val="da-DK"/>
-        </w:rPr>
-      </w:pPr>
-      <w:r>
-        <w:rPr>
-          <w:color w:val="C00000"/>
-          <w:lang w:val="da-DK"/>
-        </w:rPr>
-        <w:t xml:space="preserve">Check hvilken </w:t>
-      </w:r>
-      <w:proofErr w:type="spellStart"/>
-      <w:r>
-        <w:rPr>
-          <w:color w:val="C00000"/>
-          <w:lang w:val="da-DK"/>
-        </w:rPr>
-        <w:t>keywords</w:t>
-      </w:r>
-      <w:proofErr w:type="spellEnd"/>
-      <w:r>
-        <w:rPr>
-          <w:color w:val="C00000"/>
-          <w:lang w:val="da-DK"/>
-        </w:rPr>
-        <w:t xml:space="preserve"> der anvendes nu og hvilken </w:t>
-      </w:r>
-      <w:proofErr w:type="spellStart"/>
-      <w:r>
-        <w:rPr>
-          <w:color w:val="C00000"/>
-          <w:lang w:val="da-DK"/>
-        </w:rPr>
-        <w:t>keywords</w:t>
-      </w:r>
-      <w:proofErr w:type="spellEnd"/>
-      <w:r>
-        <w:rPr>
-          <w:color w:val="C00000"/>
-          <w:lang w:val="da-DK"/>
-        </w:rPr>
-        <w:t xml:space="preserve"> der primært giver matches og hvad der egentligt bliver </w:t>
-      </w:r>
-      <w:proofErr w:type="spellStart"/>
-      <w:r>
-        <w:rPr>
-          <w:color w:val="C00000"/>
-          <w:lang w:val="da-DK"/>
-        </w:rPr>
-        <w:t>matched</w:t>
-      </w:r>
-      <w:proofErr w:type="spellEnd"/>
-      <w:r>
-        <w:rPr>
-          <w:color w:val="C00000"/>
-          <w:lang w:val="da-DK"/>
-        </w:rPr>
-        <w:t>? Måske nogen af dem er forkerte?</w:t>
-      </w:r>
-    </w:p>
-    <w:p>
-      <w:pPr>
-        <w:pStyle w:val="ListBullet"/>
-        <w:numPr>
-          <w:ilvl w:val="1"/>
-          <w:numId w:val="3"/>
-        </w:numPr>
-        <w:rPr>
-          <w:lang w:val="da-DK"/>
-        </w:rPr>
-      </w:pPr>
-      <w:r>
-        <w:rPr>
-          <w:lang w:val="da-DK"/>
-        </w:rPr>
-        <w:t xml:space="preserve">Tabel 7.1 i rapporten har en masse afstandsværdier for modelstoffer i 3 grupper. Disse stoffer er alle sammen i andre grupper lige pt (Atrazin er i Pesticid gruppen). Skal dette ændres? Har lige pt anvendt 180 m som </w:t>
-      </w:r>
-      <w:proofErr w:type="spellStart"/>
-      <w:r>
-        <w:rPr>
-          <w:lang w:val="da-DK"/>
-        </w:rPr>
-        <w:t>Lossepalds</w:t>
-      </w:r>
-      <w:proofErr w:type="spellEnd"/>
-      <w:r>
-        <w:rPr>
-          <w:lang w:val="da-DK"/>
-        </w:rPr>
-        <w:t xml:space="preserve"> gruppens distance da det er den længste distance (MCPP).</w:t>
-      </w:r>
-    </w:p>
-    <w:p>
-      <w:pPr>
-        <w:pStyle w:val="ListBullet"/>
-        <w:numPr>
-          <w:ilvl w:val="1"/>
-          <w:numId w:val="3"/>
-        </w:numPr>
-        <w:rPr>
-          <w:lang w:val="da-DK"/>
-        </w:rPr>
-      </w:pPr>
-      <w:r>
-        <w:rPr>
-          <w:lang w:val="da-DK"/>
-        </w:rPr>
-        <w:t xml:space="preserve">Større </w:t>
-      </w:r>
-      <w:proofErr w:type="spellStart"/>
-      <w:r>
-        <w:rPr>
-          <w:lang w:val="da-DK"/>
-        </w:rPr>
-        <w:t>smørre</w:t>
-      </w:r>
-      <w:proofErr w:type="spellEnd"/>
-      <w:r>
-        <w:rPr>
-          <w:lang w:val="da-DK"/>
-        </w:rPr>
-        <w:t xml:space="preserve"> af ændringerne på baggrund af losseplads ting. Beskrevet i </w:t>
-      </w:r>
-      <w:r>
-        <w:rPr>
-          <w:lang w:val="da-DK"/>
-        </w:rPr>
-        <w:t>md notatet.</w:t>
-      </w:r>
-    </w:p>
-    <w:p>
-      <w:pPr>
-        <w:pStyle w:val="ListBullet"/>
-        <w:numPr>
-          <w:ilvl w:val="1"/>
-          <w:numId w:val="3"/>
-        </w:numPr>
-        <w:rPr>
-          <w:highlight w:val="red"/>
-          <w:lang w:val="da-DK"/>
-        </w:rPr>
-      </w:pPr>
-      <w:r>
-        <w:rPr>
-          <w:highlight w:val="red"/>
-          <w:lang w:val="da-DK"/>
-        </w:rPr>
-        <w:t xml:space="preserve">LÆS </w:t>
-      </w:r>
-      <w:r>
-        <w:rPr>
-          <w:b/>
-          <w:bCs/>
-          <w:highlight w:val="red"/>
-          <w:lang w:val="da-DK"/>
-        </w:rPr>
-        <w:t>2.3.2 Metodik for fastlæggelse af afstandskriterier</w:t>
-      </w:r>
-      <w:r>
-        <w:rPr>
-          <w:b/>
-          <w:bCs/>
-          <w:highlight w:val="red"/>
-          <w:lang w:val="da-DK"/>
-        </w:rPr>
-        <w:t xml:space="preserve"> OG CHECK HVORDAN DE HAR ANVNDT AFSTANDSKRITIERER </w:t>
-      </w:r>
-      <w:proofErr w:type="gramStart"/>
-      <w:r>
-        <w:rPr>
-          <w:b/>
-          <w:bCs/>
-          <w:highlight w:val="red"/>
-          <w:lang w:val="da-DK"/>
-        </w:rPr>
-        <w:t>DU</w:t>
-      </w:r>
-      <w:proofErr w:type="gramEnd"/>
-      <w:r>
-        <w:rPr>
-          <w:b/>
-          <w:bCs/>
-          <w:highlight w:val="red"/>
-          <w:lang w:val="da-DK"/>
-        </w:rPr>
-        <w:t xml:space="preserve"> ANVENDER LIGE PT MAKS FANELÆNGDE ER DET KORREKT?</w:t>
+        <w:rPr>
+          <w:lang w:val="da-DK"/>
+        </w:rPr>
+        <w:t xml:space="preserve"> plots for sproglige problemer m.m.</w:t>
       </w:r>
     </w:p>
     <w:p>
@@ -529,515 +2057,53 @@
         <w:pStyle w:val="ListBullet"/>
         <w:numPr>
           <w:ilvl w:val="0"/>
-          <w:numId w:val="4"/>
+          <w:numId w:val="0"/>
         </w:numPr>
         <w:rPr>
           <w:lang w:val="da-DK"/>
         </w:rPr>
       </w:pPr>
-      <w:r>
-        <w:rPr>
-          <w:lang w:val="da-DK"/>
-        </w:rPr>
-        <w:t>Kig på rapportskrivning: struktur + plots fra forrige rapport</w:t>
-      </w:r>
-    </w:p>
-    <w:p>
-      <w:pPr>
-        <w:pStyle w:val="ListBullet"/>
-        <w:numPr>
-          <w:ilvl w:val="1"/>
-          <w:numId w:val="4"/>
-        </w:numPr>
-        <w:rPr>
-          <w:lang w:val="da-DK"/>
-        </w:rPr>
-      </w:pPr>
-    </w:p>
-    <w:p>
-      <w:pPr>
-        <w:pStyle w:val="ListBullet"/>
-        <w:numPr>
-          <w:ilvl w:val="0"/>
-          <w:numId w:val="4"/>
-        </w:numPr>
-        <w:rPr>
-          <w:lang w:val="da-DK"/>
-        </w:rPr>
-      </w:pPr>
-      <w:r>
-        <w:rPr>
-          <w:lang w:val="da-DK"/>
-        </w:rPr>
-        <w:t>Tjek screeningsprincip (jordforureninger, lossepladsværdier, standardkoncentrationer)</w:t>
-      </w:r>
-    </w:p>
-    <w:p>
-      <w:pPr>
-        <w:pStyle w:val="ListBullet"/>
-        <w:numPr>
-          <w:ilvl w:val="1"/>
-          <w:numId w:val="4"/>
-        </w:numPr>
-        <w:rPr>
-          <w:lang w:val="da-DK"/>
-        </w:rPr>
-      </w:pPr>
-    </w:p>
-    <w:p>
-      <w:pPr>
-        <w:pStyle w:val="ListBullet"/>
-        <w:numPr>
-          <w:ilvl w:val="0"/>
-          <w:numId w:val="4"/>
-        </w:numPr>
-      </w:pPr>
-      <w:proofErr w:type="spellStart"/>
-      <w:r>
-        <w:t>Læs</w:t>
-      </w:r>
-      <w:proofErr w:type="spellEnd"/>
-      <w:r>
-        <w:t xml:space="preserve"> </w:t>
-      </w:r>
-      <w:proofErr w:type="spellStart"/>
-      <w:r>
-        <w:t>Delrapport</w:t>
-      </w:r>
-      <w:proofErr w:type="spellEnd"/>
-      <w:r>
-        <w:t xml:space="preserve"> 3 (</w:t>
-      </w:r>
-      <w:proofErr w:type="spellStart"/>
-      <w:r>
-        <w:t>standardkoncentrationer</w:t>
-      </w:r>
-      <w:proofErr w:type="spellEnd"/>
-      <w:r>
-        <w:t>)</w:t>
-      </w:r>
-    </w:p>
-    <w:p>
-      <w:pPr>
-        <w:pStyle w:val="ListBullet"/>
-        <w:numPr>
-          <w:ilvl w:val="1"/>
-          <w:numId w:val="4"/>
-        </w:numPr>
-      </w:pPr>
     </w:p>
     <w:p>
       <w:pPr>
         <w:pStyle w:val="Heading2"/>
-      </w:pPr>
-      <w:r>
-        <w:lastRenderedPageBreak/>
-        <w:t xml:space="preserve">3. </w:t>
-      </w:r>
-      <w:proofErr w:type="spellStart"/>
-      <w:r>
-        <w:t>Læsemateriale</w:t>
-      </w:r>
-      <w:proofErr w:type="spellEnd"/>
-      <w:r>
-        <w:t xml:space="preserve"> (</w:t>
-      </w:r>
-      <w:proofErr w:type="spellStart"/>
-      <w:r>
-        <w:t>hvad</w:t>
-      </w:r>
-      <w:proofErr w:type="spellEnd"/>
-      <w:r>
-        <w:t xml:space="preserve"> &amp; </w:t>
-      </w:r>
-      <w:proofErr w:type="spellStart"/>
-      <w:r>
-        <w:t>hvorfor</w:t>
-      </w:r>
-      <w:proofErr w:type="spellEnd"/>
-      <w:r>
-        <w:t>)</w:t>
-      </w:r>
-    </w:p>
-    <w:p>
-      <w:pPr>
-        <w:pStyle w:val="ListBullet"/>
-        <w:tabs>
-          <w:tab w:val="num" w:pos="360"/>
-        </w:tabs>
-        <w:ind w:left="360" w:hanging="360"/>
-        <w:rPr>
-          <w:lang w:val="da-DK"/>
-        </w:rPr>
-      </w:pPr>
-      <w:r>
-        <w:rPr>
-          <w:lang w:val="da-DK"/>
-        </w:rPr>
-        <w:t>- Rapport: Risikovurdering af lossepladsers påvirkning af overfladevand</w:t>
-      </w:r>
-      <w:r>
-        <w:rPr>
-          <w:lang w:val="da-DK"/>
-        </w:rPr>
-        <w:br/>
-        <w:t xml:space="preserve">  - Hvorfor: For at vurdere distancer og koncentrationer</w:t>
-      </w:r>
-    </w:p>
-    <w:p>
-      <w:pPr>
-        <w:pStyle w:val="ListBullet"/>
-        <w:tabs>
-          <w:tab w:val="num" w:pos="360"/>
-        </w:tabs>
-        <w:ind w:left="360" w:hanging="360"/>
-        <w:rPr>
-          <w:lang w:val="da-DK"/>
-        </w:rPr>
-      </w:pPr>
-      <w:r>
-        <w:rPr>
-          <w:lang w:val="da-DK"/>
-        </w:rPr>
-        <w:t>- Delrapport 3</w:t>
-      </w:r>
-      <w:r>
-        <w:rPr>
-          <w:lang w:val="da-DK"/>
-        </w:rPr>
-        <w:br/>
-        <w:t xml:space="preserve">  - Hvorfor: For at afklare standardkoncentrationer</w:t>
-      </w:r>
-    </w:p>
-    <w:p>
-      <w:pPr>
-        <w:pStyle w:val="ListBullet"/>
-        <w:tabs>
-          <w:tab w:val="num" w:pos="360"/>
-        </w:tabs>
-        <w:ind w:left="360" w:hanging="360"/>
-        <w:rPr>
-          <w:lang w:val="da-DK"/>
-        </w:rPr>
-      </w:pPr>
-      <w:r>
-        <w:rPr>
-          <w:lang w:val="da-DK"/>
-        </w:rPr>
-        <w:t>- Website: 'Screeningsprincip'</w:t>
-      </w:r>
-      <w:r>
-        <w:rPr>
-          <w:lang w:val="da-DK"/>
-        </w:rPr>
-        <w:br/>
-        <w:t xml:space="preserve">  - Hvorfor: For at forstå screeningsprincip for jordforureninger, lossepladsværdier og standardkoncentrationer</w:t>
-      </w:r>
-    </w:p>
-    <w:p>
-      <w:pPr>
-        <w:pStyle w:val="Heading2"/>
-      </w:pPr>
-      <w:r>
-        <w:t xml:space="preserve">4. </w:t>
-      </w:r>
-      <w:proofErr w:type="spellStart"/>
-      <w:r>
-        <w:t>Rapportskrivning</w:t>
-      </w:r>
-      <w:proofErr w:type="spellEnd"/>
-      <w:r>
-        <w:t xml:space="preserve"> / </w:t>
-      </w:r>
-      <w:proofErr w:type="spellStart"/>
-      <w:r>
-        <w:t>dokumentation</w:t>
-      </w:r>
-      <w:proofErr w:type="spellEnd"/>
-    </w:p>
-    <w:p>
-      <w:pPr>
-        <w:pStyle w:val="ListBullet"/>
-        <w:tabs>
-          <w:tab w:val="num" w:pos="360"/>
-        </w:tabs>
-        <w:ind w:left="360" w:hanging="360"/>
-        <w:rPr>
-          <w:lang w:val="da-DK"/>
-        </w:rPr>
-      </w:pPr>
-      <w:r>
-        <w:rPr>
-          <w:lang w:val="da-DK"/>
-        </w:rPr>
-        <w:t>Indsæt efter kapitel 4, hvad der er gjort (kortere end metode_beskrivelse.md).</w:t>
-      </w:r>
-    </w:p>
-    <w:p>
-      <w:pPr>
-        <w:pStyle w:val="Heading2"/>
-      </w:pPr>
-      <w:r>
-        <w:t xml:space="preserve">5. </w:t>
-      </w:r>
-      <w:proofErr w:type="spellStart"/>
-      <w:r>
-        <w:t>Tilstandsvurdering</w:t>
-      </w:r>
-      <w:proofErr w:type="spellEnd"/>
-      <w:r>
-        <w:t xml:space="preserve"> (STEP 6)</w:t>
-      </w:r>
-    </w:p>
-    <w:p>
-      <w:pPr>
-        <w:pStyle w:val="ListBullet"/>
-        <w:tabs>
-          <w:tab w:val="num" w:pos="360"/>
-        </w:tabs>
-        <w:ind w:left="360" w:hanging="360"/>
-      </w:pPr>
-      <w:proofErr w:type="spellStart"/>
-      <w:r>
-        <w:t>Masseflux</w:t>
-      </w:r>
-      <w:proofErr w:type="spellEnd"/>
-      <w:r>
-        <w:t xml:space="preserve"> (g/year etc.)</w:t>
-      </w:r>
-    </w:p>
-    <w:p>
-      <w:pPr>
-        <w:pStyle w:val="Heading2"/>
-      </w:pPr>
-      <w:r>
-        <w:t xml:space="preserve">6. </w:t>
-      </w:r>
-      <w:proofErr w:type="spellStart"/>
-      <w:r>
-        <w:t>Kommunikation</w:t>
-      </w:r>
-      <w:proofErr w:type="spellEnd"/>
-      <w:r>
-        <w:t xml:space="preserve"> / mails</w:t>
-      </w:r>
-    </w:p>
-    <w:p>
-      <w:pPr>
-        <w:pStyle w:val="ListBullet"/>
-        <w:tabs>
-          <w:tab w:val="num" w:pos="360"/>
-        </w:tabs>
-        <w:ind w:left="360" w:hanging="360"/>
-      </w:pPr>
-      <w:r>
-        <w:t xml:space="preserve">Mail </w:t>
-      </w:r>
-      <w:proofErr w:type="spellStart"/>
-      <w:r>
-        <w:t>fra</w:t>
-      </w:r>
-      <w:proofErr w:type="spellEnd"/>
-      <w:r>
-        <w:t xml:space="preserve"> Tine </w:t>
-      </w:r>
-      <w:proofErr w:type="spellStart"/>
-      <w:r>
-        <w:t>angående</w:t>
-      </w:r>
-      <w:proofErr w:type="spellEnd"/>
-      <w:r>
-        <w:t xml:space="preserve"> </w:t>
-      </w:r>
-      <w:proofErr w:type="spellStart"/>
-      <w:r>
-        <w:t>møde</w:t>
-      </w:r>
-      <w:proofErr w:type="spellEnd"/>
-    </w:p>
-    <w:p>
-      <w:pPr>
-        <w:pStyle w:val="ListBullet"/>
-        <w:tabs>
-          <w:tab w:val="num" w:pos="360"/>
-        </w:tabs>
-        <w:ind w:left="360" w:hanging="360"/>
-        <w:rPr>
-          <w:lang w:val="da-DK"/>
-        </w:rPr>
-      </w:pPr>
-      <w:r>
-        <w:rPr>
-          <w:lang w:val="da-DK"/>
-        </w:rPr>
-        <w:t>Rapport fra sidste udgave af projektet (Poul sender)</w:t>
-      </w:r>
-    </w:p>
-    <w:p>
-      <w:pPr>
-        <w:pStyle w:val="ListBullet"/>
-        <w:tabs>
-          <w:tab w:val="num" w:pos="360"/>
-        </w:tabs>
-        <w:ind w:left="360" w:hanging="360"/>
-        <w:rPr>
-          <w:lang w:val="da-DK"/>
-        </w:rPr>
-      </w:pPr>
-      <w:r>
-        <w:rPr>
-          <w:lang w:val="da-DK"/>
-        </w:rPr>
-        <w:t xml:space="preserve">Husk at </w:t>
-      </w:r>
-      <w:proofErr w:type="spellStart"/>
-      <w:r>
-        <w:rPr>
-          <w:lang w:val="da-DK"/>
-        </w:rPr>
-        <w:t>checke</w:t>
-      </w:r>
-      <w:proofErr w:type="spellEnd"/>
-      <w:r>
-        <w:rPr>
-          <w:lang w:val="da-DK"/>
-        </w:rPr>
-        <w:t xml:space="preserve"> plots for sproglige problemer m.m.</w:t>
-      </w:r>
-    </w:p>
-    <w:p>
-      <w:pPr>
-        <w:pStyle w:val="Heading2"/>
-      </w:pPr>
-      <w:r>
-        <w:t xml:space="preserve">7. </w:t>
-      </w:r>
-      <w:proofErr w:type="spellStart"/>
-      <w:r>
-        <w:t>Forberedelse</w:t>
-      </w:r>
-      <w:proofErr w:type="spellEnd"/>
-      <w:r>
-        <w:t xml:space="preserve"> </w:t>
-      </w:r>
-      <w:proofErr w:type="spellStart"/>
-      <w:r>
-        <w:t>til</w:t>
-      </w:r>
-      <w:proofErr w:type="spellEnd"/>
-      <w:r>
-        <w:t xml:space="preserve"> </w:t>
-      </w:r>
-      <w:proofErr w:type="spellStart"/>
-      <w:r>
-        <w:t>næste</w:t>
-      </w:r>
-      <w:proofErr w:type="spellEnd"/>
-      <w:r>
-        <w:t xml:space="preserve"> </w:t>
-      </w:r>
-      <w:proofErr w:type="spellStart"/>
-      <w:r>
-        <w:t>møde</w:t>
-      </w:r>
-      <w:proofErr w:type="spellEnd"/>
-    </w:p>
-    <w:p>
-      <w:pPr>
-        <w:pStyle w:val="ListBullet"/>
-        <w:tabs>
-          <w:tab w:val="num" w:pos="360"/>
-        </w:tabs>
-        <w:ind w:left="360" w:hanging="360"/>
-      </w:pPr>
-      <w:proofErr w:type="spellStart"/>
-      <w:r>
-        <w:t>Læs</w:t>
-      </w:r>
-      <w:proofErr w:type="spellEnd"/>
-      <w:r>
-        <w:t xml:space="preserve"> </w:t>
-      </w:r>
-      <w:proofErr w:type="spellStart"/>
-      <w:r>
-        <w:t>Delrapport</w:t>
-      </w:r>
-      <w:proofErr w:type="spellEnd"/>
-      <w:r>
-        <w:t xml:space="preserve"> 3 og </w:t>
-      </w:r>
-      <w:proofErr w:type="spellStart"/>
-      <w:r>
-        <w:t>screeningsprincip-hjemmesiden</w:t>
-      </w:r>
-      <w:proofErr w:type="spellEnd"/>
-    </w:p>
-    <w:p>
-      <w:pPr>
-        <w:pStyle w:val="ListBullet"/>
-        <w:tabs>
-          <w:tab w:val="num" w:pos="360"/>
-        </w:tabs>
-        <w:ind w:left="360" w:hanging="360"/>
-        <w:rPr>
-          <w:lang w:val="da-DK"/>
-        </w:rPr>
-      </w:pPr>
-      <w:r>
-        <w:rPr>
-          <w:lang w:val="da-DK"/>
-        </w:rPr>
-        <w:t>Afklar distancer og koncentrationer fra lossepladsrapport</w:t>
-      </w:r>
-    </w:p>
-    <w:p>
-      <w:pPr>
-        <w:pStyle w:val="ListBullet"/>
-        <w:tabs>
-          <w:tab w:val="num" w:pos="360"/>
-        </w:tabs>
-        <w:ind w:left="360" w:hanging="360"/>
-        <w:rPr>
-          <w:lang w:val="da-DK"/>
-        </w:rPr>
-      </w:pPr>
-      <w:r>
-        <w:rPr>
-          <w:lang w:val="da-DK"/>
-        </w:rPr>
-        <w:t>Begynd at skrive rapportsektioner (efter kapitel 4)</w:t>
-      </w:r>
-    </w:p>
-    <w:p>
-      <w:pPr>
-        <w:pStyle w:val="ListBullet"/>
-        <w:tabs>
-          <w:tab w:val="num" w:pos="360"/>
-        </w:tabs>
-        <w:ind w:left="360" w:hanging="360"/>
-        <w:rPr>
-          <w:lang w:val="da-DK"/>
-        </w:rPr>
-      </w:pPr>
-      <w:r>
-        <w:rPr>
-          <w:lang w:val="da-DK"/>
-        </w:rPr>
-        <w:t>Tjek plots for sprog og præsentation</w:t>
-      </w:r>
-    </w:p>
-    <w:p>
-      <w:pPr>
-        <w:rPr>
-          <w:lang w:val="da-DK"/>
-        </w:rPr>
-      </w:pPr>
-      <w:r>
-        <w:rPr>
-          <w:lang w:val="da-DK"/>
-        </w:rPr>
-        <w:br w:type="page"/>
-      </w:r>
+        <w:rPr>
+          <w:lang w:val="da-DK"/>
+        </w:rPr>
+      </w:pPr>
+      <w:r>
+        <w:rPr>
+          <w:lang w:val="da-DK"/>
+        </w:rPr>
+        <w:t>8</w:t>
+      </w:r>
+      <w:r>
+        <w:rPr>
+          <w:lang w:val="da-DK"/>
+        </w:rPr>
+        <w:t>. Forberedelse til næste møde</w:t>
+      </w:r>
+    </w:p>
+    <w:p>
+      <w:pPr>
+        <w:rPr>
+          <w:lang w:val="da-DK"/>
+        </w:rPr>
+      </w:pPr>
+    </w:p>
+    <w:p>
+      <w:pPr>
+        <w:rPr>
+          <w:lang w:val="da-DK"/>
+        </w:rPr>
+      </w:pPr>
+    </w:p>
+    <w:p>
+      <w:pPr>
+        <w:rPr>
+          <w:lang w:val="da-DK"/>
+        </w:rPr>
+      </w:pPr>
     </w:p>
     <w:p>
       <w:pPr>
@@ -1892,7 +2958,7 @@
   <w:abstractNum w:abstractNumId="0" w15:restartNumberingAfterBreak="0">
     <w:nsid w:val="FFFFFF89"/>
     <w:multiLevelType w:val="singleLevel"/>
-    <w:tmpl w:val="9CF6FFD2"/>
+    <w:tmpl w:val="41E67636"/>
     <w:lvl w:ilvl="0">
       <w:start w:val="1"/>
       <w:numFmt w:val="bullet"/>
@@ -1911,6 +2977,119 @@
     </w:lvl>
   </w:abstractNum>
   <w:abstractNum w:abstractNumId="1" w15:restartNumberingAfterBreak="0">
+    <w:nsid w:val="016E7612"/>
+    <w:multiLevelType w:val="hybridMultilevel"/>
+    <w:tmpl w:val="B3124B68"/>
+    <w:lvl w:ilvl="0" w:tplc="04060001">
+      <w:start w:val="1"/>
+      <w:numFmt w:val="bullet"/>
+      <w:lvlText w:val=""/>
+      <w:lvlJc w:val="left"/>
+      <w:pPr>
+        <w:ind w:left="720" w:hanging="360"/>
+      </w:pPr>
+      <w:rPr>
+        <w:rFonts w:ascii="Symbol" w:hAnsi="Symbol" w:hint="default"/>
+      </w:rPr>
+    </w:lvl>
+    <w:lvl w:ilvl="1" w:tplc="04060003" w:tentative="1">
+      <w:start w:val="1"/>
+      <w:numFmt w:val="bullet"/>
+      <w:lvlText w:val="o"/>
+      <w:lvlJc w:val="left"/>
+      <w:pPr>
+        <w:ind w:left="1440" w:hanging="360"/>
+      </w:pPr>
+      <w:rPr>
+        <w:rFonts w:ascii="Courier New" w:hAnsi="Courier New" w:cs="Courier New" w:hint="default"/>
+      </w:rPr>
+    </w:lvl>
+    <w:lvl w:ilvl="2" w:tplc="04060005" w:tentative="1">
+      <w:start w:val="1"/>
+      <w:numFmt w:val="bullet"/>
+      <w:lvlText w:val=""/>
+      <w:lvlJc w:val="left"/>
+      <w:pPr>
+        <w:ind w:left="2160" w:hanging="360"/>
+      </w:pPr>
+      <w:rPr>
+        <w:rFonts w:ascii="Wingdings" w:hAnsi="Wingdings" w:hint="default"/>
+      </w:rPr>
+    </w:lvl>
+    <w:lvl w:ilvl="3" w:tplc="04060001" w:tentative="1">
+      <w:start w:val="1"/>
+      <w:numFmt w:val="bullet"/>
+      <w:lvlText w:val=""/>
+      <w:lvlJc w:val="left"/>
+      <w:pPr>
+        <w:ind w:left="2880" w:hanging="360"/>
+      </w:pPr>
+      <w:rPr>
+        <w:rFonts w:ascii="Symbol" w:hAnsi="Symbol" w:hint="default"/>
+      </w:rPr>
+    </w:lvl>
+    <w:lvl w:ilvl="4" w:tplc="04060003" w:tentative="1">
+      <w:start w:val="1"/>
+      <w:numFmt w:val="bullet"/>
+      <w:lvlText w:val="o"/>
+      <w:lvlJc w:val="left"/>
+      <w:pPr>
+        <w:ind w:left="3600" w:hanging="360"/>
+      </w:pPr>
+      <w:rPr>
+        <w:rFonts w:ascii="Courier New" w:hAnsi="Courier New" w:cs="Courier New" w:hint="default"/>
+      </w:rPr>
+    </w:lvl>
+    <w:lvl w:ilvl="5" w:tplc="04060005" w:tentative="1">
+      <w:start w:val="1"/>
+      <w:numFmt w:val="bullet"/>
+      <w:lvlText w:val=""/>
+      <w:lvlJc w:val="left"/>
+      <w:pPr>
+        <w:ind w:left="4320" w:hanging="360"/>
+      </w:pPr>
+      <w:rPr>
+        <w:rFonts w:ascii="Wingdings" w:hAnsi="Wingdings" w:hint="default"/>
+      </w:rPr>
+    </w:lvl>
+    <w:lvl w:ilvl="6" w:tplc="04060001" w:tentative="1">
+      <w:start w:val="1"/>
+      <w:numFmt w:val="bullet"/>
+      <w:lvlText w:val=""/>
+      <w:lvlJc w:val="left"/>
+      <w:pPr>
+        <w:ind w:left="5040" w:hanging="360"/>
+      </w:pPr>
+      <w:rPr>
+        <w:rFonts w:ascii="Symbol" w:hAnsi="Symbol" w:hint="default"/>
+      </w:rPr>
+    </w:lvl>
+    <w:lvl w:ilvl="7" w:tplc="04060003" w:tentative="1">
+      <w:start w:val="1"/>
+      <w:numFmt w:val="bullet"/>
+      <w:lvlText w:val="o"/>
+      <w:lvlJc w:val="left"/>
+      <w:pPr>
+        <w:ind w:left="5760" w:hanging="360"/>
+      </w:pPr>
+      <w:rPr>
+        <w:rFonts w:ascii="Courier New" w:hAnsi="Courier New" w:cs="Courier New" w:hint="default"/>
+      </w:rPr>
+    </w:lvl>
+    <w:lvl w:ilvl="8" w:tplc="04060005" w:tentative="1">
+      <w:start w:val="1"/>
+      <w:numFmt w:val="bullet"/>
+      <w:lvlText w:val=""/>
+      <w:lvlJc w:val="left"/>
+      <w:pPr>
+        <w:ind w:left="6480" w:hanging="360"/>
+      </w:pPr>
+      <w:rPr>
+        <w:rFonts w:ascii="Wingdings" w:hAnsi="Wingdings" w:hint="default"/>
+      </w:rPr>
+    </w:lvl>
+  </w:abstractNum>
+  <w:abstractNum w:abstractNumId="2" w15:restartNumberingAfterBreak="0">
     <w:nsid w:val="09C759D2"/>
     <w:multiLevelType w:val="hybridMultilevel"/>
     <w:tmpl w:val="075468DC"/>
@@ -1996,7 +3175,7 @@
       </w:pPr>
     </w:lvl>
   </w:abstractNum>
-  <w:abstractNum w:abstractNumId="2" w15:restartNumberingAfterBreak="0">
+  <w:abstractNum w:abstractNumId="3" w15:restartNumberingAfterBreak="0">
     <w:nsid w:val="12A578B7"/>
     <w:multiLevelType w:val="hybridMultilevel"/>
     <w:tmpl w:val="628E674E"/>
@@ -2109,7 +3288,156 @@
       </w:rPr>
     </w:lvl>
   </w:abstractNum>
-  <w:abstractNum w:abstractNumId="3" w15:restartNumberingAfterBreak="0">
+  <w:abstractNum w:abstractNumId="4" w15:restartNumberingAfterBreak="0">
+    <w:nsid w:val="14D15508"/>
+    <w:multiLevelType w:val="multilevel"/>
+    <w:tmpl w:val="B3BA55E0"/>
+    <w:lvl w:ilvl="0">
+      <w:start w:val="1"/>
+      <w:numFmt w:val="bullet"/>
+      <w:lvlText w:val=""/>
+      <w:lvlJc w:val="left"/>
+      <w:pPr>
+        <w:tabs>
+          <w:tab w:val="num" w:pos="720"/>
+        </w:tabs>
+        <w:ind w:left="720" w:hanging="360"/>
+      </w:pPr>
+      <w:rPr>
+        <w:rFonts w:ascii="Symbol" w:hAnsi="Symbol" w:hint="default"/>
+        <w:sz w:val="20"/>
+      </w:rPr>
+    </w:lvl>
+    <w:lvl w:ilvl="1">
+      <w:start w:val="1"/>
+      <w:numFmt w:val="bullet"/>
+      <w:lvlText w:val="o"/>
+      <w:lvlJc w:val="left"/>
+      <w:pPr>
+        <w:tabs>
+          <w:tab w:val="num" w:pos="1440"/>
+        </w:tabs>
+        <w:ind w:left="1440" w:hanging="360"/>
+      </w:pPr>
+      <w:rPr>
+        <w:rFonts w:ascii="Courier New" w:hAnsi="Courier New" w:hint="default"/>
+        <w:sz w:val="20"/>
+      </w:rPr>
+    </w:lvl>
+    <w:lvl w:ilvl="2" w:tentative="1">
+      <w:start w:val="1"/>
+      <w:numFmt w:val="bullet"/>
+      <w:lvlText w:val=""/>
+      <w:lvlJc w:val="left"/>
+      <w:pPr>
+        <w:tabs>
+          <w:tab w:val="num" w:pos="2160"/>
+        </w:tabs>
+        <w:ind w:left="2160" w:hanging="360"/>
+      </w:pPr>
+      <w:rPr>
+        <w:rFonts w:ascii="Wingdings" w:hAnsi="Wingdings" w:hint="default"/>
+        <w:sz w:val="20"/>
+      </w:rPr>
+    </w:lvl>
+    <w:lvl w:ilvl="3" w:tentative="1">
+      <w:start w:val="1"/>
+      <w:numFmt w:val="bullet"/>
+      <w:lvlText w:val=""/>
+      <w:lvlJc w:val="left"/>
+      <w:pPr>
+        <w:tabs>
+          <w:tab w:val="num" w:pos="2880"/>
+        </w:tabs>
+        <w:ind w:left="2880" w:hanging="360"/>
+      </w:pPr>
+      <w:rPr>
+        <w:rFonts w:ascii="Wingdings" w:hAnsi="Wingdings" w:hint="default"/>
+        <w:sz w:val="20"/>
+      </w:rPr>
+    </w:lvl>
+    <w:lvl w:ilvl="4" w:tentative="1">
+      <w:start w:val="1"/>
+      <w:numFmt w:val="bullet"/>
+      <w:lvlText w:val=""/>
+      <w:lvlJc w:val="left"/>
+      <w:pPr>
+        <w:tabs>
+          <w:tab w:val="num" w:pos="3600"/>
+        </w:tabs>
+        <w:ind w:left="3600" w:hanging="360"/>
+      </w:pPr>
+      <w:rPr>
+        <w:rFonts w:ascii="Wingdings" w:hAnsi="Wingdings" w:hint="default"/>
+        <w:sz w:val="20"/>
+      </w:rPr>
+    </w:lvl>
+    <w:lvl w:ilvl="5" w:tentative="1">
+      <w:start w:val="1"/>
+      <w:numFmt w:val="bullet"/>
+      <w:lvlText w:val=""/>
+      <w:lvlJc w:val="left"/>
+      <w:pPr>
+        <w:tabs>
+          <w:tab w:val="num" w:pos="4320"/>
+        </w:tabs>
+        <w:ind w:left="4320" w:hanging="360"/>
+      </w:pPr>
+      <w:rPr>
+        <w:rFonts w:ascii="Wingdings" w:hAnsi="Wingdings" w:hint="default"/>
+        <w:sz w:val="20"/>
+      </w:rPr>
+    </w:lvl>
+    <w:lvl w:ilvl="6" w:tentative="1">
+      <w:start w:val="1"/>
+      <w:numFmt w:val="bullet"/>
+      <w:lvlText w:val=""/>
+      <w:lvlJc w:val="left"/>
+      <w:pPr>
+        <w:tabs>
+          <w:tab w:val="num" w:pos="5040"/>
+        </w:tabs>
+        <w:ind w:left="5040" w:hanging="360"/>
+      </w:pPr>
+      <w:rPr>
+        <w:rFonts w:ascii="Wingdings" w:hAnsi="Wingdings" w:hint="default"/>
+        <w:sz w:val="20"/>
+      </w:rPr>
+    </w:lvl>
+    <w:lvl w:ilvl="7" w:tentative="1">
+      <w:start w:val="1"/>
+      <w:numFmt w:val="bullet"/>
+      <w:lvlText w:val=""/>
+      <w:lvlJc w:val="left"/>
+      <w:pPr>
+        <w:tabs>
+          <w:tab w:val="num" w:pos="5760"/>
+        </w:tabs>
+        <w:ind w:left="5760" w:hanging="360"/>
+      </w:pPr>
+      <w:rPr>
+        <w:rFonts w:ascii="Wingdings" w:hAnsi="Wingdings" w:hint="default"/>
+        <w:sz w:val="20"/>
+      </w:rPr>
+    </w:lvl>
+    <w:lvl w:ilvl="8" w:tentative="1">
+      <w:start w:val="1"/>
+      <w:numFmt w:val="bullet"/>
+      <w:lvlText w:val=""/>
+      <w:lvlJc w:val="left"/>
+      <w:pPr>
+        <w:tabs>
+          <w:tab w:val="num" w:pos="6480"/>
+        </w:tabs>
+        <w:ind w:left="6480" w:hanging="360"/>
+      </w:pPr>
+      <w:rPr>
+        <w:rFonts w:ascii="Wingdings" w:hAnsi="Wingdings" w:hint="default"/>
+        <w:sz w:val="20"/>
+      </w:rPr>
+    </w:lvl>
+  </w:abstractNum>
+  <w:abstractNum w:abstractNumId="5" w15:restartNumberingAfterBreak="0">
     <w:nsid w:val="20884B12"/>
     <w:multiLevelType w:val="multilevel"/>
     <w:tmpl w:val="0406001D"/>
@@ -2195,17 +3523,1075 @@
       </w:pPr>
     </w:lvl>
   </w:abstractNum>
+  <w:abstractNum w:abstractNumId="6" w15:restartNumberingAfterBreak="0">
+    <w:nsid w:val="25421BF0"/>
+    <w:multiLevelType w:val="hybridMultilevel"/>
+    <w:tmpl w:val="E3967CF0"/>
+    <w:lvl w:ilvl="0" w:tplc="04060011">
+      <w:start w:val="1"/>
+      <w:numFmt w:val="decimal"/>
+      <w:lvlText w:val="%1)"/>
+      <w:lvlJc w:val="left"/>
+      <w:pPr>
+        <w:ind w:left="360" w:hanging="360"/>
+      </w:pPr>
+      <w:rPr>
+        <w:rFonts w:hint="default"/>
+      </w:rPr>
+    </w:lvl>
+    <w:lvl w:ilvl="1" w:tplc="FFFFFFFF">
+      <w:start w:val="1"/>
+      <w:numFmt w:val="bullet"/>
+      <w:lvlText w:val="o"/>
+      <w:lvlJc w:val="left"/>
+      <w:pPr>
+        <w:ind w:left="1080" w:hanging="360"/>
+      </w:pPr>
+      <w:rPr>
+        <w:rFonts w:ascii="Courier New" w:hAnsi="Courier New" w:cs="Courier New" w:hint="default"/>
+      </w:rPr>
+    </w:lvl>
+    <w:lvl w:ilvl="2" w:tplc="FFFFFFFF" w:tentative="1">
+      <w:start w:val="1"/>
+      <w:numFmt w:val="bullet"/>
+      <w:lvlText w:val=""/>
+      <w:lvlJc w:val="left"/>
+      <w:pPr>
+        <w:ind w:left="1800" w:hanging="360"/>
+      </w:pPr>
+      <w:rPr>
+        <w:rFonts w:ascii="Wingdings" w:hAnsi="Wingdings" w:hint="default"/>
+      </w:rPr>
+    </w:lvl>
+    <w:lvl w:ilvl="3" w:tplc="FFFFFFFF" w:tentative="1">
+      <w:start w:val="1"/>
+      <w:numFmt w:val="bullet"/>
+      <w:lvlText w:val=""/>
+      <w:lvlJc w:val="left"/>
+      <w:pPr>
+        <w:ind w:left="2520" w:hanging="360"/>
+      </w:pPr>
+      <w:rPr>
+        <w:rFonts w:ascii="Symbol" w:hAnsi="Symbol" w:hint="default"/>
+      </w:rPr>
+    </w:lvl>
+    <w:lvl w:ilvl="4" w:tplc="FFFFFFFF" w:tentative="1">
+      <w:start w:val="1"/>
+      <w:numFmt w:val="bullet"/>
+      <w:lvlText w:val="o"/>
+      <w:lvlJc w:val="left"/>
+      <w:pPr>
+        <w:ind w:left="3240" w:hanging="360"/>
+      </w:pPr>
+      <w:rPr>
+        <w:rFonts w:ascii="Courier New" w:hAnsi="Courier New" w:cs="Courier New" w:hint="default"/>
+      </w:rPr>
+    </w:lvl>
+    <w:lvl w:ilvl="5" w:tplc="FFFFFFFF" w:tentative="1">
+      <w:start w:val="1"/>
+      <w:numFmt w:val="bullet"/>
+      <w:lvlText w:val=""/>
+      <w:lvlJc w:val="left"/>
+      <w:pPr>
+        <w:ind w:left="3960" w:hanging="360"/>
+      </w:pPr>
+      <w:rPr>
+        <w:rFonts w:ascii="Wingdings" w:hAnsi="Wingdings" w:hint="default"/>
+      </w:rPr>
+    </w:lvl>
+    <w:lvl w:ilvl="6" w:tplc="FFFFFFFF" w:tentative="1">
+      <w:start w:val="1"/>
+      <w:numFmt w:val="bullet"/>
+      <w:lvlText w:val=""/>
+      <w:lvlJc w:val="left"/>
+      <w:pPr>
+        <w:ind w:left="4680" w:hanging="360"/>
+      </w:pPr>
+      <w:rPr>
+        <w:rFonts w:ascii="Symbol" w:hAnsi="Symbol" w:hint="default"/>
+      </w:rPr>
+    </w:lvl>
+    <w:lvl w:ilvl="7" w:tplc="FFFFFFFF" w:tentative="1">
+      <w:start w:val="1"/>
+      <w:numFmt w:val="bullet"/>
+      <w:lvlText w:val="o"/>
+      <w:lvlJc w:val="left"/>
+      <w:pPr>
+        <w:ind w:left="5400" w:hanging="360"/>
+      </w:pPr>
+      <w:rPr>
+        <w:rFonts w:ascii="Courier New" w:hAnsi="Courier New" w:cs="Courier New" w:hint="default"/>
+      </w:rPr>
+    </w:lvl>
+    <w:lvl w:ilvl="8" w:tplc="FFFFFFFF" w:tentative="1">
+      <w:start w:val="1"/>
+      <w:numFmt w:val="bullet"/>
+      <w:lvlText w:val=""/>
+      <w:lvlJc w:val="left"/>
+      <w:pPr>
+        <w:ind w:left="6120" w:hanging="360"/>
+      </w:pPr>
+      <w:rPr>
+        <w:rFonts w:ascii="Wingdings" w:hAnsi="Wingdings" w:hint="default"/>
+      </w:rPr>
+    </w:lvl>
+  </w:abstractNum>
+  <w:abstractNum w:abstractNumId="7" w15:restartNumberingAfterBreak="0">
+    <w:nsid w:val="2B1B6CCA"/>
+    <w:multiLevelType w:val="multilevel"/>
+    <w:tmpl w:val="947A7E76"/>
+    <w:lvl w:ilvl="0">
+      <w:start w:val="1"/>
+      <w:numFmt w:val="bullet"/>
+      <w:lvlText w:val=""/>
+      <w:lvlJc w:val="left"/>
+      <w:pPr>
+        <w:tabs>
+          <w:tab w:val="num" w:pos="720"/>
+        </w:tabs>
+        <w:ind w:left="720" w:hanging="360"/>
+      </w:pPr>
+      <w:rPr>
+        <w:rFonts w:ascii="Symbol" w:hAnsi="Symbol" w:hint="default"/>
+        <w:sz w:val="20"/>
+      </w:rPr>
+    </w:lvl>
+    <w:lvl w:ilvl="1">
+      <w:start w:val="1"/>
+      <w:numFmt w:val="bullet"/>
+      <w:lvlText w:val="o"/>
+      <w:lvlJc w:val="left"/>
+      <w:pPr>
+        <w:tabs>
+          <w:tab w:val="num" w:pos="1440"/>
+        </w:tabs>
+        <w:ind w:left="1440" w:hanging="360"/>
+      </w:pPr>
+      <w:rPr>
+        <w:rFonts w:ascii="Courier New" w:hAnsi="Courier New" w:hint="default"/>
+        <w:sz w:val="20"/>
+      </w:rPr>
+    </w:lvl>
+    <w:lvl w:ilvl="2" w:tentative="1">
+      <w:start w:val="1"/>
+      <w:numFmt w:val="bullet"/>
+      <w:lvlText w:val=""/>
+      <w:lvlJc w:val="left"/>
+      <w:pPr>
+        <w:tabs>
+          <w:tab w:val="num" w:pos="2160"/>
+        </w:tabs>
+        <w:ind w:left="2160" w:hanging="360"/>
+      </w:pPr>
+      <w:rPr>
+        <w:rFonts w:ascii="Wingdings" w:hAnsi="Wingdings" w:hint="default"/>
+        <w:sz w:val="20"/>
+      </w:rPr>
+    </w:lvl>
+    <w:lvl w:ilvl="3" w:tentative="1">
+      <w:start w:val="1"/>
+      <w:numFmt w:val="bullet"/>
+      <w:lvlText w:val=""/>
+      <w:lvlJc w:val="left"/>
+      <w:pPr>
+        <w:tabs>
+          <w:tab w:val="num" w:pos="2880"/>
+        </w:tabs>
+        <w:ind w:left="2880" w:hanging="360"/>
+      </w:pPr>
+      <w:rPr>
+        <w:rFonts w:ascii="Wingdings" w:hAnsi="Wingdings" w:hint="default"/>
+        <w:sz w:val="20"/>
+      </w:rPr>
+    </w:lvl>
+    <w:lvl w:ilvl="4" w:tentative="1">
+      <w:start w:val="1"/>
+      <w:numFmt w:val="bullet"/>
+      <w:lvlText w:val=""/>
+      <w:lvlJc w:val="left"/>
+      <w:pPr>
+        <w:tabs>
+          <w:tab w:val="num" w:pos="3600"/>
+        </w:tabs>
+        <w:ind w:left="3600" w:hanging="360"/>
+      </w:pPr>
+      <w:rPr>
+        <w:rFonts w:ascii="Wingdings" w:hAnsi="Wingdings" w:hint="default"/>
+        <w:sz w:val="20"/>
+      </w:rPr>
+    </w:lvl>
+    <w:lvl w:ilvl="5" w:tentative="1">
+      <w:start w:val="1"/>
+      <w:numFmt w:val="bullet"/>
+      <w:lvlText w:val=""/>
+      <w:lvlJc w:val="left"/>
+      <w:pPr>
+        <w:tabs>
+          <w:tab w:val="num" w:pos="4320"/>
+        </w:tabs>
+        <w:ind w:left="4320" w:hanging="360"/>
+      </w:pPr>
+      <w:rPr>
+        <w:rFonts w:ascii="Wingdings" w:hAnsi="Wingdings" w:hint="default"/>
+        <w:sz w:val="20"/>
+      </w:rPr>
+    </w:lvl>
+    <w:lvl w:ilvl="6" w:tentative="1">
+      <w:start w:val="1"/>
+      <w:numFmt w:val="bullet"/>
+      <w:lvlText w:val=""/>
+      <w:lvlJc w:val="left"/>
+      <w:pPr>
+        <w:tabs>
+          <w:tab w:val="num" w:pos="5040"/>
+        </w:tabs>
+        <w:ind w:left="5040" w:hanging="360"/>
+      </w:pPr>
+      <w:rPr>
+        <w:rFonts w:ascii="Wingdings" w:hAnsi="Wingdings" w:hint="default"/>
+        <w:sz w:val="20"/>
+      </w:rPr>
+    </w:lvl>
+    <w:lvl w:ilvl="7" w:tentative="1">
+      <w:start w:val="1"/>
+      <w:numFmt w:val="bullet"/>
+      <w:lvlText w:val=""/>
+      <w:lvlJc w:val="left"/>
+      <w:pPr>
+        <w:tabs>
+          <w:tab w:val="num" w:pos="5760"/>
+        </w:tabs>
+        <w:ind w:left="5760" w:hanging="360"/>
+      </w:pPr>
+      <w:rPr>
+        <w:rFonts w:ascii="Wingdings" w:hAnsi="Wingdings" w:hint="default"/>
+        <w:sz w:val="20"/>
+      </w:rPr>
+    </w:lvl>
+    <w:lvl w:ilvl="8" w:tentative="1">
+      <w:start w:val="1"/>
+      <w:numFmt w:val="bullet"/>
+      <w:lvlText w:val=""/>
+      <w:lvlJc w:val="left"/>
+      <w:pPr>
+        <w:tabs>
+          <w:tab w:val="num" w:pos="6480"/>
+        </w:tabs>
+        <w:ind w:left="6480" w:hanging="360"/>
+      </w:pPr>
+      <w:rPr>
+        <w:rFonts w:ascii="Wingdings" w:hAnsi="Wingdings" w:hint="default"/>
+        <w:sz w:val="20"/>
+      </w:rPr>
+    </w:lvl>
+  </w:abstractNum>
+  <w:abstractNum w:abstractNumId="8" w15:restartNumberingAfterBreak="0">
+    <w:nsid w:val="33DD5F22"/>
+    <w:multiLevelType w:val="multilevel"/>
+    <w:tmpl w:val="DAF68992"/>
+    <w:lvl w:ilvl="0">
+      <w:start w:val="1"/>
+      <w:numFmt w:val="bullet"/>
+      <w:lvlText w:val=""/>
+      <w:lvlJc w:val="left"/>
+      <w:pPr>
+        <w:tabs>
+          <w:tab w:val="num" w:pos="720"/>
+        </w:tabs>
+        <w:ind w:left="720" w:hanging="360"/>
+      </w:pPr>
+      <w:rPr>
+        <w:rFonts w:ascii="Symbol" w:hAnsi="Symbol" w:hint="default"/>
+        <w:sz w:val="20"/>
+      </w:rPr>
+    </w:lvl>
+    <w:lvl w:ilvl="1">
+      <w:start w:val="1"/>
+      <w:numFmt w:val="bullet"/>
+      <w:lvlText w:val="o"/>
+      <w:lvlJc w:val="left"/>
+      <w:pPr>
+        <w:tabs>
+          <w:tab w:val="num" w:pos="1440"/>
+        </w:tabs>
+        <w:ind w:left="1440" w:hanging="360"/>
+      </w:pPr>
+      <w:rPr>
+        <w:rFonts w:ascii="Courier New" w:hAnsi="Courier New" w:hint="default"/>
+        <w:sz w:val="20"/>
+      </w:rPr>
+    </w:lvl>
+    <w:lvl w:ilvl="2" w:tentative="1">
+      <w:start w:val="1"/>
+      <w:numFmt w:val="bullet"/>
+      <w:lvlText w:val=""/>
+      <w:lvlJc w:val="left"/>
+      <w:pPr>
+        <w:tabs>
+          <w:tab w:val="num" w:pos="2160"/>
+        </w:tabs>
+        <w:ind w:left="2160" w:hanging="360"/>
+      </w:pPr>
+      <w:rPr>
+        <w:rFonts w:ascii="Wingdings" w:hAnsi="Wingdings" w:hint="default"/>
+        <w:sz w:val="20"/>
+      </w:rPr>
+    </w:lvl>
+    <w:lvl w:ilvl="3" w:tentative="1">
+      <w:start w:val="1"/>
+      <w:numFmt w:val="bullet"/>
+      <w:lvlText w:val=""/>
+      <w:lvlJc w:val="left"/>
+      <w:pPr>
+        <w:tabs>
+          <w:tab w:val="num" w:pos="2880"/>
+        </w:tabs>
+        <w:ind w:left="2880" w:hanging="360"/>
+      </w:pPr>
+      <w:rPr>
+        <w:rFonts w:ascii="Wingdings" w:hAnsi="Wingdings" w:hint="default"/>
+        <w:sz w:val="20"/>
+      </w:rPr>
+    </w:lvl>
+    <w:lvl w:ilvl="4" w:tentative="1">
+      <w:start w:val="1"/>
+      <w:numFmt w:val="bullet"/>
+      <w:lvlText w:val=""/>
+      <w:lvlJc w:val="left"/>
+      <w:pPr>
+        <w:tabs>
+          <w:tab w:val="num" w:pos="3600"/>
+        </w:tabs>
+        <w:ind w:left="3600" w:hanging="360"/>
+      </w:pPr>
+      <w:rPr>
+        <w:rFonts w:ascii="Wingdings" w:hAnsi="Wingdings" w:hint="default"/>
+        <w:sz w:val="20"/>
+      </w:rPr>
+    </w:lvl>
+    <w:lvl w:ilvl="5" w:tentative="1">
+      <w:start w:val="1"/>
+      <w:numFmt w:val="bullet"/>
+      <w:lvlText w:val=""/>
+      <w:lvlJc w:val="left"/>
+      <w:pPr>
+        <w:tabs>
+          <w:tab w:val="num" w:pos="4320"/>
+        </w:tabs>
+        <w:ind w:left="4320" w:hanging="360"/>
+      </w:pPr>
+      <w:rPr>
+        <w:rFonts w:ascii="Wingdings" w:hAnsi="Wingdings" w:hint="default"/>
+        <w:sz w:val="20"/>
+      </w:rPr>
+    </w:lvl>
+    <w:lvl w:ilvl="6" w:tentative="1">
+      <w:start w:val="1"/>
+      <w:numFmt w:val="bullet"/>
+      <w:lvlText w:val=""/>
+      <w:lvlJc w:val="left"/>
+      <w:pPr>
+        <w:tabs>
+          <w:tab w:val="num" w:pos="5040"/>
+        </w:tabs>
+        <w:ind w:left="5040" w:hanging="360"/>
+      </w:pPr>
+      <w:rPr>
+        <w:rFonts w:ascii="Wingdings" w:hAnsi="Wingdings" w:hint="default"/>
+        <w:sz w:val="20"/>
+      </w:rPr>
+    </w:lvl>
+    <w:lvl w:ilvl="7" w:tentative="1">
+      <w:start w:val="1"/>
+      <w:numFmt w:val="bullet"/>
+      <w:lvlText w:val=""/>
+      <w:lvlJc w:val="left"/>
+      <w:pPr>
+        <w:tabs>
+          <w:tab w:val="num" w:pos="5760"/>
+        </w:tabs>
+        <w:ind w:left="5760" w:hanging="360"/>
+      </w:pPr>
+      <w:rPr>
+        <w:rFonts w:ascii="Wingdings" w:hAnsi="Wingdings" w:hint="default"/>
+        <w:sz w:val="20"/>
+      </w:rPr>
+    </w:lvl>
+    <w:lvl w:ilvl="8" w:tentative="1">
+      <w:start w:val="1"/>
+      <w:numFmt w:val="bullet"/>
+      <w:lvlText w:val=""/>
+      <w:lvlJc w:val="left"/>
+      <w:pPr>
+        <w:tabs>
+          <w:tab w:val="num" w:pos="6480"/>
+        </w:tabs>
+        <w:ind w:left="6480" w:hanging="360"/>
+      </w:pPr>
+      <w:rPr>
+        <w:rFonts w:ascii="Wingdings" w:hAnsi="Wingdings" w:hint="default"/>
+        <w:sz w:val="20"/>
+      </w:rPr>
+    </w:lvl>
+  </w:abstractNum>
+  <w:abstractNum w:abstractNumId="9" w15:restartNumberingAfterBreak="0">
+    <w:nsid w:val="5F284771"/>
+    <w:multiLevelType w:val="hybridMultilevel"/>
+    <w:tmpl w:val="EC6CB3BE"/>
+    <w:lvl w:ilvl="0" w:tplc="04060015">
+      <w:start w:val="1"/>
+      <w:numFmt w:val="upperLetter"/>
+      <w:lvlText w:val="%1."/>
+      <w:lvlJc w:val="left"/>
+      <w:pPr>
+        <w:ind w:left="720" w:hanging="360"/>
+      </w:pPr>
+      <w:rPr>
+        <w:rFonts w:hint="default"/>
+      </w:rPr>
+    </w:lvl>
+    <w:lvl w:ilvl="1" w:tplc="04060019" w:tentative="1">
+      <w:start w:val="1"/>
+      <w:numFmt w:val="lowerLetter"/>
+      <w:lvlText w:val="%2."/>
+      <w:lvlJc w:val="left"/>
+      <w:pPr>
+        <w:ind w:left="1440" w:hanging="360"/>
+      </w:pPr>
+    </w:lvl>
+    <w:lvl w:ilvl="2" w:tplc="0406001B" w:tentative="1">
+      <w:start w:val="1"/>
+      <w:numFmt w:val="lowerRoman"/>
+      <w:lvlText w:val="%3."/>
+      <w:lvlJc w:val="right"/>
+      <w:pPr>
+        <w:ind w:left="2160" w:hanging="180"/>
+      </w:pPr>
+    </w:lvl>
+    <w:lvl w:ilvl="3" w:tplc="0406000F" w:tentative="1">
+      <w:start w:val="1"/>
+      <w:numFmt w:val="decimal"/>
+      <w:lvlText w:val="%4."/>
+      <w:lvlJc w:val="left"/>
+      <w:pPr>
+        <w:ind w:left="2880" w:hanging="360"/>
+      </w:pPr>
+    </w:lvl>
+    <w:lvl w:ilvl="4" w:tplc="04060019" w:tentative="1">
+      <w:start w:val="1"/>
+      <w:numFmt w:val="lowerLetter"/>
+      <w:lvlText w:val="%5."/>
+      <w:lvlJc w:val="left"/>
+      <w:pPr>
+        <w:ind w:left="3600" w:hanging="360"/>
+      </w:pPr>
+    </w:lvl>
+    <w:lvl w:ilvl="5" w:tplc="0406001B" w:tentative="1">
+      <w:start w:val="1"/>
+      <w:numFmt w:val="lowerRoman"/>
+      <w:lvlText w:val="%6."/>
+      <w:lvlJc w:val="right"/>
+      <w:pPr>
+        <w:ind w:left="4320" w:hanging="180"/>
+      </w:pPr>
+    </w:lvl>
+    <w:lvl w:ilvl="6" w:tplc="0406000F" w:tentative="1">
+      <w:start w:val="1"/>
+      <w:numFmt w:val="decimal"/>
+      <w:lvlText w:val="%7."/>
+      <w:lvlJc w:val="left"/>
+      <w:pPr>
+        <w:ind w:left="5040" w:hanging="360"/>
+      </w:pPr>
+    </w:lvl>
+    <w:lvl w:ilvl="7" w:tplc="04060019" w:tentative="1">
+      <w:start w:val="1"/>
+      <w:numFmt w:val="lowerLetter"/>
+      <w:lvlText w:val="%8."/>
+      <w:lvlJc w:val="left"/>
+      <w:pPr>
+        <w:ind w:left="5760" w:hanging="360"/>
+      </w:pPr>
+    </w:lvl>
+    <w:lvl w:ilvl="8" w:tplc="0406001B" w:tentative="1">
+      <w:start w:val="1"/>
+      <w:numFmt w:val="lowerRoman"/>
+      <w:lvlText w:val="%9."/>
+      <w:lvlJc w:val="right"/>
+      <w:pPr>
+        <w:ind w:left="6480" w:hanging="180"/>
+      </w:pPr>
+    </w:lvl>
+  </w:abstractNum>
+  <w:abstractNum w:abstractNumId="10" w15:restartNumberingAfterBreak="0">
+    <w:nsid w:val="60915C3D"/>
+    <w:multiLevelType w:val="multilevel"/>
+    <w:tmpl w:val="C9741518"/>
+    <w:lvl w:ilvl="0">
+      <w:start w:val="1"/>
+      <w:numFmt w:val="bullet"/>
+      <w:lvlText w:val=""/>
+      <w:lvlJc w:val="left"/>
+      <w:pPr>
+        <w:tabs>
+          <w:tab w:val="num" w:pos="720"/>
+        </w:tabs>
+        <w:ind w:left="720" w:hanging="360"/>
+      </w:pPr>
+      <w:rPr>
+        <w:rFonts w:ascii="Symbol" w:hAnsi="Symbol" w:hint="default"/>
+        <w:sz w:val="20"/>
+      </w:rPr>
+    </w:lvl>
+    <w:lvl w:ilvl="1">
+      <w:start w:val="1"/>
+      <w:numFmt w:val="bullet"/>
+      <w:lvlText w:val="o"/>
+      <w:lvlJc w:val="left"/>
+      <w:pPr>
+        <w:tabs>
+          <w:tab w:val="num" w:pos="1440"/>
+        </w:tabs>
+        <w:ind w:left="1440" w:hanging="360"/>
+      </w:pPr>
+      <w:rPr>
+        <w:rFonts w:ascii="Courier New" w:hAnsi="Courier New" w:hint="default"/>
+        <w:sz w:val="20"/>
+      </w:rPr>
+    </w:lvl>
+    <w:lvl w:ilvl="2" w:tentative="1">
+      <w:start w:val="1"/>
+      <w:numFmt w:val="bullet"/>
+      <w:lvlText w:val=""/>
+      <w:lvlJc w:val="left"/>
+      <w:pPr>
+        <w:tabs>
+          <w:tab w:val="num" w:pos="2160"/>
+        </w:tabs>
+        <w:ind w:left="2160" w:hanging="360"/>
+      </w:pPr>
+      <w:rPr>
+        <w:rFonts w:ascii="Wingdings" w:hAnsi="Wingdings" w:hint="default"/>
+        <w:sz w:val="20"/>
+      </w:rPr>
+    </w:lvl>
+    <w:lvl w:ilvl="3" w:tentative="1">
+      <w:start w:val="1"/>
+      <w:numFmt w:val="bullet"/>
+      <w:lvlText w:val=""/>
+      <w:lvlJc w:val="left"/>
+      <w:pPr>
+        <w:tabs>
+          <w:tab w:val="num" w:pos="2880"/>
+        </w:tabs>
+        <w:ind w:left="2880" w:hanging="360"/>
+      </w:pPr>
+      <w:rPr>
+        <w:rFonts w:ascii="Wingdings" w:hAnsi="Wingdings" w:hint="default"/>
+        <w:sz w:val="20"/>
+      </w:rPr>
+    </w:lvl>
+    <w:lvl w:ilvl="4" w:tentative="1">
+      <w:start w:val="1"/>
+      <w:numFmt w:val="bullet"/>
+      <w:lvlText w:val=""/>
+      <w:lvlJc w:val="left"/>
+      <w:pPr>
+        <w:tabs>
+          <w:tab w:val="num" w:pos="3600"/>
+        </w:tabs>
+        <w:ind w:left="3600" w:hanging="360"/>
+      </w:pPr>
+      <w:rPr>
+        <w:rFonts w:ascii="Wingdings" w:hAnsi="Wingdings" w:hint="default"/>
+        <w:sz w:val="20"/>
+      </w:rPr>
+    </w:lvl>
+    <w:lvl w:ilvl="5" w:tentative="1">
+      <w:start w:val="1"/>
+      <w:numFmt w:val="bullet"/>
+      <w:lvlText w:val=""/>
+      <w:lvlJc w:val="left"/>
+      <w:pPr>
+        <w:tabs>
+          <w:tab w:val="num" w:pos="4320"/>
+        </w:tabs>
+        <w:ind w:left="4320" w:hanging="360"/>
+      </w:pPr>
+      <w:rPr>
+        <w:rFonts w:ascii="Wingdings" w:hAnsi="Wingdings" w:hint="default"/>
+        <w:sz w:val="20"/>
+      </w:rPr>
+    </w:lvl>
+    <w:lvl w:ilvl="6" w:tentative="1">
+      <w:start w:val="1"/>
+      <w:numFmt w:val="bullet"/>
+      <w:lvlText w:val=""/>
+      <w:lvlJc w:val="left"/>
+      <w:pPr>
+        <w:tabs>
+          <w:tab w:val="num" w:pos="5040"/>
+        </w:tabs>
+        <w:ind w:left="5040" w:hanging="360"/>
+      </w:pPr>
+      <w:rPr>
+        <w:rFonts w:ascii="Wingdings" w:hAnsi="Wingdings" w:hint="default"/>
+        <w:sz w:val="20"/>
+      </w:rPr>
+    </w:lvl>
+    <w:lvl w:ilvl="7" w:tentative="1">
+      <w:start w:val="1"/>
+      <w:numFmt w:val="bullet"/>
+      <w:lvlText w:val=""/>
+      <w:lvlJc w:val="left"/>
+      <w:pPr>
+        <w:tabs>
+          <w:tab w:val="num" w:pos="5760"/>
+        </w:tabs>
+        <w:ind w:left="5760" w:hanging="360"/>
+      </w:pPr>
+      <w:rPr>
+        <w:rFonts w:ascii="Wingdings" w:hAnsi="Wingdings" w:hint="default"/>
+        <w:sz w:val="20"/>
+      </w:rPr>
+    </w:lvl>
+    <w:lvl w:ilvl="8" w:tentative="1">
+      <w:start w:val="1"/>
+      <w:numFmt w:val="bullet"/>
+      <w:lvlText w:val=""/>
+      <w:lvlJc w:val="left"/>
+      <w:pPr>
+        <w:tabs>
+          <w:tab w:val="num" w:pos="6480"/>
+        </w:tabs>
+        <w:ind w:left="6480" w:hanging="360"/>
+      </w:pPr>
+      <w:rPr>
+        <w:rFonts w:ascii="Wingdings" w:hAnsi="Wingdings" w:hint="default"/>
+        <w:sz w:val="20"/>
+      </w:rPr>
+    </w:lvl>
+  </w:abstractNum>
+  <w:abstractNum w:abstractNumId="11" w15:restartNumberingAfterBreak="0">
+    <w:nsid w:val="63987B54"/>
+    <w:multiLevelType w:val="multilevel"/>
+    <w:tmpl w:val="3F3A12E8"/>
+    <w:lvl w:ilvl="0">
+      <w:start w:val="1"/>
+      <w:numFmt w:val="bullet"/>
+      <w:lvlText w:val=""/>
+      <w:lvlJc w:val="left"/>
+      <w:pPr>
+        <w:tabs>
+          <w:tab w:val="num" w:pos="720"/>
+        </w:tabs>
+        <w:ind w:left="720" w:hanging="360"/>
+      </w:pPr>
+      <w:rPr>
+        <w:rFonts w:ascii="Symbol" w:hAnsi="Symbol" w:hint="default"/>
+        <w:sz w:val="20"/>
+      </w:rPr>
+    </w:lvl>
+    <w:lvl w:ilvl="1">
+      <w:start w:val="1"/>
+      <w:numFmt w:val="bullet"/>
+      <w:lvlText w:val="o"/>
+      <w:lvlJc w:val="left"/>
+      <w:pPr>
+        <w:tabs>
+          <w:tab w:val="num" w:pos="1440"/>
+        </w:tabs>
+        <w:ind w:left="1440" w:hanging="360"/>
+      </w:pPr>
+      <w:rPr>
+        <w:rFonts w:ascii="Courier New" w:hAnsi="Courier New" w:hint="default"/>
+        <w:sz w:val="20"/>
+      </w:rPr>
+    </w:lvl>
+    <w:lvl w:ilvl="2" w:tentative="1">
+      <w:start w:val="1"/>
+      <w:numFmt w:val="bullet"/>
+      <w:lvlText w:val=""/>
+      <w:lvlJc w:val="left"/>
+      <w:pPr>
+        <w:tabs>
+          <w:tab w:val="num" w:pos="2160"/>
+        </w:tabs>
+        <w:ind w:left="2160" w:hanging="360"/>
+      </w:pPr>
+      <w:rPr>
+        <w:rFonts w:ascii="Wingdings" w:hAnsi="Wingdings" w:hint="default"/>
+        <w:sz w:val="20"/>
+      </w:rPr>
+    </w:lvl>
+    <w:lvl w:ilvl="3" w:tentative="1">
+      <w:start w:val="1"/>
+      <w:numFmt w:val="bullet"/>
+      <w:lvlText w:val=""/>
+      <w:lvlJc w:val="left"/>
+      <w:pPr>
+        <w:tabs>
+          <w:tab w:val="num" w:pos="2880"/>
+        </w:tabs>
+        <w:ind w:left="2880" w:hanging="360"/>
+      </w:pPr>
+      <w:rPr>
+        <w:rFonts w:ascii="Wingdings" w:hAnsi="Wingdings" w:hint="default"/>
+        <w:sz w:val="20"/>
+      </w:rPr>
+    </w:lvl>
+    <w:lvl w:ilvl="4" w:tentative="1">
+      <w:start w:val="1"/>
+      <w:numFmt w:val="bullet"/>
+      <w:lvlText w:val=""/>
+      <w:lvlJc w:val="left"/>
+      <w:pPr>
+        <w:tabs>
+          <w:tab w:val="num" w:pos="3600"/>
+        </w:tabs>
+        <w:ind w:left="3600" w:hanging="360"/>
+      </w:pPr>
+      <w:rPr>
+        <w:rFonts w:ascii="Wingdings" w:hAnsi="Wingdings" w:hint="default"/>
+        <w:sz w:val="20"/>
+      </w:rPr>
+    </w:lvl>
+    <w:lvl w:ilvl="5" w:tentative="1">
+      <w:start w:val="1"/>
+      <w:numFmt w:val="bullet"/>
+      <w:lvlText w:val=""/>
+      <w:lvlJc w:val="left"/>
+      <w:pPr>
+        <w:tabs>
+          <w:tab w:val="num" w:pos="4320"/>
+        </w:tabs>
+        <w:ind w:left="4320" w:hanging="360"/>
+      </w:pPr>
+      <w:rPr>
+        <w:rFonts w:ascii="Wingdings" w:hAnsi="Wingdings" w:hint="default"/>
+        <w:sz w:val="20"/>
+      </w:rPr>
+    </w:lvl>
+    <w:lvl w:ilvl="6" w:tentative="1">
+      <w:start w:val="1"/>
+      <w:numFmt w:val="bullet"/>
+      <w:lvlText w:val=""/>
+      <w:lvlJc w:val="left"/>
+      <w:pPr>
+        <w:tabs>
+          <w:tab w:val="num" w:pos="5040"/>
+        </w:tabs>
+        <w:ind w:left="5040" w:hanging="360"/>
+      </w:pPr>
+      <w:rPr>
+        <w:rFonts w:ascii="Wingdings" w:hAnsi="Wingdings" w:hint="default"/>
+        <w:sz w:val="20"/>
+      </w:rPr>
+    </w:lvl>
+    <w:lvl w:ilvl="7" w:tentative="1">
+      <w:start w:val="1"/>
+      <w:numFmt w:val="bullet"/>
+      <w:lvlText w:val=""/>
+      <w:lvlJc w:val="left"/>
+      <w:pPr>
+        <w:tabs>
+          <w:tab w:val="num" w:pos="5760"/>
+        </w:tabs>
+        <w:ind w:left="5760" w:hanging="360"/>
+      </w:pPr>
+      <w:rPr>
+        <w:rFonts w:ascii="Wingdings" w:hAnsi="Wingdings" w:hint="default"/>
+        <w:sz w:val="20"/>
+      </w:rPr>
+    </w:lvl>
+    <w:lvl w:ilvl="8" w:tentative="1">
+      <w:start w:val="1"/>
+      <w:numFmt w:val="bullet"/>
+      <w:lvlText w:val=""/>
+      <w:lvlJc w:val="left"/>
+      <w:pPr>
+        <w:tabs>
+          <w:tab w:val="num" w:pos="6480"/>
+        </w:tabs>
+        <w:ind w:left="6480" w:hanging="360"/>
+      </w:pPr>
+      <w:rPr>
+        <w:rFonts w:ascii="Wingdings" w:hAnsi="Wingdings" w:hint="default"/>
+        <w:sz w:val="20"/>
+      </w:rPr>
+    </w:lvl>
+  </w:abstractNum>
+  <w:abstractNum w:abstractNumId="12" w15:restartNumberingAfterBreak="0">
+    <w:nsid w:val="65745CFA"/>
+    <w:multiLevelType w:val="multilevel"/>
+    <w:tmpl w:val="468023F0"/>
+    <w:lvl w:ilvl="0">
+      <w:start w:val="1"/>
+      <w:numFmt w:val="decimal"/>
+      <w:lvlText w:val="%1."/>
+      <w:lvlJc w:val="left"/>
+      <w:pPr>
+        <w:tabs>
+          <w:tab w:val="num" w:pos="720"/>
+        </w:tabs>
+        <w:ind w:left="720" w:hanging="360"/>
+      </w:pPr>
+    </w:lvl>
+    <w:lvl w:ilvl="1">
+      <w:start w:val="1"/>
+      <w:numFmt w:val="bullet"/>
+      <w:lvlText w:val="o"/>
+      <w:lvlJc w:val="left"/>
+      <w:pPr>
+        <w:tabs>
+          <w:tab w:val="num" w:pos="1440"/>
+        </w:tabs>
+        <w:ind w:left="1440" w:hanging="360"/>
+      </w:pPr>
+      <w:rPr>
+        <w:rFonts w:ascii="Courier New" w:hAnsi="Courier New" w:hint="default"/>
+        <w:sz w:val="20"/>
+      </w:rPr>
+    </w:lvl>
+    <w:lvl w:ilvl="2" w:tentative="1">
+      <w:start w:val="1"/>
+      <w:numFmt w:val="decimal"/>
+      <w:lvlText w:val="%3."/>
+      <w:lvlJc w:val="left"/>
+      <w:pPr>
+        <w:tabs>
+          <w:tab w:val="num" w:pos="2160"/>
+        </w:tabs>
+        <w:ind w:left="2160" w:hanging="360"/>
+      </w:pPr>
+    </w:lvl>
+    <w:lvl w:ilvl="3" w:tentative="1">
+      <w:start w:val="1"/>
+      <w:numFmt w:val="decimal"/>
+      <w:lvlText w:val="%4."/>
+      <w:lvlJc w:val="left"/>
+      <w:pPr>
+        <w:tabs>
+          <w:tab w:val="num" w:pos="2880"/>
+        </w:tabs>
+        <w:ind w:left="2880" w:hanging="360"/>
+      </w:pPr>
+    </w:lvl>
+    <w:lvl w:ilvl="4" w:tentative="1">
+      <w:start w:val="1"/>
+      <w:numFmt w:val="decimal"/>
+      <w:lvlText w:val="%5."/>
+      <w:lvlJc w:val="left"/>
+      <w:pPr>
+        <w:tabs>
+          <w:tab w:val="num" w:pos="3600"/>
+        </w:tabs>
+        <w:ind w:left="3600" w:hanging="360"/>
+      </w:pPr>
+    </w:lvl>
+    <w:lvl w:ilvl="5" w:tentative="1">
+      <w:start w:val="1"/>
+      <w:numFmt w:val="decimal"/>
+      <w:lvlText w:val="%6."/>
+      <w:lvlJc w:val="left"/>
+      <w:pPr>
+        <w:tabs>
+          <w:tab w:val="num" w:pos="4320"/>
+        </w:tabs>
+        <w:ind w:left="4320" w:hanging="360"/>
+      </w:pPr>
+    </w:lvl>
+    <w:lvl w:ilvl="6" w:tentative="1">
+      <w:start w:val="1"/>
+      <w:numFmt w:val="decimal"/>
+      <w:lvlText w:val="%7."/>
+      <w:lvlJc w:val="left"/>
+      <w:pPr>
+        <w:tabs>
+          <w:tab w:val="num" w:pos="5040"/>
+        </w:tabs>
+        <w:ind w:left="5040" w:hanging="360"/>
+      </w:pPr>
+    </w:lvl>
+    <w:lvl w:ilvl="7" w:tentative="1">
+      <w:start w:val="1"/>
+      <w:numFmt w:val="decimal"/>
+      <w:lvlText w:val="%8."/>
+      <w:lvlJc w:val="left"/>
+      <w:pPr>
+        <w:tabs>
+          <w:tab w:val="num" w:pos="5760"/>
+        </w:tabs>
+        <w:ind w:left="5760" w:hanging="360"/>
+      </w:pPr>
+    </w:lvl>
+    <w:lvl w:ilvl="8" w:tentative="1">
+      <w:start w:val="1"/>
+      <w:numFmt w:val="decimal"/>
+      <w:lvlText w:val="%9."/>
+      <w:lvlJc w:val="left"/>
+      <w:pPr>
+        <w:tabs>
+          <w:tab w:val="num" w:pos="6480"/>
+        </w:tabs>
+        <w:ind w:left="6480" w:hanging="360"/>
+      </w:pPr>
+    </w:lvl>
+  </w:abstractNum>
+  <w:abstractNum w:abstractNumId="13" w15:restartNumberingAfterBreak="0">
+    <w:nsid w:val="669A6E09"/>
+    <w:multiLevelType w:val="hybridMultilevel"/>
+    <w:tmpl w:val="20CA256E"/>
+    <w:lvl w:ilvl="0" w:tplc="04060001">
+      <w:start w:val="1"/>
+      <w:numFmt w:val="bullet"/>
+      <w:lvlText w:val=""/>
+      <w:lvlJc w:val="left"/>
+      <w:pPr>
+        <w:ind w:left="360" w:hanging="360"/>
+      </w:pPr>
+      <w:rPr>
+        <w:rFonts w:ascii="Symbol" w:hAnsi="Symbol" w:hint="default"/>
+      </w:rPr>
+    </w:lvl>
+    <w:lvl w:ilvl="1" w:tplc="04060003">
+      <w:start w:val="1"/>
+      <w:numFmt w:val="bullet"/>
+      <w:lvlText w:val="o"/>
+      <w:lvlJc w:val="left"/>
+      <w:pPr>
+        <w:ind w:left="1080" w:hanging="360"/>
+      </w:pPr>
+      <w:rPr>
+        <w:rFonts w:ascii="Courier New" w:hAnsi="Courier New" w:cs="Courier New" w:hint="default"/>
+      </w:rPr>
+    </w:lvl>
+    <w:lvl w:ilvl="2" w:tplc="04060005" w:tentative="1">
+      <w:start w:val="1"/>
+      <w:numFmt w:val="bullet"/>
+      <w:lvlText w:val=""/>
+      <w:lvlJc w:val="left"/>
+      <w:pPr>
+        <w:ind w:left="1800" w:hanging="360"/>
+      </w:pPr>
+      <w:rPr>
+        <w:rFonts w:ascii="Wingdings" w:hAnsi="Wingdings" w:hint="default"/>
+      </w:rPr>
+    </w:lvl>
+    <w:lvl w:ilvl="3" w:tplc="04060001" w:tentative="1">
+      <w:start w:val="1"/>
+      <w:numFmt w:val="bullet"/>
+      <w:lvlText w:val=""/>
+      <w:lvlJc w:val="left"/>
+      <w:pPr>
+        <w:ind w:left="2520" w:hanging="360"/>
+      </w:pPr>
+      <w:rPr>
+        <w:rFonts w:ascii="Symbol" w:hAnsi="Symbol" w:hint="default"/>
+      </w:rPr>
+    </w:lvl>
+    <w:lvl w:ilvl="4" w:tplc="04060003" w:tentative="1">
+      <w:start w:val="1"/>
+      <w:numFmt w:val="bullet"/>
+      <w:lvlText w:val="o"/>
+      <w:lvlJc w:val="left"/>
+      <w:pPr>
+        <w:ind w:left="3240" w:hanging="360"/>
+      </w:pPr>
+      <w:rPr>
+        <w:rFonts w:ascii="Courier New" w:hAnsi="Courier New" w:cs="Courier New" w:hint="default"/>
+      </w:rPr>
+    </w:lvl>
+    <w:lvl w:ilvl="5" w:tplc="04060005" w:tentative="1">
+      <w:start w:val="1"/>
+      <w:numFmt w:val="bullet"/>
+      <w:lvlText w:val=""/>
+      <w:lvlJc w:val="left"/>
+      <w:pPr>
+        <w:ind w:left="3960" w:hanging="360"/>
+      </w:pPr>
+      <w:rPr>
+        <w:rFonts w:ascii="Wingdings" w:hAnsi="Wingdings" w:hint="default"/>
+      </w:rPr>
+    </w:lvl>
+    <w:lvl w:ilvl="6" w:tplc="04060001" w:tentative="1">
+      <w:start w:val="1"/>
+      <w:numFmt w:val="bullet"/>
+      <w:lvlText w:val=""/>
+      <w:lvlJc w:val="left"/>
+      <w:pPr>
+        <w:ind w:left="4680" w:hanging="360"/>
+      </w:pPr>
+      <w:rPr>
+        <w:rFonts w:ascii="Symbol" w:hAnsi="Symbol" w:hint="default"/>
+      </w:rPr>
+    </w:lvl>
+    <w:lvl w:ilvl="7" w:tplc="04060003" w:tentative="1">
+      <w:start w:val="1"/>
+      <w:numFmt w:val="bullet"/>
+      <w:lvlText w:val="o"/>
+      <w:lvlJc w:val="left"/>
+      <w:pPr>
+        <w:ind w:left="5400" w:hanging="360"/>
+      </w:pPr>
+      <w:rPr>
+        <w:rFonts w:ascii="Courier New" w:hAnsi="Courier New" w:cs="Courier New" w:hint="default"/>
+      </w:rPr>
+    </w:lvl>
+    <w:lvl w:ilvl="8" w:tplc="04060005" w:tentative="1">
+      <w:start w:val="1"/>
+      <w:numFmt w:val="bullet"/>
+      <w:lvlText w:val=""/>
+      <w:lvlJc w:val="left"/>
+      <w:pPr>
+        <w:ind w:left="6120" w:hanging="360"/>
+      </w:pPr>
+      <w:rPr>
+        <w:rFonts w:ascii="Wingdings" w:hAnsi="Wingdings" w:hint="default"/>
+      </w:rPr>
+    </w:lvl>
+  </w:abstractNum>
   <w:num w:numId="1" w16cid:durableId="1166943941">
-    <w:abstractNumId w:val="2"/>
+    <w:abstractNumId w:val="3"/>
   </w:num>
   <w:num w:numId="2" w16cid:durableId="2012566640">
     <w:abstractNumId w:val="0"/>
   </w:num>
   <w:num w:numId="3" w16cid:durableId="537855996">
+    <w:abstractNumId w:val="2"/>
+  </w:num>
+  <w:num w:numId="4" w16cid:durableId="2063406525">
+    <w:abstractNumId w:val="5"/>
+  </w:num>
+  <w:num w:numId="5" w16cid:durableId="1331637900">
+    <w:abstractNumId w:val="10"/>
+  </w:num>
+  <w:num w:numId="6" w16cid:durableId="2065592111">
+    <w:abstractNumId w:val="12"/>
+  </w:num>
+  <w:num w:numId="7" w16cid:durableId="131599432">
+    <w:abstractNumId w:val="8"/>
+  </w:num>
+  <w:num w:numId="8" w16cid:durableId="1536846885">
+    <w:abstractNumId w:val="11"/>
+  </w:num>
+  <w:num w:numId="9" w16cid:durableId="1811246288">
+    <w:abstractNumId w:val="4"/>
+  </w:num>
+  <w:num w:numId="10" w16cid:durableId="166218223">
+    <w:abstractNumId w:val="7"/>
+  </w:num>
+  <w:num w:numId="11" w16cid:durableId="1426341691">
     <w:abstractNumId w:val="1"/>
   </w:num>
-  <w:num w:numId="4" w16cid:durableId="2063406525">
-    <w:abstractNumId w:val="3"/>
+  <w:num w:numId="12" w16cid:durableId="1717004911">
+    <w:abstractNumId w:val="9"/>
+  </w:num>
+  <w:num w:numId="13" w16cid:durableId="1773234832">
+    <w:abstractNumId w:val="6"/>
+  </w:num>
+  <w:num w:numId="14" w16cid:durableId="445779984">
+    <w:abstractNumId w:val="13"/>
   </w:num>
 </w:numbering>
 </file>
@@ -2672,7 +5058,6 @@
     <w:next w:val="Normal"/>
     <w:link w:val="Heading3Char"/>
     <w:uiPriority w:val="9"/>
-    <w:semiHidden/>
     <w:unhideWhenUsed/>
     <w:qFormat/>
     <w:rsid w:val="008A22DE"/>
@@ -2824,6 +5209,7 @@
   <w:style w:type="character" w:default="1" w:styleId="DefaultParagraphFont">
     <w:name w:val="Default Paragraph Font"/>
     <w:uiPriority w:val="1"/>
+    <w:semiHidden/>
     <w:unhideWhenUsed/>
   </w:style>
   <w:style w:type="table" w:default="1" w:styleId="TableNormal">
@@ -2878,7 +5264,6 @@
     <w:basedOn w:val="DefaultParagraphFont"/>
     <w:link w:val="Heading3"/>
     <w:uiPriority w:val="9"/>
-    <w:semiHidden/>
     <w:rsid w:val="008A22DE"/>
     <w:rPr>
       <w:rFonts w:eastAsiaTheme="majorEastAsia" w:cstheme="majorBidi"/>

</xml_diff>

<commit_message>
feat: Add new risk and condition assessment workflow including infiltration-based site filtering, analytical plots, and workflow summaries.
</commit_message>
<xml_diff>
--- a/Todo.docx
+++ b/Todo.docx
@@ -9,11 +9,19 @@
           <w:lang w:val="da-DK"/>
         </w:rPr>
       </w:pPr>
-      <w:r>
-        <w:rPr>
-          <w:lang w:val="da-DK"/>
-        </w:rPr>
-        <w:t>Todo liste</w:t>
+      <w:proofErr w:type="spellStart"/>
+      <w:r>
+        <w:rPr>
+          <w:lang w:val="da-DK"/>
+        </w:rPr>
+        <w:t>Todo</w:t>
+      </w:r>
+      <w:proofErr w:type="spellEnd"/>
+      <w:r>
+        <w:rPr>
+          <w:lang w:val="da-DK"/>
+        </w:rPr>
+        <w:t xml:space="preserve"> liste</w:t>
       </w:r>
     </w:p>
     <w:p>
@@ -146,8 +154,16 @@
         <w:rPr>
           <w:lang w:val="da-DK"/>
         </w:rPr>
-        <w:t xml:space="preserve"> og skrivning af notater osv</w:t>
-      </w:r>
+        <w:t xml:space="preserve"> og skrivning af notater </w:t>
+      </w:r>
+      <w:proofErr w:type="spellStart"/>
+      <w:r>
+        <w:rPr>
+          <w:lang w:val="da-DK"/>
+        </w:rPr>
+        <w:t>osv</w:t>
+      </w:r>
+      <w:proofErr w:type="spellEnd"/>
       <w:r>
         <w:rPr>
           <w:lang w:val="da-DK"/>
@@ -165,22 +181,45 @@
         <w:rPr>
           <w:lang w:val="da-DK"/>
         </w:rPr>
-        <w:t>Generelt skal du følge din powerpoint i forhold til struktur af dit afsnit i rapporten.</w:t>
-      </w:r>
-    </w:p>
-    <w:p>
-      <w:pPr>
-        <w:rPr>
-          <w:b/>
-          <w:bCs/>
-        </w:rPr>
-      </w:pPr>
-      <w:r>
-        <w:rPr>
-          <w:b/>
-          <w:bCs/>
-        </w:rPr>
-        <w:t>Indhold:</w:t>
+        <w:t xml:space="preserve">Generelt skal du følge din </w:t>
+      </w:r>
+      <w:proofErr w:type="spellStart"/>
+      <w:r>
+        <w:rPr>
+          <w:lang w:val="da-DK"/>
+        </w:rPr>
+        <w:t>powerpoint</w:t>
+      </w:r>
+      <w:proofErr w:type="spellEnd"/>
+      <w:r>
+        <w:rPr>
+          <w:lang w:val="da-DK"/>
+        </w:rPr>
+        <w:t xml:space="preserve"> i forhold til struktur af dit afsnit i rapporten.</w:t>
+      </w:r>
+    </w:p>
+    <w:p>
+      <w:pPr>
+        <w:rPr>
+          <w:b/>
+          <w:bCs/>
+        </w:rPr>
+      </w:pPr>
+      <w:proofErr w:type="spellStart"/>
+      <w:r>
+        <w:rPr>
+          <w:b/>
+          <w:bCs/>
+        </w:rPr>
+        <w:t>Indhold</w:t>
+      </w:r>
+      <w:proofErr w:type="spellEnd"/>
+      <w:r>
+        <w:rPr>
+          <w:b/>
+          <w:bCs/>
+        </w:rPr>
+        <w:t>:</w:t>
       </w:r>
     </w:p>
     <w:p>
@@ -224,9 +263,19 @@
         </w:numPr>
         <w:spacing w:after="160" w:line="278" w:lineRule="auto"/>
       </w:pPr>
-      <w:r>
-        <w:t>Parkerede lokalliteter</w:t>
-      </w:r>
+      <w:proofErr w:type="spellStart"/>
+      <w:r>
+        <w:t>Parkerede</w:t>
+      </w:r>
+      <w:proofErr w:type="spellEnd"/>
+      <w:r>
+        <w:t xml:space="preserve"> </w:t>
+      </w:r>
+      <w:proofErr w:type="spellStart"/>
+      <w:r>
+        <w:t>lokalliteter</w:t>
+      </w:r>
+      <w:proofErr w:type="spellEnd"/>
     </w:p>
     <w:p>
       <w:pPr>
@@ -326,7 +375,49 @@
         <w:rPr>
           <w:lang w:val="da-DK"/>
         </w:rPr>
-        <w:t>” fra slide 21. Her skal der diskutereres hvad man KUNNE gøre hvis vi havde et udtræk som du har i PFAS Projektet hvor hver boring er koblet til en gvfk og et magsin/lag</w:t>
+        <w:t xml:space="preserve">” fra slide 21. Her skal der </w:t>
+      </w:r>
+      <w:proofErr w:type="spellStart"/>
+      <w:r>
+        <w:rPr>
+          <w:lang w:val="da-DK"/>
+        </w:rPr>
+        <w:t>diskutereres</w:t>
+      </w:r>
+      <w:proofErr w:type="spellEnd"/>
+      <w:r>
+        <w:rPr>
+          <w:lang w:val="da-DK"/>
+        </w:rPr>
+        <w:t xml:space="preserve"> hvad man KUNNE gøre hvis vi havde et udtræk som du har i PFAS Projektet hvor hver boring er koblet til en </w:t>
+      </w:r>
+      <w:proofErr w:type="spellStart"/>
+      <w:r>
+        <w:rPr>
+          <w:lang w:val="da-DK"/>
+        </w:rPr>
+        <w:t>gvfk</w:t>
+      </w:r>
+      <w:proofErr w:type="spellEnd"/>
+      <w:r>
+        <w:rPr>
+          <w:lang w:val="da-DK"/>
+        </w:rPr>
+        <w:t xml:space="preserve"> og et </w:t>
+      </w:r>
+      <w:proofErr w:type="spellStart"/>
+      <w:r>
+        <w:rPr>
+          <w:lang w:val="da-DK"/>
+        </w:rPr>
+        <w:t>magsin</w:t>
+      </w:r>
+      <w:proofErr w:type="spellEnd"/>
+      <w:r>
+        <w:rPr>
+          <w:lang w:val="da-DK"/>
+        </w:rPr>
+        <w:t>/lag</w:t>
       </w:r>
     </w:p>
     <w:p>
@@ -372,8 +463,16 @@
         <w:rPr>
           <w:lang w:val="da-DK"/>
         </w:rPr>
-        <w:t>Ret din tegning hvis du kan xD</w:t>
-      </w:r>
+        <w:t xml:space="preserve">Ret din tegning hvis du kan </w:t>
+      </w:r>
+      <w:proofErr w:type="spellStart"/>
+      <w:r>
+        <w:rPr>
+          <w:lang w:val="da-DK"/>
+        </w:rPr>
+        <w:t>xD</w:t>
+      </w:r>
+      <w:proofErr w:type="spellEnd"/>
     </w:p>
     <w:p>
       <w:pPr>
@@ -393,7 +492,21 @@
         <w:rPr>
           <w:lang w:val="da-DK"/>
         </w:rPr>
-        <w:t>Tag højde for teoretiske koncepter såsom om kontakt giver mening givet hvilken gvfk der lægger øverst etc.</w:t>
+        <w:t xml:space="preserve">Tag højde for teoretiske koncepter såsom om kontakt giver mening givet hvilken </w:t>
+      </w:r>
+      <w:proofErr w:type="spellStart"/>
+      <w:r>
+        <w:rPr>
+          <w:lang w:val="da-DK"/>
+        </w:rPr>
+        <w:t>gvfk</w:t>
+      </w:r>
+      <w:proofErr w:type="spellEnd"/>
+      <w:r>
+        <w:rPr>
+          <w:lang w:val="da-DK"/>
+        </w:rPr>
+        <w:t xml:space="preserve"> der lægger øverst etc.</w:t>
       </w:r>
     </w:p>
     <w:p>
@@ -425,7 +538,61 @@
           <w:bCs/>
           <w:lang w:val="da-DK"/>
         </w:rPr>
-        <w:t>Til .md filen: et workflow ”plot” med 5 boxe ligesom powerpoitn der viser resultater (gvfk, lokaliteter og trin navn)</w:t>
+        <w:t xml:space="preserve">Til .md filen: et workflow ”plot” med 5 </w:t>
+      </w:r>
+      <w:proofErr w:type="spellStart"/>
+      <w:r>
+        <w:rPr>
+          <w:b/>
+          <w:bCs/>
+          <w:lang w:val="da-DK"/>
+        </w:rPr>
+        <w:t>boxe</w:t>
+      </w:r>
+      <w:proofErr w:type="spellEnd"/>
+      <w:r>
+        <w:rPr>
+          <w:b/>
+          <w:bCs/>
+          <w:lang w:val="da-DK"/>
+        </w:rPr>
+        <w:t xml:space="preserve"> ligesom </w:t>
+      </w:r>
+      <w:proofErr w:type="spellStart"/>
+      <w:r>
+        <w:rPr>
+          <w:b/>
+          <w:bCs/>
+          <w:lang w:val="da-DK"/>
+        </w:rPr>
+        <w:t>powerpoitn</w:t>
+      </w:r>
+      <w:proofErr w:type="spellEnd"/>
+      <w:r>
+        <w:rPr>
+          <w:b/>
+          <w:bCs/>
+          <w:lang w:val="da-DK"/>
+        </w:rPr>
+        <w:t xml:space="preserve"> der viser resultater (</w:t>
+      </w:r>
+      <w:proofErr w:type="spellStart"/>
+      <w:r>
+        <w:rPr>
+          <w:b/>
+          <w:bCs/>
+          <w:lang w:val="da-DK"/>
+        </w:rPr>
+        <w:t>gvfk</w:t>
+      </w:r>
+      <w:proofErr w:type="spellEnd"/>
+      <w:r>
+        <w:rPr>
+          <w:b/>
+          <w:bCs/>
+          <w:lang w:val="da-DK"/>
+        </w:rPr>
+        <w:t>, lokaliteter og trin navn)</w:t>
       </w:r>
     </w:p>
     <w:p>
@@ -461,6 +628,7 @@
           <w:sz w:val="28"/>
           <w:szCs w:val="28"/>
           <w:u w:val="single"/>
+          <w:lang w:val="da-DK"/>
         </w:rPr>
       </w:pPr>
     </w:p>
@@ -483,6 +651,7 @@
           <w:u w:val="single"/>
         </w:rPr>
       </w:pPr>
+      <w:proofErr w:type="spellStart"/>
       <w:r>
         <w:rPr>
           <w:b/>
@@ -491,8 +660,31 @@
           <w:szCs w:val="28"/>
           <w:u w:val="single"/>
         </w:rPr>
-        <w:t>Tilstandsvurdering / Fluxberegninger</w:t>
-      </w:r>
+        <w:t>Tilstandsvurdering</w:t>
+      </w:r>
+      <w:proofErr w:type="spellEnd"/>
+      <w:r>
+        <w:rPr>
+          <w:b/>
+          <w:bCs/>
+          <w:sz w:val="28"/>
+          <w:szCs w:val="28"/>
+          <w:u w:val="single"/>
+        </w:rPr>
+        <w:t xml:space="preserve"> / </w:t>
+      </w:r>
+      <w:proofErr w:type="spellStart"/>
+      <w:r>
+        <w:rPr>
+          <w:b/>
+          <w:bCs/>
+          <w:sz w:val="28"/>
+          <w:szCs w:val="28"/>
+          <w:u w:val="single"/>
+        </w:rPr>
+        <w:t>Fluxberegninger</w:t>
+      </w:r>
+      <w:proofErr w:type="spellEnd"/>
     </w:p>
     <w:p>
       <w:pPr>
@@ -608,7 +800,39 @@
           <w:color w:val="4EA72E" w:themeColor="accent6"/>
           <w:lang w:val="da-DK"/>
         </w:rPr>
-        <w:t>Begynd evt på powerpoint slides.</w:t>
+        <w:t xml:space="preserve">Begynd </w:t>
+      </w:r>
+      <w:proofErr w:type="spellStart"/>
+      <w:r>
+        <w:rPr>
+          <w:color w:val="4EA72E" w:themeColor="accent6"/>
+          <w:lang w:val="da-DK"/>
+        </w:rPr>
+        <w:t>evt</w:t>
+      </w:r>
+      <w:proofErr w:type="spellEnd"/>
+      <w:r>
+        <w:rPr>
+          <w:color w:val="4EA72E" w:themeColor="accent6"/>
+          <w:lang w:val="da-DK"/>
+        </w:rPr>
+        <w:t xml:space="preserve"> på </w:t>
+      </w:r>
+      <w:proofErr w:type="spellStart"/>
+      <w:r>
+        <w:rPr>
+          <w:color w:val="4EA72E" w:themeColor="accent6"/>
+          <w:lang w:val="da-DK"/>
+        </w:rPr>
+        <w:t>powerpoint</w:t>
+      </w:r>
+      <w:proofErr w:type="spellEnd"/>
+      <w:r>
+        <w:rPr>
+          <w:color w:val="4EA72E" w:themeColor="accent6"/>
+          <w:lang w:val="da-DK"/>
+        </w:rPr>
+        <w:t xml:space="preserve"> slides.</w:t>
       </w:r>
     </w:p>
     <w:p>
@@ -670,7 +894,25 @@
           <w:bCs/>
           <w:lang w:val="da-DK"/>
         </w:rPr>
-        <w:t>Hvordan gør du koden nem at anvende for andre python mennesker?</w:t>
+        <w:t xml:space="preserve">Hvordan gør du koden nem at anvende for andre </w:t>
+      </w:r>
+      <w:proofErr w:type="spellStart"/>
+      <w:r>
+        <w:rPr>
+          <w:b/>
+          <w:bCs/>
+          <w:lang w:val="da-DK"/>
+        </w:rPr>
+        <w:t>python</w:t>
+      </w:r>
+      <w:proofErr w:type="spellEnd"/>
+      <w:r>
+        <w:rPr>
+          <w:b/>
+          <w:bCs/>
+          <w:lang w:val="da-DK"/>
+        </w:rPr>
+        <w:t xml:space="preserve"> mennesker?</w:t>
       </w:r>
     </w:p>
     <w:p>
@@ -691,7 +933,23 @@
           <w:b/>
           <w:bCs/>
         </w:rPr>
-        <w:t xml:space="preserve">Antons projekt </w:t>
+        <w:t xml:space="preserve">Antons </w:t>
+      </w:r>
+      <w:proofErr w:type="spellStart"/>
+      <w:r>
+        <w:rPr>
+          <w:b/>
+          <w:bCs/>
+        </w:rPr>
+        <w:t>projekt</w:t>
+      </w:r>
+      <w:proofErr w:type="spellEnd"/>
+      <w:r>
+        <w:rPr>
+          <w:b/>
+          <w:bCs/>
+        </w:rPr>
+        <w:t xml:space="preserve"> </w:t>
       </w:r>
       <w:hyperlink r:id="rId5" w:history="1">
         <w:r>
@@ -700,8 +958,18 @@
             <w:b/>
             <w:bCs/>
           </w:rPr>
-          <w:t>Item - Code for Contaminant Mass Discharge Quantification and Uncertainty Estimation in Groundwater - Technical University of Denmark - Figshare</w:t>
+          <w:t xml:space="preserve">Item - Code for Contaminant Mass Discharge Quantification and Uncertainty Estimation in Groundwater - Technical University of Denmark - </w:t>
         </w:r>
+        <w:proofErr w:type="spellStart"/>
+        <w:r>
+          <w:rPr>
+            <w:rStyle w:val="Hyperlink"/>
+            <w:b/>
+            <w:bCs/>
+          </w:rPr>
+          <w:t>Figshare</w:t>
+        </w:r>
+        <w:proofErr w:type="spellEnd"/>
       </w:hyperlink>
     </w:p>
     <w:p>
@@ -745,7 +1013,23 @@
           <w:color w:val="47D459" w:themeColor="accent3" w:themeTint="99"/>
           <w:lang w:val="da-DK"/>
         </w:rPr>
-        <w:t>Areal anvendt? Areal kolonne vs spatial areal.</w:t>
+        <w:t xml:space="preserve">Areal anvendt? Areal kolonne </w:t>
+      </w:r>
+      <w:proofErr w:type="spellStart"/>
+      <w:r>
+        <w:rPr>
+          <w:color w:val="47D459" w:themeColor="accent3" w:themeTint="99"/>
+          <w:lang w:val="da-DK"/>
+        </w:rPr>
+        <w:t>vs</w:t>
+      </w:r>
+      <w:proofErr w:type="spellEnd"/>
+      <w:r>
+        <w:rPr>
+          <w:color w:val="47D459" w:themeColor="accent3" w:themeTint="99"/>
+          <w:lang w:val="da-DK"/>
+        </w:rPr>
+        <w:t xml:space="preserve"> spatial areal.</w:t>
       </w:r>
     </w:p>
     <w:p>
@@ -859,7 +1143,39 @@
           <w:color w:val="4EA72E" w:themeColor="accent6"/>
           <w:lang w:val="da-DK"/>
         </w:rPr>
-        <w:t>Rapport: GrundRisk Metode til at estimere lertykkelse under jordforureninger, der er kortlagt på V1 og V2</w:t>
+        <w:t xml:space="preserve">Rapport: </w:t>
+      </w:r>
+      <w:proofErr w:type="spellStart"/>
+      <w:r>
+        <w:rPr>
+          <w:color w:val="4EA72E" w:themeColor="accent6"/>
+          <w:lang w:val="da-DK"/>
+        </w:rPr>
+        <w:t>GrundRisk</w:t>
+      </w:r>
+      <w:proofErr w:type="spellEnd"/>
+      <w:r>
+        <w:rPr>
+          <w:color w:val="4EA72E" w:themeColor="accent6"/>
+          <w:lang w:val="da-DK"/>
+        </w:rPr>
+        <w:t xml:space="preserve"> Metode til at estimere </w:t>
+      </w:r>
+      <w:proofErr w:type="spellStart"/>
+      <w:r>
+        <w:rPr>
+          <w:color w:val="4EA72E" w:themeColor="accent6"/>
+          <w:lang w:val="da-DK"/>
+        </w:rPr>
+        <w:t>lertykkelse</w:t>
+      </w:r>
+      <w:proofErr w:type="spellEnd"/>
+      <w:r>
+        <w:rPr>
+          <w:color w:val="4EA72E" w:themeColor="accent6"/>
+          <w:lang w:val="da-DK"/>
+        </w:rPr>
+        <w:t xml:space="preserve"> under jordforureninger, der er kortlagt på V1 og V2</w:t>
       </w:r>
     </w:p>
     <w:p>
@@ -885,8 +1201,30 @@
         <w:rPr>
           <w:color w:val="4EA72E" w:themeColor="accent6"/>
         </w:rPr>
-        <w:t>Infiltration til grundvandsmagasin</w:t>
-      </w:r>
+        <w:t xml:space="preserve">Infiltration </w:t>
+      </w:r>
+      <w:proofErr w:type="spellStart"/>
+      <w:r>
+        <w:rPr>
+          <w:color w:val="4EA72E" w:themeColor="accent6"/>
+        </w:rPr>
+        <w:t>til</w:t>
+      </w:r>
+      <w:proofErr w:type="spellEnd"/>
+      <w:r>
+        <w:rPr>
+          <w:color w:val="4EA72E" w:themeColor="accent6"/>
+        </w:rPr>
+        <w:t xml:space="preserve"> </w:t>
+      </w:r>
+      <w:proofErr w:type="spellStart"/>
+      <w:r>
+        <w:rPr>
+          <w:color w:val="4EA72E" w:themeColor="accent6"/>
+        </w:rPr>
+        <w:t>grundvandsmagasin</w:t>
+      </w:r>
+      <w:proofErr w:type="spellEnd"/>
     </w:p>
     <w:p>
       <w:pPr>
@@ -1056,7 +1394,21 @@
         <w:rPr>
           <w:lang w:val="da-DK"/>
         </w:rPr>
-        <w:t>GEUS håndterer det på forskellige måder og baseret på de forskellige måder har jeg forslået (og Lars synes det lyder godt, Email bekræftelse) følgende:</w:t>
+        <w:t xml:space="preserve">GEUS håndterer det på forskellige måder og baseret på de forskellige måder har jeg forslået (og Lars synes det lyder godt, </w:t>
+      </w:r>
+      <w:proofErr w:type="spellStart"/>
+      <w:r>
+        <w:rPr>
+          <w:lang w:val="da-DK"/>
+        </w:rPr>
+        <w:t>Email</w:t>
+      </w:r>
+      <w:proofErr w:type="spellEnd"/>
+      <w:r>
+        <w:rPr>
+          <w:lang w:val="da-DK"/>
+        </w:rPr>
+        <w:t xml:space="preserve"> bekræftelse) følgende:</w:t>
       </w:r>
     </w:p>
     <w:p>
@@ -1094,7 +1446,25 @@
           <w:bCs/>
           <w:lang w:val="da-DK"/>
         </w:rPr>
-        <w:t>) Håndtering af GVD værdier for V1/V2 lokaliteter:</w:t>
+        <w:t xml:space="preserve">) Håndtering af </w:t>
+      </w:r>
+      <w:proofErr w:type="gramStart"/>
+      <w:r>
+        <w:rPr>
+          <w:b/>
+          <w:bCs/>
+          <w:lang w:val="da-DK"/>
+        </w:rPr>
+        <w:t>GVD værdier</w:t>
+      </w:r>
+      <w:proofErr w:type="gramEnd"/>
+      <w:r>
+        <w:rPr>
+          <w:b/>
+          <w:bCs/>
+          <w:lang w:val="da-DK"/>
+        </w:rPr>
+        <w:t xml:space="preserve"> for V1/V2 lokaliteter:</w:t>
       </w:r>
     </w:p>
     <w:p>
@@ -1108,7 +1478,21 @@
         <w:rPr>
           <w:lang w:val="da-DK"/>
         </w:rPr>
-        <w:t>Når en V1/V2 polygon dækker f.eks. 15 grid-celler, tænker jeg at anvende følgende tilgang:</w:t>
+        <w:t xml:space="preserve">Når en V1/V2 polygon dækker f.eks. 15 </w:t>
+      </w:r>
+      <w:proofErr w:type="spellStart"/>
+      <w:r>
+        <w:rPr>
+          <w:lang w:val="da-DK"/>
+        </w:rPr>
+        <w:t>grid</w:t>
+      </w:r>
+      <w:proofErr w:type="spellEnd"/>
+      <w:r>
+        <w:rPr>
+          <w:lang w:val="da-DK"/>
+        </w:rPr>
+        <w:t>-celler, tænker jeg at anvende følgende tilgang:</w:t>
       </w:r>
     </w:p>
     <w:p>
@@ -1138,7 +1522,21 @@
         <w:rPr>
           <w:lang w:val="da-DK"/>
         </w:rPr>
-        <w:t>- Anvend binært 0-1 flag for hver grid-celle (negativ værdi = 0, positiv værdi = 1)</w:t>
+        <w:t xml:space="preserve">- Anvend binært 0-1 flag for hver </w:t>
+      </w:r>
+      <w:proofErr w:type="spellStart"/>
+      <w:r>
+        <w:rPr>
+          <w:lang w:val="da-DK"/>
+        </w:rPr>
+        <w:t>grid</w:t>
+      </w:r>
+      <w:proofErr w:type="spellEnd"/>
+      <w:r>
+        <w:rPr>
+          <w:lang w:val="da-DK"/>
+        </w:rPr>
+        <w:t>-celle (negativ værdi = 0, positiv værdi = 1)</w:t>
       </w:r>
     </w:p>
     <w:p>
@@ -1152,7 +1550,21 @@
         <w:rPr>
           <w:lang w:val="da-DK"/>
         </w:rPr>
-        <w:t>- Brug majority-rule til at bestemme lokalitetens overordnede gradient retning</w:t>
+        <w:t xml:space="preserve">- Brug </w:t>
+      </w:r>
+      <w:proofErr w:type="spellStart"/>
+      <w:r>
+        <w:rPr>
+          <w:lang w:val="da-DK"/>
+        </w:rPr>
+        <w:t>majority-rule</w:t>
+      </w:r>
+      <w:proofErr w:type="spellEnd"/>
+      <w:r>
+        <w:rPr>
+          <w:lang w:val="da-DK"/>
+        </w:rPr>
+        <w:t xml:space="preserve"> til at bestemme lokalitetens overordnede gradient retning</w:t>
       </w:r>
     </w:p>
     <w:p>
@@ -1196,7 +1608,25 @@
           <w:bCs/>
           <w:lang w:val="da-DK"/>
         </w:rPr>
-        <w:t>b) Trin 2 - GVD værdi til flux beregning:</w:t>
+        <w:t xml:space="preserve">b) Trin 2 - </w:t>
+      </w:r>
+      <w:proofErr w:type="gramStart"/>
+      <w:r>
+        <w:rPr>
+          <w:b/>
+          <w:bCs/>
+          <w:lang w:val="da-DK"/>
+        </w:rPr>
+        <w:t>GVD værdi</w:t>
+      </w:r>
+      <w:proofErr w:type="gramEnd"/>
+      <w:r>
+        <w:rPr>
+          <w:b/>
+          <w:bCs/>
+          <w:lang w:val="da-DK"/>
+        </w:rPr>
+        <w:t xml:space="preserve"> til flux beregning:</w:t>
       </w:r>
     </w:p>
     <w:p>
@@ -1224,20 +1654,48 @@
         <w:rPr>
           <w:lang w:val="da-DK"/>
         </w:rPr>
-        <w:t>  - Nulstil eventuelle resterende negative grid-celler til 0</w:t>
-      </w:r>
-    </w:p>
-    <w:p>
-      <w:pPr>
-        <w:rPr>
-          <w:lang w:val="da-DK"/>
-        </w:rPr>
-      </w:pPr>
-      <w:r>
-        <w:rPr>
-          <w:lang w:val="da-DK"/>
-        </w:rPr>
-        <w:t>  - Cap positive værdier ved 750 mm/år (jf. GrundRisk rapporten, MST 2016)</w:t>
+        <w:t xml:space="preserve">  - Nulstil eventuelle resterende negative </w:t>
+      </w:r>
+      <w:proofErr w:type="spellStart"/>
+      <w:r>
+        <w:rPr>
+          <w:lang w:val="da-DK"/>
+        </w:rPr>
+        <w:t>grid</w:t>
+      </w:r>
+      <w:proofErr w:type="spellEnd"/>
+      <w:r>
+        <w:rPr>
+          <w:lang w:val="da-DK"/>
+        </w:rPr>
+        <w:t>-celler til 0</w:t>
+      </w:r>
+    </w:p>
+    <w:p>
+      <w:pPr>
+        <w:rPr>
+          <w:lang w:val="da-DK"/>
+        </w:rPr>
+      </w:pPr>
+      <w:r>
+        <w:rPr>
+          <w:lang w:val="da-DK"/>
+        </w:rPr>
+        <w:t xml:space="preserve">  - Cap positive værdier ved 750 mm/år (jf. </w:t>
+      </w:r>
+      <w:proofErr w:type="spellStart"/>
+      <w:r>
+        <w:rPr>
+          <w:lang w:val="da-DK"/>
+        </w:rPr>
+        <w:t>GrundRisk</w:t>
+      </w:r>
+      <w:proofErr w:type="spellEnd"/>
+      <w:r>
+        <w:rPr>
+          <w:lang w:val="da-DK"/>
+        </w:rPr>
+        <w:t xml:space="preserve"> rapporten, MST 2016)</w:t>
       </w:r>
     </w:p>
     <w:p>
@@ -1262,7 +1720,47 @@
           <w:color w:val="EE0000"/>
           <w:lang w:val="da-DK"/>
         </w:rPr>
-        <w:t>Dobbelt check GrundRisk for at checke hvad de har gjort. Vi skal jo citere dem.</w:t>
+        <w:t xml:space="preserve">Dobbelt check </w:t>
+      </w:r>
+      <w:proofErr w:type="spellStart"/>
+      <w:r>
+        <w:rPr>
+          <w:b/>
+          <w:bCs/>
+          <w:color w:val="EE0000"/>
+          <w:lang w:val="da-DK"/>
+        </w:rPr>
+        <w:t>GrundRisk</w:t>
+      </w:r>
+      <w:proofErr w:type="spellEnd"/>
+      <w:r>
+        <w:rPr>
+          <w:b/>
+          <w:bCs/>
+          <w:color w:val="EE0000"/>
+          <w:lang w:val="da-DK"/>
+        </w:rPr>
+        <w:t xml:space="preserve"> for at </w:t>
+      </w:r>
+      <w:proofErr w:type="spellStart"/>
+      <w:r>
+        <w:rPr>
+          <w:b/>
+          <w:bCs/>
+          <w:color w:val="EE0000"/>
+          <w:lang w:val="da-DK"/>
+        </w:rPr>
+        <w:t>checke</w:t>
+      </w:r>
+      <w:proofErr w:type="spellEnd"/>
+      <w:r>
+        <w:rPr>
+          <w:b/>
+          <w:bCs/>
+          <w:color w:val="EE0000"/>
+          <w:lang w:val="da-DK"/>
+        </w:rPr>
+        <w:t xml:space="preserve"> hvad de har gjort. Vi skal jo citere dem.</w:t>
       </w:r>
     </w:p>
     <w:p>
@@ -1276,7 +1774,21 @@
         <w:rPr>
           <w:lang w:val="da-DK"/>
         </w:rPr>
-        <w:t>  - Beregn gennemsnit på tværs af behandlede grid-celler</w:t>
+        <w:t xml:space="preserve">  - Beregn gennemsnit på tværs af behandlede </w:t>
+      </w:r>
+      <w:proofErr w:type="spellStart"/>
+      <w:r>
+        <w:rPr>
+          <w:lang w:val="da-DK"/>
+        </w:rPr>
+        <w:t>grid</w:t>
+      </w:r>
+      <w:proofErr w:type="spellEnd"/>
+      <w:r>
+        <w:rPr>
+          <w:lang w:val="da-DK"/>
+        </w:rPr>
+        <w:t>-celler</w:t>
       </w:r>
     </w:p>
     <w:p>
@@ -1333,602 +1845,7 @@
         </w:rPr>
       </w:pPr>
     </w:p>
-    <w:p>
-      <w:pPr>
-        <w:rPr>
-          <w:lang w:val="da-DK"/>
-        </w:rPr>
-      </w:pPr>
-    </w:p>
-    <w:p>
-      <w:pPr>
-        <w:rPr>
-          <w:lang w:val="da-DK"/>
-        </w:rPr>
-      </w:pPr>
-    </w:p>
-    <w:p>
-      <w:r>
-        <w:t>• Here’s what I found when I compared the current Step</w:t>
-      </w:r>
-      <w:r>
-        <w:rPr>
-          <w:rFonts w:ascii="Arial" w:hAnsi="Arial" w:cs="Arial"/>
-        </w:rPr>
-        <w:t> </w:t>
-      </w:r>
-      <w:r>
-        <w:t>2 rivers shapefile (Data/shp files/</w:t>
-      </w:r>
-    </w:p>
-    <w:p>
-      <w:r>
-        <w:t xml:space="preserve">  Rivers_gvf_rev20230825_kontakt.shp) with the new geodatabase layer (Grunddata_results.gdb →</w:t>
-      </w:r>
-    </w:p>
-    <w:p>
-      <w:r>
-        <w:t xml:space="preserve">  Rivers_gvf_vp3genbesog_kontakt):</w:t>
-      </w:r>
-    </w:p>
     <w:p/>
-    <w:p>
-      <w:r>
-        <w:t xml:space="preserve">  - Row counts / segmentation</w:t>
-      </w:r>
-    </w:p>
-    <w:p>
-      <w:r>
-        <w:t xml:space="preserve">      - Old file: 14</w:t>
-      </w:r>
-      <w:r>
-        <w:rPr>
-          <w:rFonts w:ascii="Arial" w:hAnsi="Arial" w:cs="Arial"/>
-        </w:rPr>
-        <w:t> </w:t>
-      </w:r>
-      <w:r>
-        <w:t>454 features; each ov_id is represented by ~2 feature parts on average (max</w:t>
-      </w:r>
-      <w:r>
-        <w:rPr>
-          <w:rFonts w:ascii="Arial" w:hAnsi="Arial" w:cs="Arial"/>
-        </w:rPr>
-        <w:t> </w:t>
-      </w:r>
-      <w:r>
-        <w:t>8).</w:t>
-      </w:r>
-    </w:p>
-    <w:p>
-      <w:r>
-        <w:t xml:space="preserve">      - New GDB layer: 55</w:t>
-      </w:r>
-      <w:r>
-        <w:rPr>
-          <w:rFonts w:ascii="Arial" w:hAnsi="Arial" w:cs="Arial"/>
-        </w:rPr>
-        <w:t> </w:t>
-      </w:r>
-      <w:r>
-        <w:t>870 features; the same set of 7</w:t>
-      </w:r>
-      <w:r>
-        <w:rPr>
-          <w:rFonts w:ascii="Arial" w:hAnsi="Arial" w:cs="Arial"/>
-        </w:rPr>
-        <w:t> </w:t>
-      </w:r>
-      <w:r>
-        <w:t>385 ov_id values now averages 7.6 parts each (max</w:t>
-      </w:r>
-      <w:r>
-        <w:rPr>
-          <w:rFonts w:ascii="Arial" w:hAnsi="Arial" w:cs="Arial"/>
-        </w:rPr>
-        <w:t> </w:t>
-      </w:r>
-      <w:r>
-        <w:t>115).</w:t>
-      </w:r>
-    </w:p>
-    <w:p>
-      <w:r>
-        <w:t xml:space="preserve">        So the new dataset explodes every river segment into many tiny pieces (likely sliced at grid or modellag</w:t>
-      </w:r>
-    </w:p>
-    <w:p>
-      <w:r>
-        <w:t xml:space="preserve">        boundaries). That alone gives ~4× more rows.</w:t>
-      </w:r>
-    </w:p>
-    <w:p>
-      <w:r>
-        <w:t xml:space="preserve">  - Contact flag</w:t>
-      </w:r>
-    </w:p>
-    <w:p>
-      <w:r>
-        <w:t xml:space="preserve">      - Old file has a Kontakt column (0/1) and the workflow keeps only the 7</w:t>
-      </w:r>
-      <w:r>
-        <w:rPr>
-          <w:rFonts w:ascii="Arial" w:hAnsi="Arial" w:cs="Arial"/>
-        </w:rPr>
-        <w:t> </w:t>
-      </w:r>
-      <w:r>
-        <w:t>496 rows where Kontakt == 1.</w:t>
-      </w:r>
-    </w:p>
-    <w:p>
-      <w:r>
-        <w:t xml:space="preserve">      - The new layer does not contain any Kontakt-like indicator. Instead it has 31</w:t>
-      </w:r>
-      <w:r>
-        <w:rPr>
-          <w:rFonts w:ascii="Arial" w:hAnsi="Arial" w:cs="Arial"/>
-        </w:rPr>
-        <w:t> </w:t>
-      </w:r>
-      <w:r>
-        <w:t>159 records where GVForekom is</w:t>
-      </w:r>
-    </w:p>
-    <w:p>
-      <w:r>
-        <w:t xml:space="preserve">        blank (meaning “no GVFK assigned”) and 24</w:t>
-      </w:r>
-      <w:r>
-        <w:rPr>
-          <w:rFonts w:ascii="Arial" w:hAnsi="Arial" w:cs="Arial"/>
-        </w:rPr>
-        <w:t> </w:t>
-      </w:r>
-      <w:r>
-        <w:t>711 records where GVForekom is filled. Without an explicit contact</w:t>
-      </w:r>
-    </w:p>
-    <w:p>
-      <w:r>
-        <w:t xml:space="preserve">        flag we can’t distinguish “touches GVFK” vs “just a river polyline” the way Step</w:t>
-      </w:r>
-      <w:r>
-        <w:rPr>
-          <w:rFonts w:ascii="Arial" w:hAnsi="Arial" w:cs="Arial"/>
-        </w:rPr>
-        <w:t> </w:t>
-      </w:r>
-      <w:r>
-        <w:t>2 currently does.</w:t>
-      </w:r>
-    </w:p>
-    <w:p>
-      <w:r>
-        <w:t xml:space="preserve">  - Attribute differences</w:t>
-      </w:r>
-    </w:p>
-    <w:p>
-      <w:r>
-        <w:t xml:space="preserve">      - Old columns (14 total) include Kontakt, Flux_mag, Aq2r_mag, Flux_lag12, RelFlux, Shape_Leng, etc.</w:t>
-      </w:r>
-    </w:p>
-    <w:p>
-      <w:r>
-        <w:t xml:space="preserve">      - New columns (16 total) drop Kontakt and add FluxAbs_mag, FluxAbs_lag12, Tr2sz, and Shape_Length.</w:t>
-      </w:r>
-    </w:p>
-    <w:p>
-      <w:r>
-        <w:t xml:space="preserve">      - Because the workflow expects Kontakt, simply swapping the file would break Step</w:t>
-      </w:r>
-      <w:r>
-        <w:rPr>
-          <w:rFonts w:ascii="Arial" w:hAnsi="Arial" w:cs="Arial"/>
-        </w:rPr>
-        <w:t> </w:t>
-      </w:r>
-      <w:r>
-        <w:t>2</w:t>
-      </w:r>
-      <w:r>
-        <w:rPr>
-          <w:rFonts w:ascii="Aptos" w:hAnsi="Aptos" w:cs="Aptos"/>
-        </w:rPr>
-        <w:t>’</w:t>
-      </w:r>
-      <w:r>
-        <w:t>s filtering logic.</w:t>
-      </w:r>
-    </w:p>
-    <w:p>
-      <w:r>
-        <w:t xml:space="preserve">  - GVFK coverage</w:t>
-      </w:r>
-    </w:p>
-    <w:p>
-      <w:r>
-        <w:t xml:space="preserve">      - Old contact=1 data covers 593 GVFK names.</w:t>
-      </w:r>
-    </w:p>
-    <w:p>
-      <w:pPr>
-        <w:rPr>
-          <w:lang w:val="da-DK"/>
-        </w:rPr>
-      </w:pPr>
-      <w:r>
-        <w:lastRenderedPageBreak/>
-        <w:t xml:space="preserve">      - After removing blank GVFK rows in the new layer, there are only 547 unique names (plus 12 new ones). </w:t>
-      </w:r>
-      <w:r>
-        <w:rPr>
-          <w:lang w:val="da-DK"/>
-        </w:rPr>
-        <w:t>58 GVFK</w:t>
-      </w:r>
-    </w:p>
-    <w:p>
-      <w:pPr>
-        <w:rPr>
-          <w:lang w:val="da-DK"/>
-        </w:rPr>
-      </w:pPr>
-      <w:r>
-        <w:rPr>
-          <w:lang w:val="da-DK"/>
-        </w:rPr>
-        <w:t xml:space="preserve">        that previously had river contact (e.g. dkmj_1033_ps, dkmj_145_ks, dkmj_310_ks, …) no longer appear at all.</w:t>
-      </w:r>
-    </w:p>
-    <w:p>
-      <w:pPr>
-        <w:rPr>
-          <w:lang w:val="da-DK"/>
-        </w:rPr>
-      </w:pPr>
-      <w:r>
-        <w:rPr>
-          <w:lang w:val="da-DK"/>
-        </w:rPr>
-        <w:t xml:space="preserve">        So replacing the file would silently drop those aquifers from the river-contact set unless we understand why</w:t>
-      </w:r>
-    </w:p>
-    <w:p>
-      <w:pPr>
-        <w:rPr>
-          <w:lang w:val="da-DK"/>
-        </w:rPr>
-      </w:pPr>
-      <w:r>
-        <w:rPr>
-          <w:lang w:val="da-DK"/>
-        </w:rPr>
-        <w:t xml:space="preserve">        they’re missing and how to recover them.</w:t>
-      </w:r>
-    </w:p>
-    <w:p>
-      <w:pPr>
-        <w:rPr>
-          <w:lang w:val="da-DK"/>
-        </w:rPr>
-      </w:pPr>
-      <w:r>
-        <w:rPr>
-          <w:lang w:val="da-DK"/>
-        </w:rPr>
-        <w:t xml:space="preserve">  - Duplicate pairs</w:t>
-      </w:r>
-    </w:p>
-    <w:p>
-      <w:pPr>
-        <w:rPr>
-          <w:lang w:val="da-DK"/>
-        </w:rPr>
-      </w:pPr>
-      <w:r>
-        <w:rPr>
-          <w:lang w:val="da-DK"/>
-        </w:rPr>
-        <w:t xml:space="preserve">      - Old dataset had one geometry per (ov_id, GVForekom) pair in almost all cases (14</w:t>
-      </w:r>
-      <w:r>
-        <w:rPr>
-          <w:rFonts w:ascii="Arial" w:hAnsi="Arial" w:cs="Arial"/>
-          <w:lang w:val="da-DK"/>
-        </w:rPr>
-        <w:t> </w:t>
-      </w:r>
-      <w:r>
-        <w:rPr>
-          <w:lang w:val="da-DK"/>
-        </w:rPr>
-        <w:t>316 unique pairs).</w:t>
-      </w:r>
-    </w:p>
-    <w:p>
-      <w:pPr>
-        <w:rPr>
-          <w:lang w:val="da-DK"/>
-        </w:rPr>
-      </w:pPr>
-      <w:r>
-        <w:rPr>
-          <w:lang w:val="da-DK"/>
-        </w:rPr>
-        <w:t xml:space="preserve">      - New dataset still has roughly the same number of unique pairs (13</w:t>
-      </w:r>
-      <w:r>
-        <w:rPr>
-          <w:rFonts w:ascii="Arial" w:hAnsi="Arial" w:cs="Arial"/>
-          <w:lang w:val="da-DK"/>
-        </w:rPr>
-        <w:t> </w:t>
-      </w:r>
-      <w:r>
-        <w:rPr>
-          <w:lang w:val="da-DK"/>
-        </w:rPr>
-        <w:t>792) but each pair is split into multiple</w:t>
-      </w:r>
-    </w:p>
-    <w:p>
-      <w:pPr>
-        <w:rPr>
-          <w:lang w:val="da-DK"/>
-        </w:rPr>
-      </w:pPr>
-      <w:r>
-        <w:rPr>
-          <w:lang w:val="da-DK"/>
-        </w:rPr>
-        <w:t xml:space="preserve">        records (average 5.6, max 65). To use it we’d need to dissolve back to unique pairs, otherwise every</w:t>
-      </w:r>
-    </w:p>
-    <w:p>
-      <w:pPr>
-        <w:rPr>
-          <w:lang w:val="da-DK"/>
-        </w:rPr>
-      </w:pPr>
-      <w:r>
-        <w:rPr>
-          <w:lang w:val="da-DK"/>
-        </w:rPr>
-        <w:t xml:space="preserve">        distance/contact calculation would be inflated.</w:t>
-      </w:r>
-    </w:p>
-    <w:p>
-      <w:pPr>
-        <w:rPr>
-          <w:lang w:val="da-DK"/>
-        </w:rPr>
-      </w:pPr>
-    </w:p>
-    <w:p>
-      <w:pPr>
-        <w:rPr>
-          <w:lang w:val="da-DK"/>
-        </w:rPr>
-      </w:pPr>
-      <w:r>
-        <w:rPr>
-          <w:lang w:val="da-DK"/>
-        </w:rPr>
-        <w:t xml:space="preserve">  Conclusion</w:t>
-      </w:r>
-    </w:p>
-    <w:p>
-      <w:pPr>
-        <w:rPr>
-          <w:lang w:val="da-DK"/>
-        </w:rPr>
-      </w:pPr>
-    </w:p>
-    <w:p>
-      <w:pPr>
-        <w:rPr>
-          <w:lang w:val="da-DK"/>
-        </w:rPr>
-      </w:pPr>
-      <w:r>
-        <w:rPr>
-          <w:lang w:val="da-DK"/>
-        </w:rPr>
-        <w:t xml:space="preserve">  The layer in the GDB isn’t a drop-in replacement:</w:t>
-      </w:r>
-    </w:p>
-    <w:p>
-      <w:pPr>
-        <w:rPr>
-          <w:lang w:val="da-DK"/>
-        </w:rPr>
-      </w:pPr>
-    </w:p>
-    <w:p>
-      <w:pPr>
-        <w:rPr>
-          <w:lang w:val="da-DK"/>
-        </w:rPr>
-      </w:pPr>
-      <w:r>
-        <w:rPr>
-          <w:lang w:val="da-DK"/>
-        </w:rPr>
-        <w:t xml:space="preserve">  1. It lacks the Kontakt flag that our Step</w:t>
-      </w:r>
-      <w:r>
-        <w:rPr>
-          <w:rFonts w:ascii="Arial" w:hAnsi="Arial" w:cs="Arial"/>
-          <w:lang w:val="da-DK"/>
-        </w:rPr>
-        <w:t> </w:t>
-      </w:r>
-      <w:r>
-        <w:rPr>
-          <w:lang w:val="da-DK"/>
-        </w:rPr>
-        <w:t>2 logic is built around.</w:t>
-      </w:r>
-    </w:p>
-    <w:p>
-      <w:pPr>
-        <w:rPr>
-          <w:lang w:val="da-DK"/>
-        </w:rPr>
-      </w:pPr>
-      <w:r>
-        <w:rPr>
-          <w:lang w:val="da-DK"/>
-        </w:rPr>
-        <w:t xml:space="preserve">  2. It includes the entire river network (and lots of blank GVFK entries), so we’d need new rules for filtering to</w:t>
-      </w:r>
-    </w:p>
-    <w:p>
-      <w:pPr>
-        <w:rPr>
-          <w:lang w:val="da-DK"/>
-        </w:rPr>
-      </w:pPr>
-      <w:r>
-        <w:rPr>
-          <w:lang w:val="da-DK"/>
-        </w:rPr>
-        <w:t xml:space="preserve">     “actual contact” and for aggregating back to single geometries per (ov_id, GVFK).</w:t>
-      </w:r>
-    </w:p>
-    <w:p>
-      <w:pPr>
-        <w:rPr>
-          <w:lang w:val="da-DK"/>
-        </w:rPr>
-      </w:pPr>
-      <w:r>
-        <w:rPr>
-          <w:lang w:val="da-DK"/>
-        </w:rPr>
-        <w:t xml:space="preserve">  3. Even after filtering, 58 GVFK that used to have contact disappear, which suggests either a different naming</w:t>
-      </w:r>
-    </w:p>
-    <w:p>
-      <w:pPr>
-        <w:rPr>
-          <w:lang w:val="da-DK"/>
-        </w:rPr>
-      </w:pPr>
-      <w:r>
-        <w:rPr>
-          <w:lang w:val="da-DK"/>
-        </w:rPr>
-        <w:t xml:space="preserve">     convention or missing data that we’d need to resolve.</w:t>
-      </w:r>
-    </w:p>
-    <w:p>
-      <w:pPr>
-        <w:rPr>
-          <w:lang w:val="da-DK"/>
-        </w:rPr>
-      </w:pPr>
-    </w:p>
-    <w:p>
-      <w:pPr>
-        <w:rPr>
-          <w:lang w:val="da-DK"/>
-        </w:rPr>
-      </w:pPr>
-      <w:r>
-        <w:rPr>
-          <w:lang w:val="da-DK"/>
-        </w:rPr>
-        <w:t xml:space="preserve">  To adopt the GDB version we’d have to clarify with Lars what column now encodes river contact, whether the blank</w:t>
-      </w:r>
-    </w:p>
-    <w:p>
-      <w:pPr>
-        <w:rPr>
-          <w:lang w:val="da-DK"/>
-        </w:rPr>
-      </w:pPr>
-      <w:r>
-        <w:rPr>
-          <w:lang w:val="da-DK"/>
-        </w:rPr>
-        <w:lastRenderedPageBreak/>
-        <w:t xml:space="preserve">  GVFK rows should be dropped, and why those 58 aquifers vanished. Once that’s clear we could write a preprocessing</w:t>
-      </w:r>
-    </w:p>
-    <w:p>
-      <w:pPr>
-        <w:rPr>
-          <w:lang w:val="da-DK"/>
-        </w:rPr>
-      </w:pPr>
-      <w:r>
-        <w:rPr>
-          <w:lang w:val="da-DK"/>
-        </w:rPr>
-        <w:t xml:space="preserve">  step (probably within Step</w:t>
-      </w:r>
-      <w:r>
-        <w:rPr>
-          <w:rFonts w:ascii="Arial" w:hAnsi="Arial" w:cs="Arial"/>
-          <w:lang w:val="da-DK"/>
-        </w:rPr>
-        <w:t> </w:t>
-      </w:r>
-      <w:r>
-        <w:rPr>
-          <w:lang w:val="da-DK"/>
-        </w:rPr>
-        <w:t>2) that:</w:t>
-      </w:r>
-    </w:p>
-    <w:p>
-      <w:pPr>
-        <w:rPr>
-          <w:lang w:val="da-DK"/>
-        </w:rPr>
-      </w:pPr>
-    </w:p>
-    <w:p>
-      <w:pPr>
-        <w:rPr>
-          <w:lang w:val="da-DK"/>
-        </w:rPr>
-      </w:pPr>
-      <w:r>
-        <w:rPr>
-          <w:lang w:val="da-DK"/>
-        </w:rPr>
-        <w:t xml:space="preserve">  - Filters to rows with real contact (or derives contact from whatever field replaces Kontakt),</w:t>
-      </w:r>
-    </w:p>
-    <w:p>
-      <w:pPr>
-        <w:rPr>
-          <w:lang w:val="da-DK"/>
-        </w:rPr>
-      </w:pPr>
-      <w:r>
-        <w:rPr>
-          <w:lang w:val="da-DK"/>
-        </w:rPr>
-        <w:t xml:space="preserve">  - Dissolves duplicates by (ov_id, GVForekom) to get back to a manageable feature count,</w:t>
-      </w:r>
-    </w:p>
-    <w:p>
-      <w:pPr>
-        <w:rPr>
-          <w:lang w:val="da-DK"/>
-        </w:rPr>
-      </w:pPr>
-      <w:r>
-        <w:rPr>
-          <w:lang w:val="da-DK"/>
-        </w:rPr>
-        <w:t xml:space="preserve">  - Ensures all expected GVFK IDs are mapped.</w:t>
-      </w:r>
-    </w:p>
     <w:sectPr>
       <w:pgSz w:w="11906" w:h="16838"/>
       <w:pgMar w:top="1440" w:right="1440" w:bottom="1440" w:left="1440" w:header="708" w:footer="708" w:gutter="0"/>

</xml_diff>

<commit_message>
feat: Introduce Step 6 for state assessment, calculating pollution flux and mixing concentrations (Cmix) with MKK threshold application.
</commit_message>
<xml_diff>
--- a/Todo.docx
+++ b/Todo.docx
@@ -9,19 +9,11 @@
           <w:lang w:val="da-DK"/>
         </w:rPr>
       </w:pPr>
-      <w:proofErr w:type="spellStart"/>
-      <w:r>
-        <w:rPr>
-          <w:lang w:val="da-DK"/>
-        </w:rPr>
-        <w:t>Todo</w:t>
-      </w:r>
-      <w:proofErr w:type="spellEnd"/>
-      <w:r>
-        <w:rPr>
-          <w:lang w:val="da-DK"/>
-        </w:rPr>
-        <w:t xml:space="preserve"> liste</w:t>
+      <w:r>
+        <w:rPr>
+          <w:lang w:val="da-DK"/>
+        </w:rPr>
+        <w:t>Todo liste</w:t>
       </w:r>
     </w:p>
     <w:p>
@@ -154,16 +146,8 @@
         <w:rPr>
           <w:lang w:val="da-DK"/>
         </w:rPr>
-        <w:t xml:space="preserve"> og skrivning af notater </w:t>
-      </w:r>
-      <w:proofErr w:type="spellStart"/>
-      <w:r>
-        <w:rPr>
-          <w:lang w:val="da-DK"/>
-        </w:rPr>
-        <w:t>osv</w:t>
-      </w:r>
-      <w:proofErr w:type="spellEnd"/>
+        <w:t xml:space="preserve"> og skrivning af notater osv</w:t>
+      </w:r>
       <w:r>
         <w:rPr>
           <w:lang w:val="da-DK"/>
@@ -181,21 +165,7 @@
         <w:rPr>
           <w:lang w:val="da-DK"/>
         </w:rPr>
-        <w:t xml:space="preserve">Generelt skal du følge din </w:t>
-      </w:r>
-      <w:proofErr w:type="spellStart"/>
-      <w:r>
-        <w:rPr>
-          <w:lang w:val="da-DK"/>
-        </w:rPr>
-        <w:t>powerpoint</w:t>
-      </w:r>
-      <w:proofErr w:type="spellEnd"/>
-      <w:r>
-        <w:rPr>
-          <w:lang w:val="da-DK"/>
-        </w:rPr>
-        <w:t xml:space="preserve"> i forhold til struktur af dit afsnit i rapporten.</w:t>
+        <w:t>Generelt skal du følge din powerpoint i forhold til struktur af dit afsnit i rapporten.</w:t>
       </w:r>
     </w:p>
     <w:p>
@@ -375,49 +345,7 @@
         <w:rPr>
           <w:lang w:val="da-DK"/>
         </w:rPr>
-        <w:t xml:space="preserve">” fra slide 21. Her skal der </w:t>
-      </w:r>
-      <w:proofErr w:type="spellStart"/>
-      <w:r>
-        <w:rPr>
-          <w:lang w:val="da-DK"/>
-        </w:rPr>
-        <w:t>diskutereres</w:t>
-      </w:r>
-      <w:proofErr w:type="spellEnd"/>
-      <w:r>
-        <w:rPr>
-          <w:lang w:val="da-DK"/>
-        </w:rPr>
-        <w:t xml:space="preserve"> hvad man KUNNE gøre hvis vi havde et udtræk som du har i PFAS Projektet hvor hver boring er koblet til en </w:t>
-      </w:r>
-      <w:proofErr w:type="spellStart"/>
-      <w:r>
-        <w:rPr>
-          <w:lang w:val="da-DK"/>
-        </w:rPr>
-        <w:t>gvfk</w:t>
-      </w:r>
-      <w:proofErr w:type="spellEnd"/>
-      <w:r>
-        <w:rPr>
-          <w:lang w:val="da-DK"/>
-        </w:rPr>
-        <w:t xml:space="preserve"> og et </w:t>
-      </w:r>
-      <w:proofErr w:type="spellStart"/>
-      <w:r>
-        <w:rPr>
-          <w:lang w:val="da-DK"/>
-        </w:rPr>
-        <w:t>magsin</w:t>
-      </w:r>
-      <w:proofErr w:type="spellEnd"/>
-      <w:r>
-        <w:rPr>
-          <w:lang w:val="da-DK"/>
-        </w:rPr>
-        <w:t>/lag</w:t>
+        <w:t>” fra slide 21. Her skal der diskutereres hvad man KUNNE gøre hvis vi havde et udtræk som du har i PFAS Projektet hvor hver boring er koblet til en gvfk og et magsin/lag</w:t>
       </w:r>
     </w:p>
     <w:p>
@@ -463,16 +391,8 @@
         <w:rPr>
           <w:lang w:val="da-DK"/>
         </w:rPr>
-        <w:t xml:space="preserve">Ret din tegning hvis du kan </w:t>
-      </w:r>
-      <w:proofErr w:type="spellStart"/>
-      <w:r>
-        <w:rPr>
-          <w:lang w:val="da-DK"/>
-        </w:rPr>
-        <w:t>xD</w:t>
-      </w:r>
-      <w:proofErr w:type="spellEnd"/>
+        <w:t>Ret din tegning hvis du kan xD</w:t>
+      </w:r>
     </w:p>
     <w:p>
       <w:pPr>
@@ -492,21 +412,7 @@
         <w:rPr>
           <w:lang w:val="da-DK"/>
         </w:rPr>
-        <w:t xml:space="preserve">Tag højde for teoretiske koncepter såsom om kontakt giver mening givet hvilken </w:t>
-      </w:r>
-      <w:proofErr w:type="spellStart"/>
-      <w:r>
-        <w:rPr>
-          <w:lang w:val="da-DK"/>
-        </w:rPr>
-        <w:t>gvfk</w:t>
-      </w:r>
-      <w:proofErr w:type="spellEnd"/>
-      <w:r>
-        <w:rPr>
-          <w:lang w:val="da-DK"/>
-        </w:rPr>
-        <w:t xml:space="preserve"> der lægger øverst etc.</w:t>
+        <w:t>Tag højde for teoretiske koncepter såsom om kontakt giver mening givet hvilken gvfk der lægger øverst etc.</w:t>
       </w:r>
     </w:p>
     <w:p>
@@ -538,61 +444,7 @@
           <w:bCs/>
           <w:lang w:val="da-DK"/>
         </w:rPr>
-        <w:t xml:space="preserve">Til .md filen: et workflow ”plot” med 5 </w:t>
-      </w:r>
-      <w:proofErr w:type="spellStart"/>
-      <w:r>
-        <w:rPr>
-          <w:b/>
-          <w:bCs/>
-          <w:lang w:val="da-DK"/>
-        </w:rPr>
-        <w:t>boxe</w:t>
-      </w:r>
-      <w:proofErr w:type="spellEnd"/>
-      <w:r>
-        <w:rPr>
-          <w:b/>
-          <w:bCs/>
-          <w:lang w:val="da-DK"/>
-        </w:rPr>
-        <w:t xml:space="preserve"> ligesom </w:t>
-      </w:r>
-      <w:proofErr w:type="spellStart"/>
-      <w:r>
-        <w:rPr>
-          <w:b/>
-          <w:bCs/>
-          <w:lang w:val="da-DK"/>
-        </w:rPr>
-        <w:t>powerpoitn</w:t>
-      </w:r>
-      <w:proofErr w:type="spellEnd"/>
-      <w:r>
-        <w:rPr>
-          <w:b/>
-          <w:bCs/>
-          <w:lang w:val="da-DK"/>
-        </w:rPr>
-        <w:t xml:space="preserve"> der viser resultater (</w:t>
-      </w:r>
-      <w:proofErr w:type="spellStart"/>
-      <w:r>
-        <w:rPr>
-          <w:b/>
-          <w:bCs/>
-          <w:lang w:val="da-DK"/>
-        </w:rPr>
-        <w:t>gvfk</w:t>
-      </w:r>
-      <w:proofErr w:type="spellEnd"/>
-      <w:r>
-        <w:rPr>
-          <w:b/>
-          <w:bCs/>
-          <w:lang w:val="da-DK"/>
-        </w:rPr>
-        <w:t>, lokaliteter og trin navn)</w:t>
+        <w:t>Til .md filen: et workflow ”plot” med 5 boxe ligesom powerpoitn der viser resultater (gvfk, lokaliteter og trin navn)</w:t>
       </w:r>
     </w:p>
     <w:p>
@@ -800,39 +652,7 @@
           <w:color w:val="4EA72E" w:themeColor="accent6"/>
           <w:lang w:val="da-DK"/>
         </w:rPr>
-        <w:t xml:space="preserve">Begynd </w:t>
-      </w:r>
-      <w:proofErr w:type="spellStart"/>
-      <w:r>
-        <w:rPr>
-          <w:color w:val="4EA72E" w:themeColor="accent6"/>
-          <w:lang w:val="da-DK"/>
-        </w:rPr>
-        <w:t>evt</w:t>
-      </w:r>
-      <w:proofErr w:type="spellEnd"/>
-      <w:r>
-        <w:rPr>
-          <w:color w:val="4EA72E" w:themeColor="accent6"/>
-          <w:lang w:val="da-DK"/>
-        </w:rPr>
-        <w:t xml:space="preserve"> på </w:t>
-      </w:r>
-      <w:proofErr w:type="spellStart"/>
-      <w:r>
-        <w:rPr>
-          <w:color w:val="4EA72E" w:themeColor="accent6"/>
-          <w:lang w:val="da-DK"/>
-        </w:rPr>
-        <w:t>powerpoint</w:t>
-      </w:r>
-      <w:proofErr w:type="spellEnd"/>
-      <w:r>
-        <w:rPr>
-          <w:color w:val="4EA72E" w:themeColor="accent6"/>
-          <w:lang w:val="da-DK"/>
-        </w:rPr>
-        <w:t xml:space="preserve"> slides.</w:t>
+        <w:t>Begynd evt på powerpoint slides.</w:t>
       </w:r>
     </w:p>
     <w:p>
@@ -894,25 +714,7 @@
           <w:bCs/>
           <w:lang w:val="da-DK"/>
         </w:rPr>
-        <w:t xml:space="preserve">Hvordan gør du koden nem at anvende for andre </w:t>
-      </w:r>
-      <w:proofErr w:type="spellStart"/>
-      <w:r>
-        <w:rPr>
-          <w:b/>
-          <w:bCs/>
-          <w:lang w:val="da-DK"/>
-        </w:rPr>
-        <w:t>python</w:t>
-      </w:r>
-      <w:proofErr w:type="spellEnd"/>
-      <w:r>
-        <w:rPr>
-          <w:b/>
-          <w:bCs/>
-          <w:lang w:val="da-DK"/>
-        </w:rPr>
-        <w:t xml:space="preserve"> mennesker?</w:t>
+        <w:t>Hvordan gør du koden nem at anvende for andre python mennesker?</w:t>
       </w:r>
     </w:p>
     <w:p>
@@ -1013,23 +815,7 @@
           <w:color w:val="47D459" w:themeColor="accent3" w:themeTint="99"/>
           <w:lang w:val="da-DK"/>
         </w:rPr>
-        <w:t xml:space="preserve">Areal anvendt? Areal kolonne </w:t>
-      </w:r>
-      <w:proofErr w:type="spellStart"/>
-      <w:r>
-        <w:rPr>
-          <w:color w:val="47D459" w:themeColor="accent3" w:themeTint="99"/>
-          <w:lang w:val="da-DK"/>
-        </w:rPr>
-        <w:t>vs</w:t>
-      </w:r>
-      <w:proofErr w:type="spellEnd"/>
-      <w:r>
-        <w:rPr>
-          <w:color w:val="47D459" w:themeColor="accent3" w:themeTint="99"/>
-          <w:lang w:val="da-DK"/>
-        </w:rPr>
-        <w:t xml:space="preserve"> spatial areal.</w:t>
+        <w:t>Areal anvendt? Areal kolonne vs spatial areal.</w:t>
       </w:r>
     </w:p>
     <w:p>
@@ -1143,39 +929,7 @@
           <w:color w:val="4EA72E" w:themeColor="accent6"/>
           <w:lang w:val="da-DK"/>
         </w:rPr>
-        <w:t xml:space="preserve">Rapport: </w:t>
-      </w:r>
-      <w:proofErr w:type="spellStart"/>
-      <w:r>
-        <w:rPr>
-          <w:color w:val="4EA72E" w:themeColor="accent6"/>
-          <w:lang w:val="da-DK"/>
-        </w:rPr>
-        <w:t>GrundRisk</w:t>
-      </w:r>
-      <w:proofErr w:type="spellEnd"/>
-      <w:r>
-        <w:rPr>
-          <w:color w:val="4EA72E" w:themeColor="accent6"/>
-          <w:lang w:val="da-DK"/>
-        </w:rPr>
-        <w:t xml:space="preserve"> Metode til at estimere </w:t>
-      </w:r>
-      <w:proofErr w:type="spellStart"/>
-      <w:r>
-        <w:rPr>
-          <w:color w:val="4EA72E" w:themeColor="accent6"/>
-          <w:lang w:val="da-DK"/>
-        </w:rPr>
-        <w:t>lertykkelse</w:t>
-      </w:r>
-      <w:proofErr w:type="spellEnd"/>
-      <w:r>
-        <w:rPr>
-          <w:color w:val="4EA72E" w:themeColor="accent6"/>
-          <w:lang w:val="da-DK"/>
-        </w:rPr>
-        <w:t xml:space="preserve"> under jordforureninger, der er kortlagt på V1 og V2</w:t>
+        <w:t>Rapport: GrundRisk Metode til at estimere lertykkelse under jordforureninger, der er kortlagt på V1 og V2</w:t>
       </w:r>
     </w:p>
     <w:p>
@@ -1313,516 +1067,6 @@
           <w:lang w:val="da-DK"/>
         </w:rPr>
       </w:pPr>
-    </w:p>
-    <w:p>
-      <w:pPr>
-        <w:pStyle w:val="Heading2"/>
-        <w:rPr>
-          <w:color w:val="EE0000"/>
-          <w:lang w:val="da-DK"/>
-        </w:rPr>
-      </w:pPr>
-      <w:r>
-        <w:rPr>
-          <w:color w:val="EE0000"/>
-          <w:lang w:val="da-DK"/>
-        </w:rPr>
-        <w:lastRenderedPageBreak/>
-        <w:t>Fra mødet med Lars</w:t>
-      </w:r>
-    </w:p>
-    <w:p>
-      <w:pPr>
-        <w:rPr>
-          <w:color w:val="EE0000"/>
-          <w:sz w:val="32"/>
-          <w:szCs w:val="32"/>
-          <w:lang w:val="da-DK"/>
-        </w:rPr>
-      </w:pPr>
-      <w:r>
-        <w:rPr>
-          <w:color w:val="EE0000"/>
-          <w:sz w:val="32"/>
-          <w:szCs w:val="32"/>
-          <w:lang w:val="da-DK"/>
-        </w:rPr>
-        <w:t>”””</w:t>
-      </w:r>
-    </w:p>
-    <w:p>
-      <w:pPr>
-        <w:rPr>
-          <w:b/>
-          <w:bCs/>
-          <w:sz w:val="28"/>
-          <w:szCs w:val="28"/>
-          <w:lang w:val="da-DK"/>
-        </w:rPr>
-      </w:pPr>
-      <w:r>
-        <w:rPr>
-          <w:b/>
-          <w:bCs/>
-          <w:sz w:val="28"/>
-          <w:szCs w:val="28"/>
-          <w:lang w:val="da-DK"/>
-        </w:rPr>
-        <w:t>4. Hvordan håndteres ekstreme værdier og pludselige ændringer mellem nabopixels i andre projekter?</w:t>
-      </w:r>
-    </w:p>
-    <w:p>
-      <w:pPr>
-        <w:rPr>
-          <w:lang w:val="da-DK"/>
-        </w:rPr>
-      </w:pPr>
-      <w:r>
-        <w:rPr>
-          <w:lang w:val="da-DK"/>
-        </w:rPr>
-        <w:t>f.eks. en pixel med −6743 mm/år og en nabopixel med +1340 mm/år blev observeret på en V1/V2 lokalitet</w:t>
-      </w:r>
-    </w:p>
-    <w:p>
-      <w:pPr>
-        <w:rPr>
-          <w:lang w:val="da-DK"/>
-        </w:rPr>
-      </w:pPr>
-      <w:r>
-        <w:rPr>
-          <w:lang w:val="da-DK"/>
-        </w:rPr>
-        <w:t xml:space="preserve">GEUS håndterer det på forskellige måder og baseret på de forskellige måder har jeg forslået (og Lars synes det lyder godt, </w:t>
-      </w:r>
-      <w:proofErr w:type="spellStart"/>
-      <w:r>
-        <w:rPr>
-          <w:lang w:val="da-DK"/>
-        </w:rPr>
-        <w:t>Email</w:t>
-      </w:r>
-      <w:proofErr w:type="spellEnd"/>
-      <w:r>
-        <w:rPr>
-          <w:lang w:val="da-DK"/>
-        </w:rPr>
-        <w:t xml:space="preserve"> bekræftelse) følgende:</w:t>
-      </w:r>
-    </w:p>
-    <w:p>
-      <w:pPr>
-        <w:spacing w:after="160" w:line="278" w:lineRule="auto"/>
-        <w:rPr>
-          <w:lang w:val="da-DK"/>
-        </w:rPr>
-      </w:pPr>
-      <w:r>
-        <w:rPr>
-          <w:lang w:val="da-DK"/>
-        </w:rPr>
-        <w:t> </w:t>
-      </w:r>
-    </w:p>
-    <w:p>
-      <w:pPr>
-        <w:spacing w:after="160" w:line="278" w:lineRule="auto"/>
-        <w:rPr>
-          <w:lang w:val="da-DK"/>
-        </w:rPr>
-      </w:pPr>
-      <w:r>
-        <w:rPr>
-          <w:b/>
-          <w:bCs/>
-          <w:lang w:val="da-DK"/>
-        </w:rPr>
-        <w:t>1</w:t>
-      </w:r>
-      <w:r>
-        <w:rPr>
-          <w:b/>
-          <w:bCs/>
-          <w:lang w:val="da-DK"/>
-        </w:rPr>
-        <w:t xml:space="preserve">) Håndtering af </w:t>
-      </w:r>
-      <w:proofErr w:type="gramStart"/>
-      <w:r>
-        <w:rPr>
-          <w:b/>
-          <w:bCs/>
-          <w:lang w:val="da-DK"/>
-        </w:rPr>
-        <w:t>GVD værdier</w:t>
-      </w:r>
-      <w:proofErr w:type="gramEnd"/>
-      <w:r>
-        <w:rPr>
-          <w:b/>
-          <w:bCs/>
-          <w:lang w:val="da-DK"/>
-        </w:rPr>
-        <w:t xml:space="preserve"> for V1/V2 lokaliteter:</w:t>
-      </w:r>
-    </w:p>
-    <w:p>
-      <w:pPr>
-        <w:spacing w:after="160" w:line="278" w:lineRule="auto"/>
-        <w:rPr>
-          <w:lang w:val="da-DK"/>
-        </w:rPr>
-      </w:pPr>
-      <w:r>
-        <w:rPr>
-          <w:lang w:val="da-DK"/>
-        </w:rPr>
-        <w:t xml:space="preserve">Når en V1/V2 polygon dækker f.eks. 15 </w:t>
-      </w:r>
-      <w:proofErr w:type="spellStart"/>
-      <w:r>
-        <w:rPr>
-          <w:lang w:val="da-DK"/>
-        </w:rPr>
-        <w:t>grid</w:t>
-      </w:r>
-      <w:proofErr w:type="spellEnd"/>
-      <w:r>
-        <w:rPr>
-          <w:lang w:val="da-DK"/>
-        </w:rPr>
-        <w:t>-celler, tænker jeg at anvende følgende tilgang:</w:t>
-      </w:r>
-    </w:p>
-    <w:p>
-      <w:pPr>
-        <w:spacing w:after="160" w:line="278" w:lineRule="auto"/>
-        <w:rPr>
-          <w:lang w:val="da-DK"/>
-        </w:rPr>
-      </w:pPr>
-      <w:r>
-        <w:rPr>
-          <w:b/>
-          <w:bCs/>
-          <w:lang w:val="da-DK"/>
-        </w:rPr>
-        <w:t>a) Trin 1 - Filtrering baseret på gradient retning:</w:t>
-      </w:r>
-    </w:p>
-    <w:p>
-      <w:pPr>
-        <w:spacing w:after="160" w:line="278" w:lineRule="auto"/>
-        <w:rPr>
-          <w:lang w:val="da-DK"/>
-        </w:rPr>
-      </w:pPr>
-      <w:r>
-        <w:rPr>
-          <w:lang w:val="da-DK"/>
-        </w:rPr>
-        <w:t xml:space="preserve">- Anvend binært 0-1 flag for hver </w:t>
-      </w:r>
-      <w:proofErr w:type="spellStart"/>
-      <w:r>
-        <w:rPr>
-          <w:lang w:val="da-DK"/>
-        </w:rPr>
-        <w:t>grid</w:t>
-      </w:r>
-      <w:proofErr w:type="spellEnd"/>
-      <w:r>
-        <w:rPr>
-          <w:lang w:val="da-DK"/>
-        </w:rPr>
-        <w:t>-celle (negativ værdi = 0, positiv værdi = 1)</w:t>
-      </w:r>
-    </w:p>
-    <w:p>
-      <w:pPr>
-        <w:spacing w:after="160" w:line="278" w:lineRule="auto"/>
-        <w:rPr>
-          <w:lang w:val="da-DK"/>
-        </w:rPr>
-      </w:pPr>
-      <w:r>
-        <w:rPr>
-          <w:lang w:val="da-DK"/>
-        </w:rPr>
-        <w:t xml:space="preserve">- Brug </w:t>
-      </w:r>
-      <w:proofErr w:type="spellStart"/>
-      <w:r>
-        <w:rPr>
-          <w:lang w:val="da-DK"/>
-        </w:rPr>
-        <w:t>majority-rule</w:t>
-      </w:r>
-      <w:proofErr w:type="spellEnd"/>
-      <w:r>
-        <w:rPr>
-          <w:lang w:val="da-DK"/>
-        </w:rPr>
-        <w:t xml:space="preserve"> til at bestemme lokalitetens overordnede gradient retning</w:t>
-      </w:r>
-    </w:p>
-    <w:p>
-      <w:pPr>
-        <w:spacing w:after="160" w:line="278" w:lineRule="auto"/>
-        <w:rPr>
-          <w:lang w:val="da-DK"/>
-        </w:rPr>
-      </w:pPr>
-      <w:r>
-        <w:rPr>
-          <w:lang w:val="da-DK"/>
-        </w:rPr>
-        <w:t>- Fjern lokaliteter med opadrettet gradient (ikke relevante for vores flux udregning det vi kun vil have V1/V2 polygoner der har nedadrettet strømning)</w:t>
-      </w:r>
-    </w:p>
-    <w:p>
-      <w:pPr>
-        <w:spacing w:after="160" w:line="278" w:lineRule="auto"/>
-        <w:rPr>
-          <w:lang w:val="da-DK"/>
-        </w:rPr>
-      </w:pPr>
-      <w:r>
-        <w:rPr>
-          <w:lang w:val="da-DK"/>
-        </w:rPr>
-        <w:t>- Undgår at ekstreme negative værdier påvirker vurderingen</w:t>
-      </w:r>
-    </w:p>
-    <w:p>
-      <w:pPr>
-        <w:spacing w:after="160" w:line="278" w:lineRule="auto"/>
-        <w:rPr>
-          <w:lang w:val="da-DK"/>
-        </w:rPr>
-      </w:pPr>
-      <w:r>
-        <w:rPr>
-          <w:b/>
-          <w:bCs/>
-          <w:lang w:val="da-DK"/>
-        </w:rPr>
-        <w:t xml:space="preserve">b) Trin 2 - </w:t>
-      </w:r>
-      <w:proofErr w:type="gramStart"/>
-      <w:r>
-        <w:rPr>
-          <w:b/>
-          <w:bCs/>
-          <w:lang w:val="da-DK"/>
-        </w:rPr>
-        <w:t>GVD værdi</w:t>
-      </w:r>
-      <w:proofErr w:type="gramEnd"/>
-      <w:r>
-        <w:rPr>
-          <w:b/>
-          <w:bCs/>
-          <w:lang w:val="da-DK"/>
-        </w:rPr>
-        <w:t xml:space="preserve"> til flux beregning:</w:t>
-      </w:r>
-    </w:p>
-    <w:p>
-      <w:pPr>
-        <w:spacing w:after="160" w:line="278" w:lineRule="auto"/>
-        <w:rPr>
-          <w:lang w:val="da-DK"/>
-        </w:rPr>
-      </w:pPr>
-      <w:r>
-        <w:rPr>
-          <w:lang w:val="da-DK"/>
-        </w:rPr>
-        <w:t>- For de resterende lokaliteter (nedadrettet gradient):</w:t>
-      </w:r>
-    </w:p>
-    <w:p>
-      <w:pPr>
-        <w:spacing w:after="160" w:line="278" w:lineRule="auto"/>
-        <w:rPr>
-          <w:lang w:val="da-DK"/>
-        </w:rPr>
-      </w:pPr>
-      <w:r>
-        <w:rPr>
-          <w:lang w:val="da-DK"/>
-        </w:rPr>
-        <w:t xml:space="preserve">  - Nulstil eventuelle resterende negative </w:t>
-      </w:r>
-      <w:proofErr w:type="spellStart"/>
-      <w:r>
-        <w:rPr>
-          <w:lang w:val="da-DK"/>
-        </w:rPr>
-        <w:t>grid</w:t>
-      </w:r>
-      <w:proofErr w:type="spellEnd"/>
-      <w:r>
-        <w:rPr>
-          <w:lang w:val="da-DK"/>
-        </w:rPr>
-        <w:t>-celler til 0</w:t>
-      </w:r>
-    </w:p>
-    <w:p>
-      <w:pPr>
-        <w:rPr>
-          <w:lang w:val="da-DK"/>
-        </w:rPr>
-      </w:pPr>
-      <w:r>
-        <w:rPr>
-          <w:lang w:val="da-DK"/>
-        </w:rPr>
-        <w:t xml:space="preserve">  - Cap positive værdier ved 750 mm/år (jf. </w:t>
-      </w:r>
-      <w:proofErr w:type="spellStart"/>
-      <w:r>
-        <w:rPr>
-          <w:lang w:val="da-DK"/>
-        </w:rPr>
-        <w:t>GrundRisk</w:t>
-      </w:r>
-      <w:proofErr w:type="spellEnd"/>
-      <w:r>
-        <w:rPr>
-          <w:lang w:val="da-DK"/>
-        </w:rPr>
-        <w:t xml:space="preserve"> rapporten, MST 2016)</w:t>
-      </w:r>
-    </w:p>
-    <w:p>
-      <w:pPr>
-        <w:spacing w:after="160" w:line="278" w:lineRule="auto"/>
-        <w:rPr>
-          <w:b/>
-          <w:bCs/>
-          <w:lang w:val="da-DK"/>
-        </w:rPr>
-      </w:pPr>
-      <w:r>
-        <w:rPr>
-          <w:lang w:val="da-DK"/>
-        </w:rPr>
-        <w:t xml:space="preserve">     </w:t>
-      </w:r>
-      <w:r>
-        <w:rPr>
-          <w:b/>
-          <w:bCs/>
-          <w:color w:val="EE0000"/>
-          <w:lang w:val="da-DK"/>
-        </w:rPr>
-        <w:t xml:space="preserve">Dobbelt check </w:t>
-      </w:r>
-      <w:proofErr w:type="spellStart"/>
-      <w:r>
-        <w:rPr>
-          <w:b/>
-          <w:bCs/>
-          <w:color w:val="EE0000"/>
-          <w:lang w:val="da-DK"/>
-        </w:rPr>
-        <w:t>GrundRisk</w:t>
-      </w:r>
-      <w:proofErr w:type="spellEnd"/>
-      <w:r>
-        <w:rPr>
-          <w:b/>
-          <w:bCs/>
-          <w:color w:val="EE0000"/>
-          <w:lang w:val="da-DK"/>
-        </w:rPr>
-        <w:t xml:space="preserve"> for at </w:t>
-      </w:r>
-      <w:proofErr w:type="spellStart"/>
-      <w:r>
-        <w:rPr>
-          <w:b/>
-          <w:bCs/>
-          <w:color w:val="EE0000"/>
-          <w:lang w:val="da-DK"/>
-        </w:rPr>
-        <w:t>checke</w:t>
-      </w:r>
-      <w:proofErr w:type="spellEnd"/>
-      <w:r>
-        <w:rPr>
-          <w:b/>
-          <w:bCs/>
-          <w:color w:val="EE0000"/>
-          <w:lang w:val="da-DK"/>
-        </w:rPr>
-        <w:t xml:space="preserve"> hvad de har gjort. Vi skal jo citere dem.</w:t>
-      </w:r>
-    </w:p>
-    <w:p>
-      <w:pPr>
-        <w:spacing w:after="160" w:line="278" w:lineRule="auto"/>
-        <w:rPr>
-          <w:lang w:val="da-DK"/>
-        </w:rPr>
-      </w:pPr>
-      <w:r>
-        <w:rPr>
-          <w:lang w:val="da-DK"/>
-        </w:rPr>
-        <w:t xml:space="preserve">  - Beregn gennemsnit på tværs af behandlede </w:t>
-      </w:r>
-      <w:proofErr w:type="spellStart"/>
-      <w:r>
-        <w:rPr>
-          <w:lang w:val="da-DK"/>
-        </w:rPr>
-        <w:t>grid</w:t>
-      </w:r>
-      <w:proofErr w:type="spellEnd"/>
-      <w:r>
-        <w:rPr>
-          <w:lang w:val="da-DK"/>
-        </w:rPr>
-        <w:t>-celler</w:t>
-      </w:r>
-    </w:p>
-    <w:p>
-      <w:pPr>
-        <w:spacing w:after="160" w:line="278" w:lineRule="auto"/>
-        <w:rPr>
-          <w:lang w:val="da-DK"/>
-        </w:rPr>
-      </w:pPr>
-      <w:r>
-        <w:rPr>
-          <w:lang w:val="da-DK"/>
-        </w:rPr>
-        <w:t>- Realistiske infiltrationsværdier til flux beregning</w:t>
-      </w:r>
-    </w:p>
-    <w:p>
-      <w:pPr>
-        <w:rPr>
-          <w:color w:val="EE0000"/>
-          <w:sz w:val="36"/>
-          <w:szCs w:val="36"/>
-          <w:lang w:val="da-DK"/>
-        </w:rPr>
-      </w:pPr>
-      <w:r>
-        <w:rPr>
-          <w:color w:val="EE0000"/>
-          <w:sz w:val="36"/>
-          <w:szCs w:val="36"/>
-          <w:lang w:val="da-DK"/>
-        </w:rPr>
-        <w:t>”””</w:t>
-      </w:r>
     </w:p>
     <w:p>
       <w:pPr>

</xml_diff>